<commit_message>
engineering method update: problem identification
</commit_message>
<xml_diff>
--- a/docs/Engineering method.docx
+++ b/docs/Engineering method.docx
@@ -111,7 +111,6 @@
         </w:rPr>
         <w:t xml:space="preserve">Jairo E. </w:t>
       </w:r>
-      <w:proofErr w:type="spellStart"/>
       <w:r>
         <w:rPr>
           <w:rFonts w:ascii="Arial" w:eastAsia="Times New Roman" w:hAnsi="Arial" w:cs="Arial"/>
@@ -120,9 +119,8 @@
           <w:szCs w:val="40"/>
           <w:lang w:eastAsia="es-CO"/>
         </w:rPr>
-        <w:t>Rodriguez</w:t>
-      </w:r>
-      <w:proofErr w:type="spellEnd"/>
+        <w:t>Rodríguez</w:t>
+      </w:r>
     </w:p>
     <w:p>
       <w:pPr>
@@ -630,95 +628,7 @@
           <w:szCs w:val="24"/>
           <w:lang w:val="en-US" w:eastAsia="es-CO"/>
         </w:rPr>
-        <w:t xml:space="preserve">The CEO of </w:t>
-      </w:r>
-      <w:proofErr w:type="spellStart"/>
-      <w:r>
-        <w:rPr>
-          <w:rFonts w:ascii="Times New Roman" w:eastAsia="Times New Roman" w:hAnsi="Times New Roman" w:cs="Times New Roman"/>
-          <w:color w:val="000000"/>
-          <w:sz w:val="24"/>
-          <w:szCs w:val="24"/>
-          <w:lang w:val="en-US" w:eastAsia="es-CO"/>
-        </w:rPr>
-        <w:t>Wekebank</w:t>
-      </w:r>
-      <w:proofErr w:type="spellEnd"/>
-      <w:r>
-        <w:rPr>
-          <w:rFonts w:ascii="Times New Roman" w:eastAsia="Times New Roman" w:hAnsi="Times New Roman" w:cs="Times New Roman"/>
-          <w:color w:val="000000"/>
-          <w:sz w:val="24"/>
-          <w:szCs w:val="24"/>
-          <w:lang w:val="en-US" w:eastAsia="es-CO"/>
-        </w:rPr>
-        <w:t xml:space="preserve"> </w:t>
-      </w:r>
-      <w:proofErr w:type="spellStart"/>
-      <w:r>
-        <w:rPr>
-          <w:rFonts w:ascii="Times New Roman" w:eastAsia="Times New Roman" w:hAnsi="Times New Roman" w:cs="Times New Roman"/>
-          <w:color w:val="000000"/>
-          <w:sz w:val="24"/>
-          <w:szCs w:val="24"/>
-          <w:lang w:val="en-US" w:eastAsia="es-CO"/>
-        </w:rPr>
-        <w:t>inc</w:t>
-      </w:r>
-      <w:proofErr w:type="spellEnd"/>
-      <w:r>
-        <w:rPr>
-          <w:rFonts w:ascii="Times New Roman" w:eastAsia="Times New Roman" w:hAnsi="Times New Roman" w:cs="Times New Roman"/>
-          <w:color w:val="000000"/>
-          <w:sz w:val="24"/>
-          <w:szCs w:val="24"/>
-          <w:lang w:val="en-US" w:eastAsia="es-CO"/>
-        </w:rPr>
-        <w:t xml:space="preserve"> has noticed that one </w:t>
-      </w:r>
-      <w:proofErr w:type="gramStart"/>
-      <w:r>
-        <w:rPr>
-          <w:rFonts w:ascii="Times New Roman" w:eastAsia="Times New Roman" w:hAnsi="Times New Roman" w:cs="Times New Roman"/>
-          <w:color w:val="000000"/>
-          <w:sz w:val="24"/>
-          <w:szCs w:val="24"/>
-          <w:lang w:val="en-US" w:eastAsia="es-CO"/>
-        </w:rPr>
-        <w:t>particular product</w:t>
-      </w:r>
-      <w:proofErr w:type="gramEnd"/>
-      <w:r>
-        <w:rPr>
-          <w:rFonts w:ascii="Times New Roman" w:eastAsia="Times New Roman" w:hAnsi="Times New Roman" w:cs="Times New Roman"/>
-          <w:color w:val="000000"/>
-          <w:sz w:val="24"/>
-          <w:szCs w:val="24"/>
-          <w:lang w:val="en-US" w:eastAsia="es-CO"/>
-        </w:rPr>
-        <w:t xml:space="preserve"> in their portfolio is particularly good profit wise, this product is the famous “term deposit”. First of </w:t>
-      </w:r>
-      <w:proofErr w:type="gramStart"/>
-      <w:r>
-        <w:rPr>
-          <w:rFonts w:ascii="Times New Roman" w:eastAsia="Times New Roman" w:hAnsi="Times New Roman" w:cs="Times New Roman"/>
-          <w:color w:val="000000"/>
-          <w:sz w:val="24"/>
-          <w:szCs w:val="24"/>
-          <w:lang w:val="en-US" w:eastAsia="es-CO"/>
-        </w:rPr>
-        <w:t>all</w:t>
-      </w:r>
-      <w:proofErr w:type="gramEnd"/>
-      <w:r>
-        <w:rPr>
-          <w:rFonts w:ascii="Times New Roman" w:eastAsia="Times New Roman" w:hAnsi="Times New Roman" w:cs="Times New Roman"/>
-          <w:color w:val="000000"/>
-          <w:sz w:val="24"/>
-          <w:szCs w:val="24"/>
-          <w:lang w:val="en-US" w:eastAsia="es-CO"/>
-        </w:rPr>
-        <w:t xml:space="preserve"> </w:t>
+        <w:t xml:space="preserve">The CEO of Wekebank inc has noticed that one particular product in their portfolio is particularly good profit wise, this product is the famous “term deposit”. First of all </w:t>
       </w:r>
       <w:r>
         <w:rPr>
@@ -768,29 +678,7 @@
           <w:szCs w:val="24"/>
           <w:lang w:val="en-US" w:eastAsia="es-CO"/>
         </w:rPr>
-        <w:t xml:space="preserve">determine if a client will or will not acquire a subscription to a term deposit based on his/her particular attributes. The goal is to spot these clients so the marketing team of the bank can focus on </w:t>
-      </w:r>
-      <w:proofErr w:type="gramStart"/>
-      <w:r>
-        <w:rPr>
-          <w:rFonts w:ascii="Times New Roman" w:eastAsia="Times New Roman" w:hAnsi="Times New Roman" w:cs="Times New Roman"/>
-          <w:color w:val="1D1C1D"/>
-          <w:sz w:val="24"/>
-          <w:szCs w:val="24"/>
-          <w:lang w:val="en-US" w:eastAsia="es-CO"/>
-        </w:rPr>
-        <w:t>them, and</w:t>
-      </w:r>
-      <w:proofErr w:type="gramEnd"/>
-      <w:r>
-        <w:rPr>
-          <w:rFonts w:ascii="Times New Roman" w:eastAsia="Times New Roman" w:hAnsi="Times New Roman" w:cs="Times New Roman"/>
-          <w:color w:val="1D1C1D"/>
-          <w:sz w:val="24"/>
-          <w:szCs w:val="24"/>
-          <w:lang w:val="en-US" w:eastAsia="es-CO"/>
-        </w:rPr>
-        <w:t xml:space="preserve"> </w:t>
+        <w:t xml:space="preserve">determine if a client will or will not acquire a subscription to a term deposit based on his/her particular attributes. The goal is to spot these clients so the marketing team of the bank can focus on them, and </w:t>
       </w:r>
       <w:r>
         <w:rPr>
@@ -833,7 +721,6 @@
         </w:rPr>
         <w:t xml:space="preserve">For this </w:t>
       </w:r>
-      <w:proofErr w:type="gramStart"/>
       <w:r>
         <w:rPr>
           <w:rFonts w:ascii="Times New Roman" w:eastAsia="Times New Roman" w:hAnsi="Times New Roman" w:cs="Times New Roman"/>
@@ -844,7 +731,6 @@
         </w:rPr>
         <w:t>reason</w:t>
       </w:r>
-      <w:proofErr w:type="gramEnd"/>
       <w:r>
         <w:rPr>
           <w:rFonts w:ascii="Times New Roman" w:eastAsia="Times New Roman" w:hAnsi="Times New Roman" w:cs="Times New Roman"/>
@@ -861,6 +747,7 @@
         <w:spacing w:after="0" w:line="480" w:lineRule="auto"/>
         <w:rPr>
           <w:rFonts w:ascii="Times New Roman" w:eastAsia="Times New Roman" w:hAnsi="Times New Roman" w:cs="Times New Roman"/>
+          <w:color w:val="000000" w:themeColor="text1"/>
           <w:sz w:val="24"/>
           <w:szCs w:val="24"/>
           <w:lang w:val="en-US" w:eastAsia="es-CO"/>
@@ -874,6 +761,102 @@
         </w:rPr>
         <w:t> </w:t>
       </w:r>
+      <w:r>
+        <w:rPr>
+          <w:rFonts w:ascii="Times New Roman" w:eastAsia="Times New Roman" w:hAnsi="Times New Roman" w:cs="Times New Roman"/>
+          <w:b/>
+          <w:bCs/>
+          <w:color w:val="000000" w:themeColor="text1"/>
+          <w:sz w:val="24"/>
+          <w:szCs w:val="24"/>
+          <w:lang w:val="en-US" w:eastAsia="es-CO"/>
+        </w:rPr>
+        <w:t>Problem identification</w:t>
+      </w:r>
+      <w:r>
+        <w:rPr>
+          <w:rFonts w:ascii="Times New Roman" w:eastAsia="Times New Roman" w:hAnsi="Times New Roman" w:cs="Times New Roman"/>
+          <w:color w:val="000000" w:themeColor="text1"/>
+          <w:sz w:val="24"/>
+          <w:szCs w:val="24"/>
+          <w:lang w:val="en-US" w:eastAsia="es-CO"/>
+        </w:rPr>
+        <w:t>:</w:t>
+      </w:r>
+    </w:p>
+    <w:p>
+      <w:pPr>
+        <w:spacing w:after="0" w:line="480" w:lineRule="auto"/>
+        <w:rPr>
+          <w:rFonts w:ascii="Times New Roman" w:eastAsia="Times New Roman" w:hAnsi="Times New Roman" w:cs="Times New Roman"/>
+          <w:color w:val="1D1C1D"/>
+          <w:sz w:val="24"/>
+          <w:szCs w:val="24"/>
+          <w:lang w:val="en-US" w:eastAsia="es-CO"/>
+        </w:rPr>
+      </w:pPr>
+      <w:r>
+        <w:rPr>
+          <w:rFonts w:ascii="Times New Roman" w:eastAsia="Times New Roman" w:hAnsi="Times New Roman" w:cs="Times New Roman"/>
+          <w:color w:val="1D1C1D"/>
+          <w:sz w:val="24"/>
+          <w:szCs w:val="24"/>
+          <w:lang w:val="en-US" w:eastAsia="es-CO"/>
+        </w:rPr>
+        <w:t>The Bank needs</w:t>
+      </w:r>
+      <w:r>
+        <w:rPr>
+          <w:rFonts w:ascii="Times New Roman" w:eastAsia="Times New Roman" w:hAnsi="Times New Roman" w:cs="Times New Roman"/>
+          <w:color w:val="1D1C1D"/>
+          <w:sz w:val="24"/>
+          <w:szCs w:val="24"/>
+          <w:lang w:val="en-US" w:eastAsia="es-CO"/>
+        </w:rPr>
+        <w:t xml:space="preserve"> to increase its profit and take advantage of their client´s database.</w:t>
+      </w:r>
+    </w:p>
+    <w:p>
+      <w:pPr>
+        <w:spacing w:after="0" w:line="480" w:lineRule="auto"/>
+        <w:rPr>
+          <w:rFonts w:ascii="Times New Roman" w:eastAsia="Times New Roman" w:hAnsi="Times New Roman" w:cs="Times New Roman"/>
+          <w:sz w:val="28"/>
+          <w:szCs w:val="28"/>
+          <w:lang w:val="en-US" w:eastAsia="es-CO"/>
+        </w:rPr>
+      </w:pPr>
+      <w:r>
+        <w:rPr>
+          <w:rFonts w:ascii="Times New Roman" w:eastAsia="Times New Roman" w:hAnsi="Times New Roman" w:cs="Times New Roman"/>
+          <w:color w:val="1D1C1D"/>
+          <w:sz w:val="24"/>
+          <w:szCs w:val="24"/>
+          <w:lang w:val="en-US" w:eastAsia="es-CO"/>
+        </w:rPr>
+        <w:t>Also it</w:t>
+      </w:r>
+      <w:r>
+        <w:rPr>
+          <w:rFonts w:ascii="Times New Roman" w:eastAsia="Times New Roman" w:hAnsi="Times New Roman" w:cs="Times New Roman"/>
+          <w:color w:val="1D1C1D"/>
+          <w:sz w:val="24"/>
+          <w:szCs w:val="24"/>
+          <w:lang w:val="en-US" w:eastAsia="es-CO"/>
+        </w:rPr>
+        <w:t xml:space="preserve"> needs  to visualize the data of their clients in a series of charts.</w:t>
+      </w:r>
+    </w:p>
+    <w:p>
+      <w:pPr>
+        <w:spacing w:after="0" w:line="480" w:lineRule="auto"/>
+        <w:rPr>
+          <w:rFonts w:ascii="Times New Roman" w:eastAsia="Times New Roman" w:hAnsi="Times New Roman" w:cs="Times New Roman"/>
+          <w:sz w:val="24"/>
+          <w:szCs w:val="24"/>
+          <w:lang w:val="en-US" w:eastAsia="es-CO"/>
+        </w:rPr>
+      </w:pPr>
     </w:p>
     <w:p>
       <w:pPr>
@@ -920,6 +903,7 @@
           <w:szCs w:val="24"/>
           <w:lang w:val="en-US" w:eastAsia="es-CO"/>
         </w:rPr>
+        <w:lastRenderedPageBreak/>
         <w:t>-The bank needs to visualize the data in a series of charts and graphics.</w:t>
       </w:r>
     </w:p>
@@ -962,7 +946,6 @@
           <w:szCs w:val="24"/>
           <w:lang w:val="en-US" w:eastAsia="es-CO"/>
         </w:rPr>
-        <w:lastRenderedPageBreak/>
         <w:t>-The bank needs to determine whether a client will or will not acquire a subscription to a term deposit.</w:t>
       </w:r>
     </w:p>
@@ -1021,29 +1004,7 @@
           <w:szCs w:val="24"/>
           <w:lang w:val="en-US" w:eastAsia="es-CO"/>
         </w:rPr>
-        <w:t xml:space="preserve">In this step we will compile some information through research </w:t>
-      </w:r>
-      <w:proofErr w:type="gramStart"/>
-      <w:r>
-        <w:rPr>
-          <w:rFonts w:ascii="Times New Roman" w:eastAsia="Times New Roman" w:hAnsi="Times New Roman" w:cs="Times New Roman"/>
-          <w:color w:val="000000"/>
-          <w:sz w:val="24"/>
-          <w:szCs w:val="24"/>
-          <w:lang w:val="en-US" w:eastAsia="es-CO"/>
-        </w:rPr>
-        <w:t>in order to</w:t>
-      </w:r>
-      <w:proofErr w:type="gramEnd"/>
-      <w:r>
-        <w:rPr>
-          <w:rFonts w:ascii="Times New Roman" w:eastAsia="Times New Roman" w:hAnsi="Times New Roman" w:cs="Times New Roman"/>
-          <w:color w:val="000000"/>
-          <w:sz w:val="24"/>
-          <w:szCs w:val="24"/>
-          <w:lang w:val="en-US" w:eastAsia="es-CO"/>
-        </w:rPr>
-        <w:t xml:space="preserve"> understand the problem better and develop a better solution.</w:t>
+        <w:t>In this step we will compile some information through research in order to understand the problem better and develop a better solution.</w:t>
       </w:r>
     </w:p>
     <w:p>
@@ -1066,22 +1027,8 @@
           <w:szCs w:val="30"/>
           <w:lang w:val="en-US" w:eastAsia="es-CO"/>
         </w:rPr>
-        <w:t xml:space="preserve">Data </w:t>
-      </w:r>
-      <w:proofErr w:type="gramStart"/>
-      <w:r>
-        <w:rPr>
-          <w:rFonts w:ascii="Arial" w:eastAsia="Times New Roman" w:hAnsi="Arial" w:cs="Arial"/>
-          <w:b/>
-          <w:bCs/>
-          <w:color w:val="666666"/>
-          <w:sz w:val="30"/>
-          <w:szCs w:val="30"/>
-          <w:lang w:val="en-US" w:eastAsia="es-CO"/>
-        </w:rPr>
-        <w:t>set :</w:t>
-      </w:r>
-      <w:proofErr w:type="gramEnd"/>
+        <w:t>Data set :</w:t>
+      </w:r>
     </w:p>
     <w:p>
       <w:pPr>
@@ -1201,7 +1148,18 @@
           <w:szCs w:val="24"/>
           <w:lang w:val="en-US" w:eastAsia="es-CO"/>
         </w:rPr>
-        <w:t>The investor must understand when buying a term deposit that they can withdraw their funds only after the term ends. In some cases, the account holder may allow the investor early termination—or withdrawal—if they give several days notification. Also, there will be a penalty assessed for early termination.</w:t>
+        <w:t xml:space="preserve">The investor must understand when buying a term deposit that they can withdraw their funds only after the term ends. In some cases, the account holder may allow </w:t>
+      </w:r>
+      <w:r>
+        <w:rPr>
+          <w:rFonts w:ascii="Times New Roman" w:eastAsia="Times New Roman" w:hAnsi="Times New Roman" w:cs="Times New Roman"/>
+          <w:color w:val="000000"/>
+          <w:sz w:val="24"/>
+          <w:szCs w:val="24"/>
+          <w:lang w:val="en-US" w:eastAsia="es-CO"/>
+        </w:rPr>
+        <w:lastRenderedPageBreak/>
+        <w:t>the investor early termination—or withdrawal—if they give several days notification. Also, there will be a penalty assessed for early termination.</w:t>
       </w:r>
     </w:p>
     <w:p>
@@ -1275,29 +1233,7 @@
           <w:szCs w:val="24"/>
           <w:lang w:val="en-US" w:eastAsia="es-CO"/>
         </w:rPr>
-        <w:t xml:space="preserve">A term deposit is a type of deposit account held at a financial institution where money is locked up for some set </w:t>
-      </w:r>
-      <w:proofErr w:type="gramStart"/>
-      <w:r>
-        <w:rPr>
-          <w:rFonts w:ascii="Times New Roman" w:eastAsia="Times New Roman" w:hAnsi="Times New Roman" w:cs="Times New Roman"/>
-          <w:color w:val="111111"/>
-          <w:sz w:val="24"/>
-          <w:szCs w:val="24"/>
-          <w:lang w:val="en-US" w:eastAsia="es-CO"/>
-        </w:rPr>
-        <w:t>period of time</w:t>
-      </w:r>
-      <w:proofErr w:type="gramEnd"/>
-      <w:r>
-        <w:rPr>
-          <w:rFonts w:ascii="Times New Roman" w:eastAsia="Times New Roman" w:hAnsi="Times New Roman" w:cs="Times New Roman"/>
-          <w:color w:val="111111"/>
-          <w:sz w:val="24"/>
-          <w:szCs w:val="24"/>
-          <w:lang w:val="en-US" w:eastAsia="es-CO"/>
-        </w:rPr>
-        <w:t>.</w:t>
+        <w:t>A term deposit is a type of deposit account held at a financial institution where money is locked up for some set period of time.</w:t>
       </w:r>
     </w:p>
     <w:p>
@@ -1466,7 +1402,6 @@
         </w:rPr>
         <w:t xml:space="preserve">For the sake of the solution it was necessary for us to understand a little bit of what a term deposit really is, </w:t>
       </w:r>
-      <w:proofErr w:type="gramStart"/>
       <w:r>
         <w:rPr>
           <w:rFonts w:ascii="Times New Roman" w:eastAsia="Times New Roman" w:hAnsi="Times New Roman" w:cs="Times New Roman"/>
@@ -1477,7 +1412,6 @@
         </w:rPr>
         <w:t>that’s</w:t>
       </w:r>
-      <w:proofErr w:type="gramEnd"/>
       <w:r>
         <w:rPr>
           <w:rFonts w:ascii="Times New Roman" w:eastAsia="Times New Roman" w:hAnsi="Times New Roman" w:cs="Times New Roman"/>
@@ -1581,29 +1515,7 @@
           <w:szCs w:val="24"/>
           <w:lang w:val="en-US" w:eastAsia="es-CO"/>
         </w:rPr>
-        <w:t xml:space="preserve"> we find a decision tree </w:t>
-      </w:r>
-      <w:proofErr w:type="gramStart"/>
-      <w:r>
-        <w:rPr>
-          <w:rFonts w:ascii="Times New Roman" w:eastAsia="Times New Roman" w:hAnsi="Times New Roman" w:cs="Times New Roman"/>
-          <w:color w:val="000000"/>
-          <w:sz w:val="24"/>
-          <w:szCs w:val="24"/>
-          <w:lang w:val="en-US" w:eastAsia="es-CO"/>
-        </w:rPr>
-        <w:t>really suitable</w:t>
-      </w:r>
-      <w:proofErr w:type="gramEnd"/>
-      <w:r>
-        <w:rPr>
-          <w:rFonts w:ascii="Times New Roman" w:eastAsia="Times New Roman" w:hAnsi="Times New Roman" w:cs="Times New Roman"/>
-          <w:color w:val="000000"/>
-          <w:sz w:val="24"/>
-          <w:szCs w:val="24"/>
-          <w:lang w:val="en-US" w:eastAsia="es-CO"/>
-        </w:rPr>
-        <w:t xml:space="preserve"> to develop an </w:t>
+        <w:t xml:space="preserve"> we find a decision tree really suitable to develop an </w:t>
       </w:r>
       <w:r>
         <w:rPr>
@@ -1623,7 +1535,7 @@
           <w:szCs w:val="24"/>
           <w:lang w:val="en-US" w:eastAsia="es-CO"/>
         </w:rPr>
-        <w:t xml:space="preserve"> solution for this problem due its strengths. Decision trees are able to perform classifications without requiring a lot of computation due its recursive nature, that is an advantage due the large amount of records that we will handle, also they are able to generate clear and understandable classification </w:t>
+        <w:t xml:space="preserve"> solution for this problem due its strengths. Decision trees are able to perform classifications without requiring a lot of computation due its recursive nature, that is an advantage due the large amount of records </w:t>
       </w:r>
       <w:r>
         <w:rPr>
@@ -1634,7 +1546,7 @@
           <w:lang w:val="en-US" w:eastAsia="es-CO"/>
         </w:rPr>
         <w:lastRenderedPageBreak/>
-        <w:t>rules, which is pretty important since this solution is implemented and maintained by humans.</w:t>
+        <w:t>that we will handle, also they are able to generate clear and understandable classification rules, which is pretty important since this solution is implemented and maintained by humans.</w:t>
       </w:r>
     </w:p>
     <w:p>
@@ -1903,6 +1815,7 @@
           <w:color w:val="000000"/>
           <w:lang w:val="en-US" w:eastAsia="es-CO"/>
         </w:rPr>
+        <w:lastRenderedPageBreak/>
         <w:t> </w:t>
       </w:r>
     </w:p>
@@ -2086,84 +1999,8 @@
           <w:szCs w:val="24"/>
           <w:lang w:val="en-US" w:eastAsia="es-CO"/>
         </w:rPr>
-        <w:t xml:space="preserve">Since we chose to implement our own version of a decision tree to classify the variables we </w:t>
-      </w:r>
-      <w:proofErr w:type="spellStart"/>
-      <w:r>
-        <w:rPr>
-          <w:rFonts w:ascii="Times New Roman" w:eastAsia="Times New Roman" w:hAnsi="Times New Roman" w:cs="Times New Roman"/>
-          <w:color w:val="000000"/>
-          <w:sz w:val="24"/>
-          <w:szCs w:val="24"/>
-          <w:lang w:val="en-US" w:eastAsia="es-CO"/>
-        </w:rPr>
-        <w:t>reserched</w:t>
-      </w:r>
-      <w:proofErr w:type="spellEnd"/>
-      <w:r>
-        <w:rPr>
-          <w:rFonts w:ascii="Times New Roman" w:eastAsia="Times New Roman" w:hAnsi="Times New Roman" w:cs="Times New Roman"/>
-          <w:color w:val="000000"/>
-          <w:sz w:val="24"/>
-          <w:szCs w:val="24"/>
-          <w:lang w:val="en-US" w:eastAsia="es-CO"/>
-        </w:rPr>
-        <w:t xml:space="preserve"> to see if there were hardcore tested libraries that have an implementation of a </w:t>
-      </w:r>
-      <w:r>
-        <w:rPr>
-          <w:rFonts w:ascii="Times New Roman" w:eastAsia="Times New Roman" w:hAnsi="Times New Roman" w:cs="Times New Roman"/>
-          <w:color w:val="000000"/>
-          <w:sz w:val="24"/>
-          <w:szCs w:val="24"/>
-          <w:lang w:val="en-US" w:eastAsia="es-CO"/>
-        </w:rPr>
         <w:lastRenderedPageBreak/>
-        <w:t xml:space="preserve">decision tree in order to grasp a better understanding of the data </w:t>
-      </w:r>
-      <w:proofErr w:type="spellStart"/>
-      <w:r>
-        <w:rPr>
-          <w:rFonts w:ascii="Times New Roman" w:eastAsia="Times New Roman" w:hAnsi="Times New Roman" w:cs="Times New Roman"/>
-          <w:color w:val="000000"/>
-          <w:sz w:val="24"/>
-          <w:szCs w:val="24"/>
-          <w:lang w:val="en-US" w:eastAsia="es-CO"/>
-        </w:rPr>
-        <w:t>stuctures</w:t>
-      </w:r>
-      <w:proofErr w:type="spellEnd"/>
-      <w:r>
-        <w:rPr>
-          <w:rFonts w:ascii="Times New Roman" w:eastAsia="Times New Roman" w:hAnsi="Times New Roman" w:cs="Times New Roman"/>
-          <w:color w:val="000000"/>
-          <w:sz w:val="24"/>
-          <w:szCs w:val="24"/>
-          <w:lang w:val="en-US" w:eastAsia="es-CO"/>
-        </w:rPr>
-        <w:t xml:space="preserve"> and algorithms used in the implementation, so our own is a proper </w:t>
-      </w:r>
-      <w:proofErr w:type="spellStart"/>
-      <w:r>
-        <w:rPr>
-          <w:rFonts w:ascii="Times New Roman" w:eastAsia="Times New Roman" w:hAnsi="Times New Roman" w:cs="Times New Roman"/>
-          <w:color w:val="000000"/>
-          <w:sz w:val="24"/>
-          <w:szCs w:val="24"/>
-          <w:lang w:val="en-US" w:eastAsia="es-CO"/>
-        </w:rPr>
-        <w:t>one.So</w:t>
-      </w:r>
-      <w:proofErr w:type="spellEnd"/>
-      <w:r>
-        <w:rPr>
-          <w:rFonts w:ascii="Times New Roman" w:eastAsia="Times New Roman" w:hAnsi="Times New Roman" w:cs="Times New Roman"/>
-          <w:color w:val="000000"/>
-          <w:sz w:val="24"/>
-          <w:szCs w:val="24"/>
-          <w:lang w:val="en-US" w:eastAsia="es-CO"/>
-        </w:rPr>
-        <w:t xml:space="preserve"> here are ones we found and checked.</w:t>
+        <w:t>Since we chose to implement our own version of a decision tree to classify the variables we reserched to see if there were hardcore tested libraries that have an implementation of a decision tree in order to grasp a better understanding of the data stuctures and algorithms used in the implementation, so our own is a proper one.So here are ones we found and checked.</w:t>
       </w:r>
     </w:p>
     <w:p>
@@ -2221,29 +2058,7 @@
           <w:szCs w:val="24"/>
           <w:lang w:val="en-US" w:eastAsia="es-CO"/>
         </w:rPr>
-        <w:t xml:space="preserve">This one is </w:t>
-      </w:r>
-      <w:proofErr w:type="gramStart"/>
-      <w:r>
-        <w:rPr>
-          <w:rFonts w:ascii="Times New Roman" w:eastAsia="Times New Roman" w:hAnsi="Times New Roman" w:cs="Times New Roman"/>
-          <w:color w:val="000000"/>
-          <w:sz w:val="24"/>
-          <w:szCs w:val="24"/>
-          <w:lang w:val="en-US" w:eastAsia="es-CO"/>
-        </w:rPr>
-        <w:t>a  Python</w:t>
-      </w:r>
-      <w:proofErr w:type="gramEnd"/>
-      <w:r>
-        <w:rPr>
-          <w:rFonts w:ascii="Times New Roman" w:eastAsia="Times New Roman" w:hAnsi="Times New Roman" w:cs="Times New Roman"/>
-          <w:color w:val="000000"/>
-          <w:sz w:val="24"/>
-          <w:szCs w:val="24"/>
-          <w:lang w:val="en-US" w:eastAsia="es-CO"/>
-        </w:rPr>
-        <w:t xml:space="preserve"> module for decision-tree based classification of multidimensional data.</w:t>
+        <w:t>This one is a  Python module for decision-tree based classification of multidimensional data.</w:t>
       </w:r>
     </w:p>
     <w:p>
@@ -2413,20 +2228,8 @@
           <w:szCs w:val="24"/>
           <w:lang w:val="en-US" w:eastAsia="es-CO"/>
         </w:rPr>
-        <w:t xml:space="preserve">Is a .NET machine learning framework combined with audio and image processing libraries completely written in </w:t>
-      </w:r>
-      <w:proofErr w:type="gramStart"/>
-      <w:r>
-        <w:rPr>
-          <w:rFonts w:ascii="Times New Roman" w:eastAsia="Times New Roman" w:hAnsi="Times New Roman" w:cs="Times New Roman"/>
-          <w:color w:val="000000"/>
-          <w:sz w:val="24"/>
-          <w:szCs w:val="24"/>
-          <w:lang w:val="en-US" w:eastAsia="es-CO"/>
-        </w:rPr>
-        <w:t>C#.</w:t>
-      </w:r>
-      <w:proofErr w:type="gramEnd"/>
+        <w:t>Is a .NET machine learning framework combined with audio and image processing libraries completely written in C#.</w:t>
+      </w:r>
     </w:p>
     <w:p>
       <w:pPr>
@@ -2457,6 +2260,7 @@
           <w:szCs w:val="24"/>
           <w:lang w:val="en-US" w:eastAsia="es-CO"/>
         </w:rPr>
+        <w:lastRenderedPageBreak/>
         <w:t>Module Download page:</w:t>
       </w:r>
     </w:p>
@@ -2536,29 +2340,7 @@
           <w:szCs w:val="24"/>
           <w:lang w:val="en-US" w:eastAsia="es-CO"/>
         </w:rPr>
-        <w:t xml:space="preserve">We will tackle the problem of CEO of </w:t>
-      </w:r>
-      <w:proofErr w:type="spellStart"/>
-      <w:r>
-        <w:rPr>
-          <w:rFonts w:ascii="Times New Roman" w:eastAsia="Times New Roman" w:hAnsi="Times New Roman" w:cs="Times New Roman"/>
-          <w:color w:val="000000"/>
-          <w:sz w:val="24"/>
-          <w:szCs w:val="24"/>
-          <w:lang w:val="en-US" w:eastAsia="es-CO"/>
-        </w:rPr>
-        <w:t>Wekebank</w:t>
-      </w:r>
-      <w:proofErr w:type="spellEnd"/>
-      <w:r>
-        <w:rPr>
-          <w:rFonts w:ascii="Times New Roman" w:eastAsia="Times New Roman" w:hAnsi="Times New Roman" w:cs="Times New Roman"/>
-          <w:color w:val="000000"/>
-          <w:sz w:val="24"/>
-          <w:szCs w:val="24"/>
-          <w:lang w:val="en-US" w:eastAsia="es-CO"/>
-        </w:rPr>
-        <w:t xml:space="preserve"> using different approaches</w:t>
+        <w:t>We will tackle the problem of CEO of Wekebank using different approaches</w:t>
       </w:r>
     </w:p>
     <w:p>
@@ -2702,29 +2484,7 @@
           <w:szCs w:val="24"/>
           <w:lang w:val="en-US" w:eastAsia="es-CO"/>
         </w:rPr>
-        <w:t xml:space="preserve"> we will allow that will generate the respective graphics to give you a simple summary about all the information. The program </w:t>
-      </w:r>
-      <w:proofErr w:type="gramStart"/>
-      <w:r>
-        <w:rPr>
-          <w:rFonts w:ascii="Times New Roman" w:eastAsia="Times New Roman" w:hAnsi="Times New Roman" w:cs="Times New Roman"/>
-          <w:color w:val="000000"/>
-          <w:sz w:val="24"/>
-          <w:szCs w:val="24"/>
-          <w:lang w:val="en-US" w:eastAsia="es-CO"/>
-        </w:rPr>
-        <w:t>is able to</w:t>
-      </w:r>
-      <w:proofErr w:type="gramEnd"/>
-      <w:r>
-        <w:rPr>
-          <w:rFonts w:ascii="Times New Roman" w:eastAsia="Times New Roman" w:hAnsi="Times New Roman" w:cs="Times New Roman"/>
-          <w:color w:val="000000"/>
-          <w:sz w:val="24"/>
-          <w:szCs w:val="24"/>
-          <w:lang w:val="en-US" w:eastAsia="es-CO"/>
-        </w:rPr>
-        <w:t xml:space="preserve"> filter by category already defined, but if it is a numerical variable it will show the lower to higher, on the contrary will be </w:t>
+        <w:t xml:space="preserve"> we will allow that will generate the respective graphics to give you a simple summary about all the information. The program is able to filter by category already defined, but if it is a numerical variable it will show the lower to higher, on the contrary will be </w:t>
       </w:r>
       <w:r>
         <w:rPr>
@@ -2777,161 +2537,7 @@
           <w:lang w:val="en-US" w:eastAsia="es-CO"/>
         </w:rPr>
         <w:lastRenderedPageBreak/>
-        <w:t xml:space="preserve">Alternative 3: In this approach, we will start with a complex interface where we will try to show the all information about the Dataset, but what make it different is the way to filter, in the other alternatives, the tool to filter is a </w:t>
-      </w:r>
-      <w:proofErr w:type="spellStart"/>
-      <w:r>
-        <w:rPr>
-          <w:rFonts w:ascii="Times New Roman" w:eastAsia="Times New Roman" w:hAnsi="Times New Roman" w:cs="Times New Roman"/>
-          <w:color w:val="000000"/>
-          <w:sz w:val="24"/>
-          <w:szCs w:val="24"/>
-          <w:lang w:val="en-US" w:eastAsia="es-CO"/>
-        </w:rPr>
-        <w:t>ComboBox</w:t>
-      </w:r>
-      <w:proofErr w:type="spellEnd"/>
-      <w:r>
-        <w:rPr>
-          <w:rFonts w:ascii="Times New Roman" w:eastAsia="Times New Roman" w:hAnsi="Times New Roman" w:cs="Times New Roman"/>
-          <w:color w:val="000000"/>
-          <w:sz w:val="24"/>
-          <w:szCs w:val="24"/>
-          <w:lang w:val="en-US" w:eastAsia="es-CO"/>
-        </w:rPr>
-        <w:t xml:space="preserve"> that have the category to filter, in this case won't be like that, because the program allow to filter only with a </w:t>
-      </w:r>
-      <w:proofErr w:type="spellStart"/>
-      <w:r>
-        <w:rPr>
-          <w:rFonts w:ascii="Times New Roman" w:eastAsia="Times New Roman" w:hAnsi="Times New Roman" w:cs="Times New Roman"/>
-          <w:color w:val="000000"/>
-          <w:sz w:val="24"/>
-          <w:szCs w:val="24"/>
-          <w:lang w:val="en-US" w:eastAsia="es-CO"/>
-        </w:rPr>
-        <w:t>clic</w:t>
-      </w:r>
-      <w:proofErr w:type="spellEnd"/>
-      <w:r>
-        <w:rPr>
-          <w:rFonts w:ascii="Times New Roman" w:eastAsia="Times New Roman" w:hAnsi="Times New Roman" w:cs="Times New Roman"/>
-          <w:color w:val="000000"/>
-          <w:sz w:val="24"/>
-          <w:szCs w:val="24"/>
-          <w:lang w:val="en-US" w:eastAsia="es-CO"/>
-        </w:rPr>
-        <w:t xml:space="preserve"> in the column of the </w:t>
-      </w:r>
-      <w:proofErr w:type="spellStart"/>
-      <w:r>
-        <w:rPr>
-          <w:rFonts w:ascii="Times New Roman" w:eastAsia="Times New Roman" w:hAnsi="Times New Roman" w:cs="Times New Roman"/>
-          <w:color w:val="000000"/>
-          <w:sz w:val="24"/>
-          <w:szCs w:val="24"/>
-          <w:lang w:val="en-US" w:eastAsia="es-CO"/>
-        </w:rPr>
-        <w:t>datagrid</w:t>
-      </w:r>
-      <w:proofErr w:type="spellEnd"/>
-      <w:r>
-        <w:rPr>
-          <w:rFonts w:ascii="Times New Roman" w:eastAsia="Times New Roman" w:hAnsi="Times New Roman" w:cs="Times New Roman"/>
-          <w:color w:val="000000"/>
-          <w:sz w:val="24"/>
-          <w:szCs w:val="24"/>
-          <w:lang w:val="en-US" w:eastAsia="es-CO"/>
-        </w:rPr>
-        <w:t xml:space="preserve">. If you </w:t>
-      </w:r>
-      <w:proofErr w:type="spellStart"/>
-      <w:r>
-        <w:rPr>
-          <w:rFonts w:ascii="Times New Roman" w:eastAsia="Times New Roman" w:hAnsi="Times New Roman" w:cs="Times New Roman"/>
-          <w:color w:val="000000"/>
-          <w:sz w:val="24"/>
-          <w:szCs w:val="24"/>
-          <w:lang w:val="en-US" w:eastAsia="es-CO"/>
-        </w:rPr>
-        <w:t>clic</w:t>
-      </w:r>
-      <w:proofErr w:type="spellEnd"/>
-      <w:r>
-        <w:rPr>
-          <w:rFonts w:ascii="Times New Roman" w:eastAsia="Times New Roman" w:hAnsi="Times New Roman" w:cs="Times New Roman"/>
-          <w:color w:val="000000"/>
-          <w:sz w:val="24"/>
-          <w:szCs w:val="24"/>
-          <w:lang w:val="en-US" w:eastAsia="es-CO"/>
-        </w:rPr>
-        <w:t xml:space="preserve"> once the data will organize by </w:t>
-      </w:r>
-      <w:proofErr w:type="gramStart"/>
-      <w:r>
-        <w:rPr>
-          <w:rFonts w:ascii="Times New Roman" w:eastAsia="Times New Roman" w:hAnsi="Times New Roman" w:cs="Times New Roman"/>
-          <w:color w:val="000000"/>
-          <w:sz w:val="24"/>
-          <w:szCs w:val="24"/>
-          <w:lang w:val="en-US" w:eastAsia="es-CO"/>
-        </w:rPr>
-        <w:t>ascendingly, but</w:t>
-      </w:r>
-      <w:proofErr w:type="gramEnd"/>
-      <w:r>
-        <w:rPr>
-          <w:rFonts w:ascii="Times New Roman" w:eastAsia="Times New Roman" w:hAnsi="Times New Roman" w:cs="Times New Roman"/>
-          <w:color w:val="000000"/>
-          <w:sz w:val="24"/>
-          <w:szCs w:val="24"/>
-          <w:lang w:val="en-US" w:eastAsia="es-CO"/>
-        </w:rPr>
-        <w:t xml:space="preserve"> is twice </w:t>
-      </w:r>
-      <w:proofErr w:type="spellStart"/>
-      <w:r>
-        <w:rPr>
-          <w:rFonts w:ascii="Times New Roman" w:eastAsia="Times New Roman" w:hAnsi="Times New Roman" w:cs="Times New Roman"/>
-          <w:color w:val="000000"/>
-          <w:sz w:val="24"/>
-          <w:szCs w:val="24"/>
-          <w:lang w:val="en-US" w:eastAsia="es-CO"/>
-        </w:rPr>
-        <w:t>descengly</w:t>
-      </w:r>
-      <w:proofErr w:type="spellEnd"/>
-      <w:r>
-        <w:rPr>
-          <w:rFonts w:ascii="Times New Roman" w:eastAsia="Times New Roman" w:hAnsi="Times New Roman" w:cs="Times New Roman"/>
-          <w:color w:val="000000"/>
-          <w:sz w:val="24"/>
-          <w:szCs w:val="24"/>
-          <w:lang w:val="en-US" w:eastAsia="es-CO"/>
-        </w:rPr>
-        <w:t xml:space="preserve">. </w:t>
-      </w:r>
-      <w:proofErr w:type="gramStart"/>
-      <w:r>
-        <w:rPr>
-          <w:rFonts w:ascii="Times New Roman" w:eastAsia="Times New Roman" w:hAnsi="Times New Roman" w:cs="Times New Roman"/>
-          <w:color w:val="000000"/>
-          <w:sz w:val="24"/>
-          <w:szCs w:val="24"/>
-          <w:lang w:val="en-US" w:eastAsia="es-CO"/>
-        </w:rPr>
-        <w:t>Also</w:t>
-      </w:r>
-      <w:proofErr w:type="gramEnd"/>
-      <w:r>
-        <w:rPr>
-          <w:rFonts w:ascii="Times New Roman" w:eastAsia="Times New Roman" w:hAnsi="Times New Roman" w:cs="Times New Roman"/>
-          <w:color w:val="000000"/>
-          <w:sz w:val="24"/>
-          <w:szCs w:val="24"/>
-          <w:lang w:val="en-US" w:eastAsia="es-CO"/>
-        </w:rPr>
-        <w:t xml:space="preserve"> the program gives you a summary with a simple graphic to try to remember better the information.</w:t>
+        <w:t>Alternative 3: In this approach, we will start with a complex interface where we will try to show the all information about the Dataset, but what make it different is the way to filter, in the other alternatives, the tool to filter is a ComboBox that have the category to filter, in this case won't be like that, because the program allow to filter only with a clic in the column of the datagrid. If you clic once the data will organize by ascendingly, but is twice descengly. Also the program gives you a summary with a simple graphic to try to remember better the information.</w:t>
       </w:r>
     </w:p>
     <w:p>
@@ -2995,51 +2601,7 @@
           <w:szCs w:val="24"/>
           <w:lang w:val="en-US" w:eastAsia="es-CO"/>
         </w:rPr>
-        <w:t xml:space="preserve">Alternative 5: In this approach, we will start with a simple interface where the person already loads the Dataset on the program. First the program allows you to organize the information by a specific condition like: Age, birth, etc. </w:t>
-      </w:r>
-      <w:proofErr w:type="gramStart"/>
-      <w:r>
-        <w:rPr>
-          <w:rFonts w:ascii="Times New Roman" w:eastAsia="Times New Roman" w:hAnsi="Times New Roman" w:cs="Times New Roman"/>
-          <w:color w:val="000000"/>
-          <w:sz w:val="24"/>
-          <w:szCs w:val="24"/>
-          <w:lang w:val="en-US" w:eastAsia="es-CO"/>
-        </w:rPr>
-        <w:t>and also</w:t>
-      </w:r>
-      <w:proofErr w:type="gramEnd"/>
-      <w:r>
-        <w:rPr>
-          <w:rFonts w:ascii="Times New Roman" w:eastAsia="Times New Roman" w:hAnsi="Times New Roman" w:cs="Times New Roman"/>
-          <w:color w:val="000000"/>
-          <w:sz w:val="24"/>
-          <w:szCs w:val="24"/>
-          <w:lang w:val="en-US" w:eastAsia="es-CO"/>
-        </w:rPr>
-        <w:t xml:space="preserve"> allows you to filter again if you need. The special of this alternative is in the summary, when you have all the information loads in the program you can select a special graphic to show like a: Circular, bar, waves, etc. and allow to select the information that you need graphic and if you need the data separate or together. The program finish with a simple conclusion about </w:t>
-      </w:r>
-      <w:proofErr w:type="gramStart"/>
-      <w:r>
-        <w:rPr>
-          <w:rFonts w:ascii="Times New Roman" w:eastAsia="Times New Roman" w:hAnsi="Times New Roman" w:cs="Times New Roman"/>
-          <w:color w:val="000000"/>
-          <w:sz w:val="24"/>
-          <w:szCs w:val="24"/>
-          <w:lang w:val="en-US" w:eastAsia="es-CO"/>
-        </w:rPr>
-        <w:t>the all</w:t>
-      </w:r>
-      <w:proofErr w:type="gramEnd"/>
-      <w:r>
-        <w:rPr>
-          <w:rFonts w:ascii="Times New Roman" w:eastAsia="Times New Roman" w:hAnsi="Times New Roman" w:cs="Times New Roman"/>
-          <w:color w:val="000000"/>
-          <w:sz w:val="24"/>
-          <w:szCs w:val="24"/>
-          <w:lang w:val="en-US" w:eastAsia="es-CO"/>
-        </w:rPr>
-        <w:t xml:space="preserve"> graphic that you generate</w:t>
+        <w:t>Alternative 5: In this approach, we will start with a simple interface where the person already loads the Dataset on the program. First the program allows you to organize the information by a specific condition like: Age, birth, etc. and also allows you to filter again if you need. The special of this alternative is in the summary, when you have all the information loads in the program you can select a special graphic to show like a: Circular, bar, waves, etc. and allow to select the information that you need graphic and if you need the data separate or together. The program finish with a simple conclusion about the all graphic that you generate</w:t>
       </w:r>
     </w:p>
     <w:p>
@@ -3294,49 +2856,7 @@
           <w:u w:val="single"/>
           <w:lang w:val="en-US" w:eastAsia="es-CO"/>
         </w:rPr>
-        <w:t xml:space="preserve">Specification of the problem (in terms of input / output) or functional and </w:t>
-      </w:r>
-      <w:proofErr w:type="spellStart"/>
-      <w:proofErr w:type="gramStart"/>
-      <w:r>
-        <w:rPr>
-          <w:rFonts w:ascii="Arial" w:eastAsia="Times New Roman" w:hAnsi="Arial" w:cs="Arial"/>
-          <w:color w:val="000000"/>
-          <w:u w:val="single"/>
-          <w:lang w:val="en-US" w:eastAsia="es-CO"/>
-        </w:rPr>
-        <w:t>non functional</w:t>
-      </w:r>
-      <w:proofErr w:type="spellEnd"/>
-      <w:proofErr w:type="gramEnd"/>
-      <w:r>
-        <w:rPr>
-          <w:rFonts w:ascii="Arial" w:eastAsia="Times New Roman" w:hAnsi="Arial" w:cs="Arial"/>
-          <w:color w:val="000000"/>
-          <w:u w:val="single"/>
-          <w:lang w:val="en-US" w:eastAsia="es-CO"/>
-        </w:rPr>
-        <w:t xml:space="preserve"> </w:t>
-      </w:r>
-      <w:proofErr w:type="spellStart"/>
-      <w:r>
-        <w:rPr>
-          <w:rFonts w:ascii="Arial" w:eastAsia="Times New Roman" w:hAnsi="Arial" w:cs="Arial"/>
-          <w:color w:val="000000"/>
-          <w:u w:val="single"/>
-          <w:lang w:val="en-US" w:eastAsia="es-CO"/>
-        </w:rPr>
-        <w:t>requiremnts</w:t>
-      </w:r>
-      <w:proofErr w:type="spellEnd"/>
-      <w:r>
-        <w:rPr>
-          <w:rFonts w:ascii="Arial" w:eastAsia="Times New Roman" w:hAnsi="Arial" w:cs="Arial"/>
-          <w:color w:val="000000"/>
-          <w:u w:val="single"/>
-          <w:lang w:val="en-US" w:eastAsia="es-CO"/>
-        </w:rPr>
-        <w:t>:</w:t>
+        <w:t>Specification of the problem (in terms of input / output) or functional and non functional requiremnts:</w:t>
       </w:r>
     </w:p>
     <w:p>
@@ -3360,7 +2880,6 @@
           <w:lang w:eastAsia="es-CO"/>
         </w:rPr>
       </w:pPr>
-      <w:proofErr w:type="spellStart"/>
       <w:r>
         <w:rPr>
           <w:rFonts w:ascii="Arial" w:eastAsia="Times New Roman" w:hAnsi="Arial" w:cs="Arial"/>
@@ -3368,37 +2887,7 @@
           <w:u w:val="single"/>
           <w:lang w:eastAsia="es-CO"/>
         </w:rPr>
-        <w:t>Functional</w:t>
-      </w:r>
-      <w:proofErr w:type="spellEnd"/>
-      <w:r>
-        <w:rPr>
-          <w:rFonts w:ascii="Arial" w:eastAsia="Times New Roman" w:hAnsi="Arial" w:cs="Arial"/>
-          <w:color w:val="000000"/>
-          <w:u w:val="single"/>
-          <w:lang w:eastAsia="es-CO"/>
-        </w:rPr>
-        <w:t xml:space="preserve"> </w:t>
-      </w:r>
-      <w:proofErr w:type="spellStart"/>
-      <w:r>
-        <w:rPr>
-          <w:rFonts w:ascii="Arial" w:eastAsia="Times New Roman" w:hAnsi="Arial" w:cs="Arial"/>
-          <w:color w:val="000000"/>
-          <w:u w:val="single"/>
-          <w:lang w:eastAsia="es-CO"/>
-        </w:rPr>
-        <w:t>requirements</w:t>
-      </w:r>
-      <w:proofErr w:type="spellEnd"/>
-      <w:r>
-        <w:rPr>
-          <w:rFonts w:ascii="Arial" w:eastAsia="Times New Roman" w:hAnsi="Arial" w:cs="Arial"/>
-          <w:color w:val="000000"/>
-          <w:u w:val="single"/>
-          <w:lang w:eastAsia="es-CO"/>
-        </w:rPr>
-        <w:t>:</w:t>
+        <w:t>Functional requirements:</w:t>
       </w:r>
     </w:p>
     <w:p>
@@ -3455,7 +2944,6 @@
                 <w:lang w:eastAsia="es-CO"/>
               </w:rPr>
             </w:pPr>
-            <w:proofErr w:type="spellStart"/>
             <w:r>
               <w:rPr>
                 <w:rFonts w:ascii="Arial" w:eastAsia="Times New Roman" w:hAnsi="Arial" w:cs="Arial"/>
@@ -3464,7 +2952,6 @@
               </w:rPr>
               <w:t>name</w:t>
             </w:r>
-            <w:proofErr w:type="spellEnd"/>
           </w:p>
         </w:tc>
         <w:tc>
@@ -3533,7 +3020,6 @@
                 <w:lang w:eastAsia="es-CO"/>
               </w:rPr>
             </w:pPr>
-            <w:proofErr w:type="spellStart"/>
             <w:r>
               <w:rPr>
                 <w:rFonts w:ascii="Arial" w:eastAsia="Times New Roman" w:hAnsi="Arial" w:cs="Arial"/>
@@ -3542,7 +3028,6 @@
               </w:rPr>
               <w:t>summary</w:t>
             </w:r>
-            <w:proofErr w:type="spellEnd"/>
           </w:p>
         </w:tc>
         <w:tc>
@@ -3781,23 +3266,13 @@
                 <w:lang w:eastAsia="es-CO"/>
               </w:rPr>
             </w:pPr>
-            <w:proofErr w:type="spellStart"/>
-            <w:r>
-              <w:rPr>
-                <w:rFonts w:ascii="Arial" w:eastAsia="Times New Roman" w:hAnsi="Arial" w:cs="Arial"/>
-                <w:color w:val="000000"/>
-                <w:lang w:eastAsia="es-CO"/>
-              </w:rPr>
-              <w:t>csv</w:t>
-            </w:r>
-            <w:proofErr w:type="spellEnd"/>
-            <w:r>
-              <w:rPr>
-                <w:rFonts w:ascii="Arial" w:eastAsia="Times New Roman" w:hAnsi="Arial" w:cs="Arial"/>
-                <w:color w:val="000000"/>
-                <w:lang w:eastAsia="es-CO"/>
-              </w:rPr>
-              <w:t xml:space="preserve"> file</w:t>
+            <w:r>
+              <w:rPr>
+                <w:rFonts w:ascii="Arial" w:eastAsia="Times New Roman" w:hAnsi="Arial" w:cs="Arial"/>
+                <w:color w:val="000000"/>
+                <w:lang w:eastAsia="es-CO"/>
+              </w:rPr>
+              <w:t>csv file</w:t>
             </w:r>
             <w:r>
               <w:rPr>
@@ -3838,7 +3313,6 @@
                 <w:lang w:eastAsia="es-CO"/>
               </w:rPr>
             </w:pPr>
-            <w:proofErr w:type="spellStart"/>
             <w:r>
               <w:rPr>
                 <w:rFonts w:ascii="Arial" w:eastAsia="Times New Roman" w:hAnsi="Arial" w:cs="Arial"/>
@@ -3847,7 +3321,6 @@
               </w:rPr>
               <w:t>out</w:t>
             </w:r>
-            <w:proofErr w:type="spellEnd"/>
           </w:p>
         </w:tc>
         <w:tc>
@@ -3971,7 +3444,6 @@
                 <w:lang w:eastAsia="es-CO"/>
               </w:rPr>
             </w:pPr>
-            <w:proofErr w:type="spellStart"/>
             <w:r>
               <w:rPr>
                 <w:rFonts w:ascii="Arial" w:eastAsia="Times New Roman" w:hAnsi="Arial" w:cs="Arial"/>
@@ -3981,7 +3453,6 @@
               <w:lastRenderedPageBreak/>
               <w:t>name</w:t>
             </w:r>
-            <w:proofErr w:type="spellEnd"/>
           </w:p>
         </w:tc>
         <w:tc>
@@ -4017,25 +3488,7 @@
                 <w:color w:val="000000"/>
                 <w:lang w:eastAsia="es-CO"/>
               </w:rPr>
-              <w:t xml:space="preserve">R2. </w:t>
-            </w:r>
-            <w:proofErr w:type="spellStart"/>
-            <w:r>
-              <w:rPr>
-                <w:rFonts w:ascii="Arial" w:eastAsia="Times New Roman" w:hAnsi="Arial" w:cs="Arial"/>
-                <w:color w:val="000000"/>
-                <w:lang w:eastAsia="es-CO"/>
-              </w:rPr>
-              <w:t>Display</w:t>
-            </w:r>
-            <w:proofErr w:type="spellEnd"/>
-            <w:r>
-              <w:rPr>
-                <w:rFonts w:ascii="Arial" w:eastAsia="Times New Roman" w:hAnsi="Arial" w:cs="Arial"/>
-                <w:color w:val="000000"/>
-                <w:lang w:eastAsia="es-CO"/>
-              </w:rPr>
-              <w:t xml:space="preserve"> data</w:t>
+              <w:t>R2. Display data</w:t>
             </w:r>
           </w:p>
         </w:tc>
@@ -4068,7 +3521,6 @@
                 <w:lang w:eastAsia="es-CO"/>
               </w:rPr>
             </w:pPr>
-            <w:proofErr w:type="spellStart"/>
             <w:r>
               <w:rPr>
                 <w:rFonts w:ascii="Arial" w:eastAsia="Times New Roman" w:hAnsi="Arial" w:cs="Arial"/>
@@ -4077,7 +3529,6 @@
               </w:rPr>
               <w:t>summary</w:t>
             </w:r>
-            <w:proofErr w:type="spellEnd"/>
           </w:p>
         </w:tc>
         <w:tc>
@@ -4155,7 +3606,6 @@
               </w:rPr>
               <w:t xml:space="preserve"> using a </w:t>
             </w:r>
-            <w:proofErr w:type="spellStart"/>
             <w:r>
               <w:rPr>
                 <w:rFonts w:ascii="Arial" w:eastAsia="Times New Roman" w:hAnsi="Arial" w:cs="Arial"/>
@@ -4164,7 +3614,6 @@
               </w:rPr>
               <w:t>DataGridView</w:t>
             </w:r>
-            <w:proofErr w:type="spellEnd"/>
             <w:r>
               <w:rPr>
                 <w:rFonts w:ascii="Arial" w:eastAsia="Times New Roman" w:hAnsi="Arial" w:cs="Arial"/>
@@ -4187,25 +3636,7 @@
                 <w:color w:val="000000"/>
                 <w:lang w:val="en-US" w:eastAsia="es-CO"/>
               </w:rPr>
-              <w:t xml:space="preserve"> The label of the columns </w:t>
-            </w:r>
-            <w:proofErr w:type="gramStart"/>
-            <w:r>
-              <w:rPr>
-                <w:rFonts w:ascii="Arial" w:eastAsia="Times New Roman" w:hAnsi="Arial" w:cs="Arial"/>
-                <w:color w:val="000000"/>
-                <w:lang w:val="en-US" w:eastAsia="es-CO"/>
-              </w:rPr>
-              <w:t>represent</w:t>
-            </w:r>
-            <w:proofErr w:type="gramEnd"/>
-            <w:r>
-              <w:rPr>
-                <w:rFonts w:ascii="Arial" w:eastAsia="Times New Roman" w:hAnsi="Arial" w:cs="Arial"/>
-                <w:color w:val="000000"/>
-                <w:lang w:val="en-US" w:eastAsia="es-CO"/>
-              </w:rPr>
-              <w:t xml:space="preserve"> the attributes and each row represents a record of the table.</w:t>
+              <w:t xml:space="preserve"> The label of the columns represent the attributes and each row represents a record of the table.</w:t>
             </w:r>
           </w:p>
         </w:tc>
@@ -4330,7 +3761,6 @@
                 <w:lang w:eastAsia="es-CO"/>
               </w:rPr>
             </w:pPr>
-            <w:proofErr w:type="spellStart"/>
             <w:r>
               <w:rPr>
                 <w:rFonts w:ascii="Arial" w:eastAsia="Times New Roman" w:hAnsi="Arial" w:cs="Arial"/>
@@ -4339,7 +3769,6 @@
               </w:rPr>
               <w:t>out</w:t>
             </w:r>
-            <w:proofErr w:type="spellEnd"/>
           </w:p>
         </w:tc>
         <w:tc>
@@ -4480,7 +3909,6 @@
                 <w:lang w:eastAsia="es-CO"/>
               </w:rPr>
             </w:pPr>
-            <w:proofErr w:type="spellStart"/>
             <w:r>
               <w:rPr>
                 <w:rFonts w:ascii="Arial" w:eastAsia="Times New Roman" w:hAnsi="Arial" w:cs="Arial"/>
@@ -4489,7 +3917,6 @@
               </w:rPr>
               <w:t>name</w:t>
             </w:r>
-            <w:proofErr w:type="spellEnd"/>
           </w:p>
         </w:tc>
         <w:tc>
@@ -4525,25 +3952,7 @@
                 <w:color w:val="000000"/>
                 <w:lang w:eastAsia="es-CO"/>
               </w:rPr>
-              <w:t>R</w:t>
-            </w:r>
-            <w:proofErr w:type="gramStart"/>
-            <w:r>
-              <w:rPr>
-                <w:rFonts w:ascii="Arial" w:eastAsia="Times New Roman" w:hAnsi="Arial" w:cs="Arial"/>
-                <w:color w:val="000000"/>
-                <w:lang w:eastAsia="es-CO"/>
-              </w:rPr>
-              <w:t>3.Filter</w:t>
-            </w:r>
-            <w:proofErr w:type="gramEnd"/>
-            <w:r>
-              <w:rPr>
-                <w:rFonts w:ascii="Arial" w:eastAsia="Times New Roman" w:hAnsi="Arial" w:cs="Arial"/>
-                <w:color w:val="000000"/>
-                <w:lang w:eastAsia="es-CO"/>
-              </w:rPr>
-              <w:t xml:space="preserve"> data</w:t>
+              <w:t>R3.Filter data</w:t>
             </w:r>
           </w:p>
         </w:tc>
@@ -4576,7 +3985,6 @@
                 <w:lang w:eastAsia="es-CO"/>
               </w:rPr>
             </w:pPr>
-            <w:proofErr w:type="spellStart"/>
             <w:r>
               <w:rPr>
                 <w:rFonts w:ascii="Arial" w:eastAsia="Times New Roman" w:hAnsi="Arial" w:cs="Arial"/>
@@ -4585,7 +3993,6 @@
               </w:rPr>
               <w:t>summary</w:t>
             </w:r>
-            <w:proofErr w:type="spellEnd"/>
           </w:p>
         </w:tc>
         <w:tc>
@@ -4663,23 +4070,13 @@
               </w:rPr>
               <w:t>”</w:t>
             </w:r>
-            <w:proofErr w:type="gramStart"/>
-            <w:r>
-              <w:rPr>
-                <w:rFonts w:ascii="Arial" w:eastAsia="Times New Roman" w:hAnsi="Arial" w:cs="Arial"/>
-                <w:color w:val="000000"/>
-                <w:lang w:val="en-US" w:eastAsia="es-CO"/>
-              </w:rPr>
-              <w:t>,”JOB</w:t>
-            </w:r>
-            <w:proofErr w:type="gramEnd"/>
-            <w:r>
-              <w:rPr>
-                <w:rFonts w:ascii="Arial" w:eastAsia="Times New Roman" w:hAnsi="Arial" w:cs="Arial"/>
-                <w:color w:val="000000"/>
-                <w:lang w:val="en-US" w:eastAsia="es-CO"/>
-              </w:rPr>
-              <w:t>”,”MARITAL”,”EDUCATION”, “DEBT”, “BALANCE”, “HOUSING”, “LOAN”, “DEPOSIT”.</w:t>
+            <w:r>
+              <w:rPr>
+                <w:rFonts w:ascii="Arial" w:eastAsia="Times New Roman" w:hAnsi="Arial" w:cs="Arial"/>
+                <w:color w:val="000000"/>
+                <w:lang w:val="en-US" w:eastAsia="es-CO"/>
+              </w:rPr>
+              <w:t>,”JOB”,”MARITAL”,”EDUCATION”, “DEBT”, “BALANCE”, “HOUSING”, “LOAN”, “DEPOSIT”.</w:t>
             </w:r>
             <w:r>
               <w:rPr>
@@ -4695,25 +4092,7 @@
                 <w:color w:val="000000"/>
                 <w:lang w:val="en-US" w:eastAsia="es-CO"/>
               </w:rPr>
-              <w:t xml:space="preserve"> This option will be displayed using a </w:t>
-            </w:r>
-            <w:proofErr w:type="spellStart"/>
-            <w:r>
-              <w:rPr>
-                <w:rFonts w:ascii="Arial" w:eastAsia="Times New Roman" w:hAnsi="Arial" w:cs="Arial"/>
-                <w:color w:val="000000"/>
-                <w:lang w:val="en-US" w:eastAsia="es-CO"/>
-              </w:rPr>
-              <w:t>ComboBox</w:t>
-            </w:r>
-            <w:proofErr w:type="spellEnd"/>
-            <w:r>
-              <w:rPr>
-                <w:rFonts w:ascii="Arial" w:eastAsia="Times New Roman" w:hAnsi="Arial" w:cs="Arial"/>
-                <w:color w:val="000000"/>
-                <w:lang w:val="en-US" w:eastAsia="es-CO"/>
-              </w:rPr>
-              <w:t xml:space="preserve"> component.</w:t>
+              <w:t xml:space="preserve"> This option will be displayed using a ComboBox component.</w:t>
             </w:r>
           </w:p>
         </w:tc>
@@ -4783,59 +4162,13 @@
                 <w:lang w:eastAsia="es-CO"/>
               </w:rPr>
             </w:pPr>
-            <w:proofErr w:type="spellStart"/>
-            <w:r>
-              <w:rPr>
-                <w:rFonts w:ascii="Arial" w:eastAsia="Times New Roman" w:hAnsi="Arial" w:cs="Arial"/>
-                <w:color w:val="000000"/>
-                <w:lang w:eastAsia="es-CO"/>
-              </w:rPr>
-              <w:t>the</w:t>
-            </w:r>
-            <w:proofErr w:type="spellEnd"/>
-            <w:r>
-              <w:rPr>
-                <w:rFonts w:ascii="Arial" w:eastAsia="Times New Roman" w:hAnsi="Arial" w:cs="Arial"/>
-                <w:color w:val="000000"/>
-                <w:lang w:eastAsia="es-CO"/>
-              </w:rPr>
-              <w:t xml:space="preserve"> </w:t>
-            </w:r>
-            <w:proofErr w:type="spellStart"/>
-            <w:r>
-              <w:rPr>
-                <w:rFonts w:ascii="Arial" w:eastAsia="Times New Roman" w:hAnsi="Arial" w:cs="Arial"/>
-                <w:color w:val="000000"/>
-                <w:lang w:eastAsia="es-CO"/>
-              </w:rPr>
-              <w:t>desired</w:t>
-            </w:r>
-            <w:proofErr w:type="spellEnd"/>
-            <w:r>
-              <w:rPr>
-                <w:rFonts w:ascii="Arial" w:eastAsia="Times New Roman" w:hAnsi="Arial" w:cs="Arial"/>
-                <w:color w:val="000000"/>
-                <w:lang w:eastAsia="es-CO"/>
-              </w:rPr>
-              <w:t xml:space="preserve"> </w:t>
-            </w:r>
-            <w:proofErr w:type="spellStart"/>
-            <w:r>
-              <w:rPr>
-                <w:rFonts w:ascii="Arial" w:eastAsia="Times New Roman" w:hAnsi="Arial" w:cs="Arial"/>
-                <w:color w:val="000000"/>
-                <w:lang w:eastAsia="es-CO"/>
-              </w:rPr>
-              <w:t>attribute</w:t>
-            </w:r>
-            <w:proofErr w:type="spellEnd"/>
-            <w:r>
-              <w:rPr>
-                <w:rFonts w:ascii="Arial" w:eastAsia="Times New Roman" w:hAnsi="Arial" w:cs="Arial"/>
-                <w:color w:val="000000"/>
-                <w:lang w:eastAsia="es-CO"/>
-              </w:rPr>
-              <w:t>.</w:t>
+            <w:r>
+              <w:rPr>
+                <w:rFonts w:ascii="Arial" w:eastAsia="Times New Roman" w:hAnsi="Arial" w:cs="Arial"/>
+                <w:color w:val="000000"/>
+                <w:lang w:eastAsia="es-CO"/>
+              </w:rPr>
+              <w:t>the desired attribute.</w:t>
             </w:r>
           </w:p>
         </w:tc>
@@ -4868,7 +4201,6 @@
                 <w:lang w:eastAsia="es-CO"/>
               </w:rPr>
             </w:pPr>
-            <w:proofErr w:type="spellStart"/>
             <w:r>
               <w:rPr>
                 <w:rFonts w:ascii="Arial" w:eastAsia="Times New Roman" w:hAnsi="Arial" w:cs="Arial"/>
@@ -4877,7 +4209,6 @@
               </w:rPr>
               <w:t>out</w:t>
             </w:r>
-            <w:proofErr w:type="spellEnd"/>
           </w:p>
         </w:tc>
         <w:tc>
@@ -4989,7 +4320,6 @@
                 <w:lang w:eastAsia="es-CO"/>
               </w:rPr>
             </w:pPr>
-            <w:proofErr w:type="spellStart"/>
             <w:r>
               <w:rPr>
                 <w:rFonts w:ascii="Arial" w:eastAsia="Times New Roman" w:hAnsi="Arial" w:cs="Arial"/>
@@ -4998,7 +4328,6 @@
               </w:rPr>
               <w:t>name</w:t>
             </w:r>
-            <w:proofErr w:type="spellEnd"/>
           </w:p>
         </w:tc>
         <w:tc>
@@ -5036,7 +4365,6 @@
               </w:rPr>
               <w:t>R</w:t>
             </w:r>
-            <w:proofErr w:type="gramStart"/>
             <w:r>
               <w:rPr>
                 <w:rFonts w:ascii="Arial" w:eastAsia="Times New Roman" w:hAnsi="Arial" w:cs="Arial"/>
@@ -5059,16 +4387,7 @@
                 <w:color w:val="000000"/>
                 <w:lang w:eastAsia="es-CO"/>
               </w:rPr>
-              <w:t>Show</w:t>
-            </w:r>
-            <w:proofErr w:type="gramEnd"/>
-            <w:r>
-              <w:rPr>
-                <w:rFonts w:ascii="Arial" w:eastAsia="Times New Roman" w:hAnsi="Arial" w:cs="Arial"/>
-                <w:color w:val="000000"/>
-                <w:lang w:eastAsia="es-CO"/>
-              </w:rPr>
-              <w:t xml:space="preserve"> charts</w:t>
+              <w:t>Show charts</w:t>
             </w:r>
           </w:p>
         </w:tc>
@@ -5101,7 +4420,6 @@
                 <w:lang w:eastAsia="es-CO"/>
               </w:rPr>
             </w:pPr>
-            <w:proofErr w:type="spellStart"/>
             <w:r>
               <w:rPr>
                 <w:rFonts w:ascii="Arial" w:eastAsia="Times New Roman" w:hAnsi="Arial" w:cs="Arial"/>
@@ -5110,7 +4428,6 @@
               </w:rPr>
               <w:t>summary</w:t>
             </w:r>
-            <w:proofErr w:type="spellEnd"/>
           </w:p>
         </w:tc>
         <w:tc>
@@ -5256,27 +4573,7 @@
                 <w:szCs w:val="24"/>
                 <w:lang w:eastAsia="es-CO"/>
               </w:rPr>
-              <w:t>&lt;</w:t>
-            </w:r>
-            <w:proofErr w:type="spellStart"/>
-            <w:r>
-              <w:rPr>
-                <w:rFonts w:ascii="Times New Roman" w:eastAsia="Times New Roman" w:hAnsi="Times New Roman" w:cs="Times New Roman"/>
-                <w:sz w:val="24"/>
-                <w:szCs w:val="24"/>
-                <w:lang w:eastAsia="es-CO"/>
-              </w:rPr>
-              <w:t>None</w:t>
-            </w:r>
-            <w:proofErr w:type="spellEnd"/>
-            <w:r>
-              <w:rPr>
-                <w:rFonts w:ascii="Times New Roman" w:eastAsia="Times New Roman" w:hAnsi="Times New Roman" w:cs="Times New Roman"/>
-                <w:sz w:val="24"/>
-                <w:szCs w:val="24"/>
-                <w:lang w:eastAsia="es-CO"/>
-              </w:rPr>
-              <w:t>&gt;</w:t>
+              <w:t>&lt;None&gt;</w:t>
             </w:r>
           </w:p>
         </w:tc>
@@ -5309,7 +4606,6 @@
                 <w:lang w:eastAsia="es-CO"/>
               </w:rPr>
             </w:pPr>
-            <w:proofErr w:type="spellStart"/>
             <w:r>
               <w:rPr>
                 <w:rFonts w:ascii="Arial" w:eastAsia="Times New Roman" w:hAnsi="Arial" w:cs="Arial"/>
@@ -5318,7 +4614,6 @@
               </w:rPr>
               <w:t>out</w:t>
             </w:r>
-            <w:proofErr w:type="spellEnd"/>
           </w:p>
         </w:tc>
         <w:tc>
@@ -5414,7 +4709,6 @@
                 <w:lang w:eastAsia="es-CO"/>
               </w:rPr>
             </w:pPr>
-            <w:proofErr w:type="spellStart"/>
             <w:r>
               <w:rPr>
                 <w:rFonts w:ascii="Arial" w:eastAsia="Times New Roman" w:hAnsi="Arial" w:cs="Arial"/>
@@ -5423,7 +4717,6 @@
               </w:rPr>
               <w:t>name</w:t>
             </w:r>
-            <w:proofErr w:type="spellEnd"/>
           </w:p>
         </w:tc>
         <w:tc>
@@ -5461,7 +4754,6 @@
               </w:rPr>
               <w:t>R</w:t>
             </w:r>
-            <w:proofErr w:type="gramStart"/>
             <w:r>
               <w:rPr>
                 <w:rFonts w:ascii="Arial" w:eastAsia="Times New Roman" w:hAnsi="Arial" w:cs="Arial"/>
@@ -5476,16 +4768,7 @@
                 <w:color w:val="000000"/>
                 <w:lang w:eastAsia="es-CO"/>
               </w:rPr>
-              <w:t>.Classify</w:t>
-            </w:r>
-            <w:proofErr w:type="gramEnd"/>
-            <w:r>
-              <w:rPr>
-                <w:rFonts w:ascii="Arial" w:eastAsia="Times New Roman" w:hAnsi="Arial" w:cs="Arial"/>
-                <w:color w:val="000000"/>
-                <w:lang w:eastAsia="es-CO"/>
-              </w:rPr>
-              <w:t xml:space="preserve"> variable</w:t>
+              <w:t>.Classify variable</w:t>
             </w:r>
           </w:p>
         </w:tc>
@@ -5518,7 +4801,6 @@
                 <w:lang w:eastAsia="es-CO"/>
               </w:rPr>
             </w:pPr>
-            <w:proofErr w:type="spellStart"/>
             <w:r>
               <w:rPr>
                 <w:rFonts w:ascii="Arial" w:eastAsia="Times New Roman" w:hAnsi="Arial" w:cs="Arial"/>
@@ -5527,7 +4809,6 @@
               </w:rPr>
               <w:t>summary</w:t>
             </w:r>
-            <w:proofErr w:type="spellEnd"/>
           </w:p>
         </w:tc>
         <w:tc>
@@ -5582,25 +4863,7 @@
                 <w:color w:val="000000"/>
                 <w:lang w:val="en-US" w:eastAsia="es-CO"/>
               </w:rPr>
-              <w:t xml:space="preserve">For this </w:t>
-            </w:r>
-            <w:proofErr w:type="gramStart"/>
-            <w:r>
-              <w:rPr>
-                <w:rFonts w:ascii="Arial" w:eastAsia="Times New Roman" w:hAnsi="Arial" w:cs="Arial"/>
-                <w:color w:val="000000"/>
-                <w:lang w:val="en-US" w:eastAsia="es-CO"/>
-              </w:rPr>
-              <w:t>particular case</w:t>
-            </w:r>
-            <w:proofErr w:type="gramEnd"/>
-            <w:r>
-              <w:rPr>
-                <w:rFonts w:ascii="Arial" w:eastAsia="Times New Roman" w:hAnsi="Arial" w:cs="Arial"/>
-                <w:color w:val="000000"/>
-                <w:lang w:val="en-US" w:eastAsia="es-CO"/>
-              </w:rPr>
-              <w:t xml:space="preserve"> the program will classify the clients of the bank which are represented by each of the records from the data table that contains the loaded information. The clas</w:t>
+              <w:t>For this particular case the program will classify the clients of the bank which are represented by each of the records from the data table that contains the loaded information. The clas</w:t>
             </w:r>
             <w:r>
               <w:rPr>
@@ -5725,7 +4988,6 @@
                 <w:lang w:eastAsia="es-CO"/>
               </w:rPr>
             </w:pPr>
-            <w:proofErr w:type="spellStart"/>
             <w:r>
               <w:rPr>
                 <w:rFonts w:ascii="Arial" w:eastAsia="Times New Roman" w:hAnsi="Arial" w:cs="Arial"/>
@@ -5734,7 +4996,6 @@
               </w:rPr>
               <w:t>out</w:t>
             </w:r>
-            <w:proofErr w:type="spellEnd"/>
           </w:p>
         </w:tc>
         <w:tc>
@@ -5815,47 +5076,7 @@
           <w:u w:val="single"/>
           <w:lang w:eastAsia="es-CO"/>
         </w:rPr>
-        <w:t xml:space="preserve">Non </w:t>
-      </w:r>
-      <w:proofErr w:type="spellStart"/>
-      <w:r>
-        <w:rPr>
-          <w:rFonts w:ascii="Arial" w:eastAsia="Times New Roman" w:hAnsi="Arial" w:cs="Arial"/>
-          <w:color w:val="000000"/>
-          <w:u w:val="single"/>
-          <w:lang w:eastAsia="es-CO"/>
-        </w:rPr>
-        <w:t>Functional</w:t>
-      </w:r>
-      <w:proofErr w:type="spellEnd"/>
-      <w:r>
-        <w:rPr>
-          <w:rFonts w:ascii="Arial" w:eastAsia="Times New Roman" w:hAnsi="Arial" w:cs="Arial"/>
-          <w:color w:val="000000"/>
-          <w:u w:val="single"/>
-          <w:lang w:eastAsia="es-CO"/>
-        </w:rPr>
-        <w:t xml:space="preserve"> </w:t>
-      </w:r>
-      <w:proofErr w:type="spellStart"/>
-      <w:r>
-        <w:rPr>
-          <w:rFonts w:ascii="Arial" w:eastAsia="Times New Roman" w:hAnsi="Arial" w:cs="Arial"/>
-          <w:color w:val="000000"/>
-          <w:u w:val="single"/>
-          <w:lang w:eastAsia="es-CO"/>
-        </w:rPr>
-        <w:t>requirements</w:t>
-      </w:r>
-      <w:proofErr w:type="spellEnd"/>
-      <w:r>
-        <w:rPr>
-          <w:rFonts w:ascii="Arial" w:eastAsia="Times New Roman" w:hAnsi="Arial" w:cs="Arial"/>
-          <w:color w:val="000000"/>
-          <w:u w:val="single"/>
-          <w:lang w:eastAsia="es-CO"/>
-        </w:rPr>
-        <w:t>:</w:t>
+        <w:t>Non Functional requirements:</w:t>
       </w:r>
     </w:p>
     <w:p>
@@ -5912,7 +5133,6 @@
                 <w:lang w:eastAsia="es-CO"/>
               </w:rPr>
             </w:pPr>
-            <w:proofErr w:type="spellStart"/>
             <w:r>
               <w:rPr>
                 <w:rFonts w:ascii="Arial" w:eastAsia="Times New Roman" w:hAnsi="Arial" w:cs="Arial"/>
@@ -5921,7 +5141,6 @@
               </w:rPr>
               <w:t>name</w:t>
             </w:r>
-            <w:proofErr w:type="spellEnd"/>
           </w:p>
         </w:tc>
         <w:tc>
@@ -5990,7 +5209,6 @@
                 <w:lang w:eastAsia="es-CO"/>
               </w:rPr>
             </w:pPr>
-            <w:proofErr w:type="spellStart"/>
             <w:r>
               <w:rPr>
                 <w:rFonts w:ascii="Arial" w:eastAsia="Times New Roman" w:hAnsi="Arial" w:cs="Arial"/>
@@ -5999,7 +5217,6 @@
               </w:rPr>
               <w:t>summary</w:t>
             </w:r>
-            <w:proofErr w:type="spellEnd"/>
           </w:p>
         </w:tc>
         <w:tc>
@@ -6035,16 +5252,7 @@
                 <w:color w:val="000000"/>
                 <w:lang w:val="en-US" w:eastAsia="es-CO"/>
               </w:rPr>
-              <w:t xml:space="preserve">The program must only read the selected dataset </w:t>
-            </w:r>
-            <w:proofErr w:type="gramStart"/>
-            <w:r>
-              <w:rPr>
-                <w:rFonts w:ascii="Arial" w:eastAsia="Times New Roman" w:hAnsi="Arial" w:cs="Arial"/>
-                <w:color w:val="000000"/>
-                <w:lang w:val="en-US" w:eastAsia="es-CO"/>
-              </w:rPr>
-              <w:t>in</w:t>
+              <w:t>The program must only read the selected dataset in</w:t>
             </w:r>
             <w:r>
               <w:rPr>
@@ -6060,16 +5268,7 @@
                 <w:color w:val="000000"/>
                 <w:lang w:val="en-US" w:eastAsia="es-CO"/>
               </w:rPr>
-              <w:t>order to</w:t>
-            </w:r>
-            <w:proofErr w:type="gramEnd"/>
-            <w:r>
-              <w:rPr>
-                <w:rFonts w:ascii="Arial" w:eastAsia="Times New Roman" w:hAnsi="Arial" w:cs="Arial"/>
-                <w:color w:val="000000"/>
-                <w:lang w:val="en-US" w:eastAsia="es-CO"/>
-              </w:rPr>
-              <w:t xml:space="preserve"> run properly.</w:t>
+              <w:t>order to run properly.</w:t>
             </w:r>
           </w:p>
         </w:tc>
@@ -6260,7 +5459,6 @@
                 <w:lang w:eastAsia="es-CO"/>
               </w:rPr>
             </w:pPr>
-            <w:proofErr w:type="spellStart"/>
             <w:r>
               <w:rPr>
                 <w:rFonts w:ascii="Arial" w:eastAsia="Times New Roman" w:hAnsi="Arial" w:cs="Arial"/>
@@ -6269,7 +5467,6 @@
               </w:rPr>
               <w:t>name</w:t>
             </w:r>
-            <w:proofErr w:type="spellEnd"/>
           </w:p>
         </w:tc>
         <w:tc>
@@ -6329,18 +5526,8 @@
                 <w:color w:val="000000"/>
                 <w:lang w:eastAsia="es-CO"/>
               </w:rPr>
-              <w:t xml:space="preserve">Programming </w:t>
-            </w:r>
-            <w:proofErr w:type="spellStart"/>
-            <w:r>
-              <w:rPr>
-                <w:rFonts w:ascii="Arial" w:eastAsia="Times New Roman" w:hAnsi="Arial" w:cs="Arial"/>
-                <w:color w:val="000000"/>
-                <w:lang w:eastAsia="es-CO"/>
-              </w:rPr>
-              <w:t>language</w:t>
-            </w:r>
-            <w:proofErr w:type="spellEnd"/>
+              <w:t>Programming language</w:t>
+            </w:r>
           </w:p>
         </w:tc>
       </w:tr>
@@ -6372,7 +5559,6 @@
                 <w:lang w:eastAsia="es-CO"/>
               </w:rPr>
             </w:pPr>
-            <w:proofErr w:type="spellStart"/>
             <w:r>
               <w:rPr>
                 <w:rFonts w:ascii="Arial" w:eastAsia="Times New Roman" w:hAnsi="Arial" w:cs="Arial"/>
@@ -6381,7 +5567,6 @@
               </w:rPr>
               <w:t>summary</w:t>
             </w:r>
-            <w:proofErr w:type="spellEnd"/>
           </w:p>
         </w:tc>
         <w:tc>
@@ -6635,7 +5820,6 @@
                 <w:lang w:eastAsia="es-CO"/>
               </w:rPr>
             </w:pPr>
-            <w:proofErr w:type="spellStart"/>
             <w:r>
               <w:rPr>
                 <w:rFonts w:ascii="Arial" w:eastAsia="Times New Roman" w:hAnsi="Arial" w:cs="Arial"/>
@@ -6644,7 +5828,6 @@
               </w:rPr>
               <w:t>name</w:t>
             </w:r>
-            <w:proofErr w:type="spellEnd"/>
           </w:p>
         </w:tc>
         <w:tc>
@@ -6737,7 +5920,6 @@
                 <w:lang w:eastAsia="es-CO"/>
               </w:rPr>
             </w:pPr>
-            <w:proofErr w:type="spellStart"/>
             <w:r>
               <w:rPr>
                 <w:rFonts w:ascii="Arial" w:eastAsia="Times New Roman" w:hAnsi="Arial" w:cs="Arial"/>
@@ -6746,7 +5928,6 @@
               </w:rPr>
               <w:t>summary</w:t>
             </w:r>
-            <w:proofErr w:type="spellEnd"/>
           </w:p>
         </w:tc>
         <w:tc>
@@ -7011,7 +6192,6 @@
                 <w:lang w:eastAsia="es-CO"/>
               </w:rPr>
             </w:pPr>
-            <w:proofErr w:type="spellStart"/>
             <w:r>
               <w:rPr>
                 <w:rFonts w:ascii="Arial" w:eastAsia="Times New Roman" w:hAnsi="Arial" w:cs="Arial"/>
@@ -7021,7 +6201,6 @@
               <w:lastRenderedPageBreak/>
               <w:t>name</w:t>
             </w:r>
-            <w:proofErr w:type="spellEnd"/>
           </w:p>
         </w:tc>
         <w:tc>
@@ -7098,7 +6277,6 @@
                 <w:lang w:eastAsia="es-CO"/>
               </w:rPr>
             </w:pPr>
-            <w:proofErr w:type="spellStart"/>
             <w:r>
               <w:rPr>
                 <w:rFonts w:ascii="Arial" w:eastAsia="Times New Roman" w:hAnsi="Arial" w:cs="Arial"/>
@@ -7107,7 +6285,6 @@
               </w:rPr>
               <w:t>summary</w:t>
             </w:r>
-            <w:proofErr w:type="spellEnd"/>
           </w:p>
         </w:tc>
         <w:tc>
@@ -7361,7 +6538,6 @@
                 <w:lang w:eastAsia="es-CO"/>
               </w:rPr>
             </w:pPr>
-            <w:proofErr w:type="spellStart"/>
             <w:r>
               <w:rPr>
                 <w:rFonts w:ascii="Arial" w:eastAsia="Times New Roman" w:hAnsi="Arial" w:cs="Arial"/>
@@ -7370,7 +6546,6 @@
               </w:rPr>
               <w:t>name</w:t>
             </w:r>
-            <w:proofErr w:type="spellEnd"/>
           </w:p>
         </w:tc>
         <w:tc>
@@ -7455,7 +6630,6 @@
                 <w:lang w:eastAsia="es-CO"/>
               </w:rPr>
             </w:pPr>
-            <w:proofErr w:type="spellStart"/>
             <w:r>
               <w:rPr>
                 <w:rFonts w:ascii="Arial" w:eastAsia="Times New Roman" w:hAnsi="Arial" w:cs="Arial"/>
@@ -7464,7 +6638,6 @@
               </w:rPr>
               <w:t>summary</w:t>
             </w:r>
-            <w:proofErr w:type="spellEnd"/>
           </w:p>
         </w:tc>
         <w:tc>
@@ -7833,7 +7006,6 @@
           <w:lang w:eastAsia="es-CO"/>
         </w:rPr>
       </w:pPr>
-      <w:proofErr w:type="spellStart"/>
       <w:r>
         <w:rPr>
           <w:rFonts w:ascii="Times New Roman" w:eastAsia="Times New Roman" w:hAnsi="Times New Roman" w:cs="Times New Roman"/>
@@ -7841,37 +7013,7 @@
           <w:szCs w:val="24"/>
           <w:lang w:eastAsia="es-CO"/>
         </w:rPr>
-        <w:t>Object</w:t>
-      </w:r>
-      <w:proofErr w:type="spellEnd"/>
-      <w:r>
-        <w:rPr>
-          <w:rFonts w:ascii="Times New Roman" w:eastAsia="Times New Roman" w:hAnsi="Times New Roman" w:cs="Times New Roman"/>
-          <w:sz w:val="24"/>
-          <w:szCs w:val="24"/>
-          <w:lang w:eastAsia="es-CO"/>
-        </w:rPr>
-        <w:t xml:space="preserve"> </w:t>
-      </w:r>
-      <w:proofErr w:type="spellStart"/>
-      <w:r>
-        <w:rPr>
-          <w:rFonts w:ascii="Times New Roman" w:eastAsia="Times New Roman" w:hAnsi="Times New Roman" w:cs="Times New Roman"/>
-          <w:sz w:val="24"/>
-          <w:szCs w:val="24"/>
-          <w:lang w:eastAsia="es-CO"/>
-        </w:rPr>
-        <w:t>Diagram</w:t>
-      </w:r>
-      <w:proofErr w:type="spellEnd"/>
-      <w:r>
-        <w:rPr>
-          <w:rFonts w:ascii="Times New Roman" w:eastAsia="Times New Roman" w:hAnsi="Times New Roman" w:cs="Times New Roman"/>
-          <w:sz w:val="24"/>
-          <w:szCs w:val="24"/>
-          <w:lang w:eastAsia="es-CO"/>
-        </w:rPr>
-        <w:t>:</w:t>
+        <w:t>Object Diagram:</w:t>
       </w:r>
     </w:p>
     <w:p>
@@ -7987,14 +7129,12 @@
             <w:pStyle w:val="Ttulo1"/>
             <w:spacing w:line="480" w:lineRule="auto"/>
           </w:pPr>
-          <w:proofErr w:type="spellStart"/>
           <w:r>
             <w:rPr>
               <w:lang w:val="es-ES"/>
             </w:rPr>
             <w:t>Bibliography</w:t>
           </w:r>
-          <w:proofErr w:type="spellEnd"/>
         </w:p>
         <w:sdt>
           <w:sdtPr>

</xml_diff>

<commit_message>
engineering method update: redaction
</commit_message>
<xml_diff>
--- a/docs/Engineering method.docx
+++ b/docs/Engineering method.docx
@@ -609,37 +609,228 @@
           <w:lang w:val="en-US" w:eastAsia="es-CO"/>
         </w:rPr>
       </w:pPr>
+      <w:r>
+        <w:rPr>
+          <w:rFonts w:ascii="Times New Roman" w:eastAsia="Times New Roman" w:hAnsi="Times New Roman" w:cs="Times New Roman"/>
+          <w:color w:val="000000"/>
+          <w:sz w:val="24"/>
+          <w:szCs w:val="24"/>
+          <w:lang w:val="en-US" w:eastAsia="es-CO"/>
+        </w:rPr>
+        <w:t xml:space="preserve">The CEO of Wekebank inc has noticed that one </w:t>
+      </w:r>
+      <w:r>
+        <w:rPr>
+          <w:rFonts w:ascii="Times New Roman" w:eastAsia="Times New Roman" w:hAnsi="Times New Roman" w:cs="Times New Roman"/>
+          <w:color w:val="000000"/>
+          <w:sz w:val="24"/>
+          <w:szCs w:val="24"/>
+          <w:lang w:val="en-US" w:eastAsia="es-CO"/>
+        </w:rPr>
+        <w:t>product</w:t>
+      </w:r>
+      <w:r>
+        <w:rPr>
+          <w:rFonts w:ascii="Times New Roman" w:eastAsia="Times New Roman" w:hAnsi="Times New Roman" w:cs="Times New Roman"/>
+          <w:color w:val="000000"/>
+          <w:sz w:val="24"/>
+          <w:szCs w:val="24"/>
+          <w:lang w:val="en-US" w:eastAsia="es-CO"/>
+        </w:rPr>
+        <w:t xml:space="preserve"> in their portfolio is </w:t>
+      </w:r>
+      <w:r>
+        <w:rPr>
+          <w:rFonts w:ascii="Times New Roman" w:eastAsia="Times New Roman" w:hAnsi="Times New Roman" w:cs="Times New Roman"/>
+          <w:color w:val="000000"/>
+          <w:sz w:val="24"/>
+          <w:szCs w:val="24"/>
+          <w:lang w:val="en-US" w:eastAsia="es-CO"/>
+        </w:rPr>
+        <w:t>really</w:t>
+      </w:r>
+      <w:r>
+        <w:rPr>
+          <w:rFonts w:ascii="Times New Roman" w:eastAsia="Times New Roman" w:hAnsi="Times New Roman" w:cs="Times New Roman"/>
+          <w:color w:val="000000"/>
+          <w:sz w:val="24"/>
+          <w:szCs w:val="24"/>
+          <w:lang w:val="en-US" w:eastAsia="es-CO"/>
+        </w:rPr>
+        <w:t xml:space="preserve"> good profit wise, this product is the famous “term deposit”. First of </w:t>
+      </w:r>
+      <w:r>
+        <w:rPr>
+          <w:rFonts w:ascii="Times New Roman" w:eastAsia="Times New Roman" w:hAnsi="Times New Roman" w:cs="Times New Roman"/>
+          <w:color w:val="000000"/>
+          <w:sz w:val="24"/>
+          <w:szCs w:val="24"/>
+          <w:lang w:val="en-US" w:eastAsia="es-CO"/>
+        </w:rPr>
+        <w:t>all,</w:t>
+      </w:r>
+      <w:r>
+        <w:rPr>
+          <w:rFonts w:ascii="Times New Roman" w:eastAsia="Times New Roman" w:hAnsi="Times New Roman" w:cs="Times New Roman"/>
+          <w:color w:val="000000"/>
+          <w:sz w:val="24"/>
+          <w:szCs w:val="24"/>
+          <w:lang w:val="en-US" w:eastAsia="es-CO"/>
+        </w:rPr>
+        <w:t xml:space="preserve"> </w:t>
+      </w:r>
+      <w:r>
+        <w:rPr>
+          <w:rFonts w:ascii="Times New Roman" w:eastAsia="Times New Roman" w:hAnsi="Times New Roman" w:cs="Times New Roman"/>
+          <w:color w:val="1D1C1D"/>
+          <w:sz w:val="24"/>
+          <w:szCs w:val="24"/>
+          <w:lang w:val="en-US" w:eastAsia="es-CO"/>
+        </w:rPr>
+        <w:t xml:space="preserve">the CEO wants to </w:t>
+      </w:r>
+      <w:r>
+        <w:rPr>
+          <w:rFonts w:ascii="Times New Roman" w:eastAsia="Times New Roman" w:hAnsi="Times New Roman" w:cs="Times New Roman"/>
+          <w:color w:val="1D1C1D"/>
+          <w:sz w:val="24"/>
+          <w:szCs w:val="24"/>
+          <w:lang w:val="en-US" w:eastAsia="es-CO"/>
+        </w:rPr>
+        <w:t xml:space="preserve">be able to </w:t>
+      </w:r>
+      <w:r>
+        <w:rPr>
+          <w:rFonts w:ascii="Times New Roman" w:eastAsia="Times New Roman" w:hAnsi="Times New Roman" w:cs="Times New Roman"/>
+          <w:color w:val="1D1C1D"/>
+          <w:sz w:val="24"/>
+          <w:szCs w:val="24"/>
+          <w:lang w:val="en-US" w:eastAsia="es-CO"/>
+        </w:rPr>
+        <w:t xml:space="preserve">visualize </w:t>
+      </w:r>
+      <w:r>
+        <w:rPr>
+          <w:rFonts w:ascii="Times New Roman" w:eastAsia="Times New Roman" w:hAnsi="Times New Roman" w:cs="Times New Roman"/>
+          <w:color w:val="1D1C1D"/>
+          <w:sz w:val="24"/>
+          <w:szCs w:val="24"/>
+          <w:lang w:val="en-US" w:eastAsia="es-CO"/>
+        </w:rPr>
+        <w:t>the</w:t>
+      </w:r>
+      <w:r>
+        <w:rPr>
+          <w:rFonts w:ascii="Times New Roman" w:eastAsia="Times New Roman" w:hAnsi="Times New Roman" w:cs="Times New Roman"/>
+          <w:color w:val="1D1C1D"/>
+          <w:sz w:val="24"/>
+          <w:szCs w:val="24"/>
+          <w:lang w:val="en-US" w:eastAsia="es-CO"/>
+        </w:rPr>
+        <w:t xml:space="preserve"> attributes of the clients database in a graphic way so the bank's board can have a better understanding of them</w:t>
+      </w:r>
+      <w:r>
+        <w:rPr>
+          <w:rFonts w:ascii="Times New Roman" w:eastAsia="Times New Roman" w:hAnsi="Times New Roman" w:cs="Times New Roman"/>
+          <w:color w:val="000000"/>
+          <w:sz w:val="24"/>
+          <w:szCs w:val="24"/>
+          <w:lang w:val="en-US" w:eastAsia="es-CO"/>
+        </w:rPr>
+        <w:t>. Since the term deposit will generate a lot of revenue for the bank</w:t>
+      </w:r>
+      <w:r>
+        <w:rPr>
+          <w:rFonts w:ascii="Times New Roman" w:eastAsia="Times New Roman" w:hAnsi="Times New Roman" w:cs="Times New Roman"/>
+          <w:color w:val="000000"/>
+          <w:sz w:val="24"/>
+          <w:szCs w:val="24"/>
+          <w:lang w:val="en-US" w:eastAsia="es-CO"/>
+        </w:rPr>
+        <w:t xml:space="preserve">, the CEO needs a model that can </w:t>
+      </w:r>
+      <w:r>
+        <w:rPr>
+          <w:rFonts w:ascii="Times New Roman" w:eastAsia="Times New Roman" w:hAnsi="Times New Roman" w:cs="Times New Roman"/>
+          <w:color w:val="1D1C1D"/>
+          <w:sz w:val="24"/>
+          <w:szCs w:val="24"/>
+          <w:lang w:val="en-US" w:eastAsia="es-CO"/>
+        </w:rPr>
+        <w:t xml:space="preserve">determine if a client will or will not acquire a subscription to a term deposit based on his/her </w:t>
+      </w:r>
+      <w:r>
+        <w:rPr>
+          <w:rFonts w:ascii="Times New Roman" w:eastAsia="Times New Roman" w:hAnsi="Times New Roman" w:cs="Times New Roman"/>
+          <w:color w:val="1D1C1D"/>
+          <w:sz w:val="24"/>
+          <w:szCs w:val="24"/>
+          <w:lang w:val="en-US" w:eastAsia="es-CO"/>
+        </w:rPr>
+        <w:t>attributes</w:t>
+      </w:r>
+      <w:r>
+        <w:rPr>
+          <w:rFonts w:ascii="Times New Roman" w:eastAsia="Times New Roman" w:hAnsi="Times New Roman" w:cs="Times New Roman"/>
+          <w:color w:val="1D1C1D"/>
+          <w:sz w:val="24"/>
+          <w:szCs w:val="24"/>
+          <w:lang w:val="en-US" w:eastAsia="es-CO"/>
+        </w:rPr>
+        <w:t>.</w:t>
+      </w:r>
+      <w:r>
+        <w:rPr>
+          <w:rFonts w:ascii="Times New Roman" w:eastAsia="Times New Roman" w:hAnsi="Times New Roman" w:cs="Times New Roman"/>
+          <w:color w:val="1D1C1D"/>
+          <w:sz w:val="24"/>
+          <w:szCs w:val="24"/>
+          <w:lang w:val="en-US" w:eastAsia="es-CO"/>
+        </w:rPr>
+        <w:t xml:space="preserve"> The goal is to </w:t>
+      </w:r>
+      <w:r>
+        <w:rPr>
+          <w:rFonts w:ascii="Times New Roman" w:eastAsia="Times New Roman" w:hAnsi="Times New Roman" w:cs="Times New Roman"/>
+          <w:color w:val="1D1C1D"/>
+          <w:sz w:val="24"/>
+          <w:szCs w:val="24"/>
+          <w:lang w:val="en-US" w:eastAsia="es-CO"/>
+        </w:rPr>
+        <w:t xml:space="preserve">spot these clients so the marketing team of the bank can focus on </w:t>
+      </w:r>
+      <w:r>
+        <w:rPr>
+          <w:rFonts w:ascii="Times New Roman" w:eastAsia="Times New Roman" w:hAnsi="Times New Roman" w:cs="Times New Roman"/>
+          <w:color w:val="1D1C1D"/>
+          <w:sz w:val="24"/>
+          <w:szCs w:val="24"/>
+          <w:lang w:val="en-US" w:eastAsia="es-CO"/>
+        </w:rPr>
+        <w:t>them and</w:t>
+      </w:r>
+      <w:r>
+        <w:rPr>
+          <w:rFonts w:ascii="Times New Roman" w:eastAsia="Times New Roman" w:hAnsi="Times New Roman" w:cs="Times New Roman"/>
+          <w:color w:val="1D1C1D"/>
+          <w:sz w:val="24"/>
+          <w:szCs w:val="24"/>
+          <w:lang w:val="en-US" w:eastAsia="es-CO"/>
+        </w:rPr>
+        <w:t xml:space="preserve"> develop an aggressive marketing campaign to sell as many term deposits subscriptions as possible.</w:t>
+      </w:r>
     </w:p>
     <w:p>
       <w:pPr>
         <w:spacing w:after="0" w:line="480" w:lineRule="auto"/>
         <w:rPr>
           <w:rFonts w:ascii="Times New Roman" w:eastAsia="Times New Roman" w:hAnsi="Times New Roman" w:cs="Times New Roman"/>
-          <w:sz w:val="28"/>
-          <w:szCs w:val="28"/>
-          <w:lang w:val="en-US" w:eastAsia="es-CO"/>
-        </w:rPr>
-      </w:pPr>
-      <w:r>
-        <w:rPr>
-          <w:rFonts w:ascii="Times New Roman" w:eastAsia="Times New Roman" w:hAnsi="Times New Roman" w:cs="Times New Roman"/>
-          <w:color w:val="000000"/>
-          <w:sz w:val="24"/>
-          <w:szCs w:val="24"/>
-          <w:lang w:val="en-US" w:eastAsia="es-CO"/>
-        </w:rPr>
-        <w:t xml:space="preserve">The CEO of Wekebank inc has noticed that one particular product in their portfolio is particularly good profit wise, this product is the famous “term deposit”. First of all </w:t>
-      </w:r>
-      <w:r>
-        <w:rPr>
-          <w:rFonts w:ascii="Times New Roman" w:eastAsia="Times New Roman" w:hAnsi="Times New Roman" w:cs="Times New Roman"/>
           <w:color w:val="1D1C1D"/>
           <w:sz w:val="24"/>
           <w:szCs w:val="24"/>
           <w:lang w:val="en-US" w:eastAsia="es-CO"/>
         </w:rPr>
-        <w:t xml:space="preserve">the CEO wants a piece of software that </w:t>
-      </w:r>
+      </w:pPr>
       <w:r>
         <w:rPr>
           <w:rFonts w:ascii="Times New Roman" w:eastAsia="Times New Roman" w:hAnsi="Times New Roman" w:cs="Times New Roman"/>
@@ -648,98 +839,7 @@
           <w:szCs w:val="24"/>
           <w:lang w:val="en-US" w:eastAsia="es-CO"/>
         </w:rPr>
-        <w:t>is able</w:t>
-      </w:r>
-      <w:r>
-        <w:rPr>
-          <w:rFonts w:ascii="Times New Roman" w:eastAsia="Times New Roman" w:hAnsi="Times New Roman" w:cs="Times New Roman"/>
-          <w:color w:val="1D1C1D"/>
-          <w:sz w:val="24"/>
-          <w:szCs w:val="24"/>
-          <w:lang w:val="en-US" w:eastAsia="es-CO"/>
-        </w:rPr>
-        <w:t xml:space="preserve"> to display the attributes of the clients database in a graphic way so the bank's board can have a better understanding of them</w:t>
-      </w:r>
-      <w:r>
-        <w:rPr>
-          <w:rFonts w:ascii="Times New Roman" w:eastAsia="Times New Roman" w:hAnsi="Times New Roman" w:cs="Times New Roman"/>
-          <w:color w:val="000000"/>
-          <w:sz w:val="24"/>
-          <w:szCs w:val="24"/>
-          <w:lang w:val="en-US" w:eastAsia="es-CO"/>
-        </w:rPr>
-        <w:t xml:space="preserve">. Since the term deposit will generate a lot of revenue for the bank, the CEO needs a custom software module that can </w:t>
-      </w:r>
-      <w:r>
-        <w:rPr>
-          <w:rFonts w:ascii="Times New Roman" w:eastAsia="Times New Roman" w:hAnsi="Times New Roman" w:cs="Times New Roman"/>
-          <w:color w:val="1D1C1D"/>
-          <w:sz w:val="24"/>
-          <w:szCs w:val="24"/>
-          <w:lang w:val="en-US" w:eastAsia="es-CO"/>
-        </w:rPr>
-        <w:t xml:space="preserve">determine if a client will or will not acquire a subscription to a term deposit based on his/her particular attributes. The goal is to spot these clients so the marketing team of the bank can focus on them, and </w:t>
-      </w:r>
-      <w:r>
-        <w:rPr>
-          <w:rFonts w:ascii="Times New Roman" w:eastAsia="Times New Roman" w:hAnsi="Times New Roman" w:cs="Times New Roman"/>
-          <w:color w:val="1D1C1D"/>
-          <w:sz w:val="24"/>
-          <w:szCs w:val="24"/>
-          <w:lang w:val="en-US" w:eastAsia="es-CO"/>
-        </w:rPr>
-        <w:t>develop an</w:t>
-      </w:r>
-      <w:r>
-        <w:rPr>
-          <w:rFonts w:ascii="Times New Roman" w:eastAsia="Times New Roman" w:hAnsi="Times New Roman" w:cs="Times New Roman"/>
-          <w:color w:val="1D1C1D"/>
-          <w:sz w:val="24"/>
-          <w:szCs w:val="24"/>
-          <w:lang w:val="en-US" w:eastAsia="es-CO"/>
-        </w:rPr>
-        <w:t xml:space="preserve"> aggressive marketing campaign to sell as many term deposits subscriptions as possible.</w:t>
-      </w:r>
-    </w:p>
-    <w:p>
-      <w:pPr>
-        <w:spacing w:after="0" w:line="480" w:lineRule="auto"/>
-        <w:rPr>
-          <w:rFonts w:ascii="Times New Roman" w:eastAsia="Times New Roman" w:hAnsi="Times New Roman" w:cs="Times New Roman"/>
-          <w:sz w:val="28"/>
-          <w:szCs w:val="28"/>
-          <w:lang w:val="en-US" w:eastAsia="es-CO"/>
-        </w:rPr>
-      </w:pPr>
-      <w:r>
-        <w:rPr>
-          <w:rFonts w:ascii="Times New Roman" w:eastAsia="Times New Roman" w:hAnsi="Times New Roman" w:cs="Times New Roman"/>
-          <w:color w:val="1D1C1D"/>
-          <w:sz w:val="24"/>
-          <w:szCs w:val="24"/>
-          <w:lang w:val="en-US" w:eastAsia="es-CO"/>
-        </w:rPr>
-        <w:t xml:space="preserve">For this </w:t>
-      </w:r>
-      <w:r>
-        <w:rPr>
-          <w:rFonts w:ascii="Times New Roman" w:eastAsia="Times New Roman" w:hAnsi="Times New Roman" w:cs="Times New Roman"/>
-          <w:color w:val="1D1C1D"/>
-          <w:sz w:val="24"/>
-          <w:szCs w:val="24"/>
-          <w:lang w:val="en-US" w:eastAsia="es-CO"/>
-        </w:rPr>
-        <w:t>reason</w:t>
-      </w:r>
-      <w:r>
-        <w:rPr>
-          <w:rFonts w:ascii="Times New Roman" w:eastAsia="Times New Roman" w:hAnsi="Times New Roman" w:cs="Times New Roman"/>
-          <w:color w:val="1D1C1D"/>
-          <w:sz w:val="24"/>
-          <w:szCs w:val="24"/>
-          <w:lang w:val="en-US" w:eastAsia="es-CO"/>
-        </w:rPr>
-        <w:t xml:space="preserve"> the CEO has hired you and your team of engineers to develop a solution to tackle this problem and help the bank to increase its revenue by selling more subscriptions to term deposits. </w:t>
+        <w:t>For this reason, the CEO has hired you and your team of engineers to develop a solution to tackle this problem and help the bank to increase its revenue by selling more subscriptions to term deposits. </w:t>
       </w:r>
     </w:p>
     <w:p>
@@ -844,7 +944,27 @@
           <w:szCs w:val="24"/>
           <w:lang w:val="en-US" w:eastAsia="es-CO"/>
         </w:rPr>
-        <w:t xml:space="preserve"> needs  to visualize the data of their clients in a series of charts.</w:t>
+        <w:t xml:space="preserve"> </w:t>
+      </w:r>
+      <w:r>
+        <w:rPr>
+          <w:rFonts w:ascii="Times New Roman" w:eastAsia="Times New Roman" w:hAnsi="Times New Roman" w:cs="Times New Roman"/>
+          <w:color w:val="1D1C1D"/>
+          <w:sz w:val="24"/>
+          <w:szCs w:val="24"/>
+          <w:lang w:val="en-US" w:eastAsia="es-CO"/>
+        </w:rPr>
+        <w:t>needs to</w:t>
+      </w:r>
+      <w:r>
+        <w:rPr>
+          <w:rFonts w:ascii="Times New Roman" w:eastAsia="Times New Roman" w:hAnsi="Times New Roman" w:cs="Times New Roman"/>
+          <w:color w:val="1D1C1D"/>
+          <w:sz w:val="24"/>
+          <w:szCs w:val="24"/>
+          <w:lang w:val="en-US" w:eastAsia="es-CO"/>
+        </w:rPr>
+        <w:t xml:space="preserve"> visualize the data of their clients in a series of charts.</w:t>
       </w:r>
     </w:p>
     <w:p>
@@ -903,7 +1023,6 @@
           <w:szCs w:val="24"/>
           <w:lang w:val="en-US" w:eastAsia="es-CO"/>
         </w:rPr>
-        <w:lastRenderedPageBreak/>
         <w:t>-The bank needs to visualize the data in a series of charts and graphics.</w:t>
       </w:r>
     </w:p>
@@ -946,6 +1065,7 @@
           <w:szCs w:val="24"/>
           <w:lang w:val="en-US" w:eastAsia="es-CO"/>
         </w:rPr>
+        <w:lastRenderedPageBreak/>
         <w:t>-The bank needs to determine whether a client will or will not acquire a subscription to a term deposit.</w:t>
       </w:r>
     </w:p>
@@ -1148,18 +1268,7 @@
           <w:szCs w:val="24"/>
           <w:lang w:val="en-US" w:eastAsia="es-CO"/>
         </w:rPr>
-        <w:t xml:space="preserve">The investor must understand when buying a term deposit that they can withdraw their funds only after the term ends. In some cases, the account holder may allow </w:t>
-      </w:r>
-      <w:r>
-        <w:rPr>
-          <w:rFonts w:ascii="Times New Roman" w:eastAsia="Times New Roman" w:hAnsi="Times New Roman" w:cs="Times New Roman"/>
-          <w:color w:val="000000"/>
-          <w:sz w:val="24"/>
-          <w:szCs w:val="24"/>
-          <w:lang w:val="en-US" w:eastAsia="es-CO"/>
-        </w:rPr>
-        <w:lastRenderedPageBreak/>
-        <w:t>the investor early termination—or withdrawal—if they give several days notification. Also, there will be a penalty assessed for early termination.</w:t>
+        <w:t>The investor must understand when buying a term deposit that they can withdraw their funds only after the term ends. In some cases, the account holder may allow the investor early termination—or withdrawal—if they give several days notification. Also, there will be a penalty assessed for early termination.</w:t>
       </w:r>
     </w:p>
     <w:p>
@@ -1535,7 +1644,7 @@
           <w:szCs w:val="24"/>
           <w:lang w:val="en-US" w:eastAsia="es-CO"/>
         </w:rPr>
-        <w:t xml:space="preserve"> solution for this problem due its strengths. Decision trees are able to perform classifications without requiring a lot of computation due its recursive nature, that is an advantage due the large amount of records </w:t>
+        <w:t xml:space="preserve"> solution for this problem due its strengths. Decision trees are able to perform classifications without requiring a lot of computation due its recursive nature, that is an advantage due the large amount of records that we will handle, also they are able to generate clear and understandable classification </w:t>
       </w:r>
       <w:r>
         <w:rPr>
@@ -1546,7 +1655,7 @@
           <w:lang w:val="en-US" w:eastAsia="es-CO"/>
         </w:rPr>
         <w:lastRenderedPageBreak/>
-        <w:t>that we will handle, also they are able to generate clear and understandable classification rules, which is pretty important since this solution is implemented and maintained by humans.</w:t>
+        <w:t>rules, which is pretty important since this solution is implemented and maintained by humans.</w:t>
       </w:r>
     </w:p>
     <w:p>
@@ -1815,7 +1924,6 @@
           <w:color w:val="000000"/>
           <w:lang w:val="en-US" w:eastAsia="es-CO"/>
         </w:rPr>
-        <w:lastRenderedPageBreak/>
         <w:t> </w:t>
       </w:r>
     </w:p>
@@ -1999,8 +2107,18 @@
           <w:szCs w:val="24"/>
           <w:lang w:val="en-US" w:eastAsia="es-CO"/>
         </w:rPr>
+        <w:t xml:space="preserve">Since we chose to implement our own version of a decision tree to classify the variables we reserched to see if there were hardcore tested libraries that have an implementation of a </w:t>
+      </w:r>
+      <w:r>
+        <w:rPr>
+          <w:rFonts w:ascii="Times New Roman" w:eastAsia="Times New Roman" w:hAnsi="Times New Roman" w:cs="Times New Roman"/>
+          <w:color w:val="000000"/>
+          <w:sz w:val="24"/>
+          <w:szCs w:val="24"/>
+          <w:lang w:val="en-US" w:eastAsia="es-CO"/>
+        </w:rPr>
         <w:lastRenderedPageBreak/>
-        <w:t>Since we chose to implement our own version of a decision tree to classify the variables we reserched to see if there were hardcore tested libraries that have an implementation of a decision tree in order to grasp a better understanding of the data stuctures and algorithms used in the implementation, so our own is a proper one.So here are ones we found and checked.</w:t>
+        <w:t>decision tree in order to grasp a better understanding of the data stuctures and algorithms used in the implementation, so our own is a proper one.So here are ones we found and checked.</w:t>
       </w:r>
     </w:p>
     <w:p>
@@ -2260,7 +2378,6 @@
           <w:szCs w:val="24"/>
           <w:lang w:val="en-US" w:eastAsia="es-CO"/>
         </w:rPr>
-        <w:lastRenderedPageBreak/>
         <w:t>Module Download page:</w:t>
       </w:r>
     </w:p>
@@ -8136,6 +8253,74 @@
     <w:unhideWhenUsed/>
     <w:rsid w:val="00E228EF"/>
   </w:style>
+  <w:style w:type="character" w:styleId="Refdecomentario">
+    <w:name w:val="annotation reference"/>
+    <w:basedOn w:val="Fuentedeprrafopredeter"/>
+    <w:uiPriority w:val="99"/>
+    <w:semiHidden/>
+    <w:unhideWhenUsed/>
+    <w:rsid w:val="006469D0"/>
+    <w:rPr>
+      <w:sz w:val="16"/>
+      <w:szCs w:val="16"/>
+    </w:rPr>
+  </w:style>
+  <w:style w:type="paragraph" w:styleId="Textocomentario">
+    <w:name w:val="annotation text"/>
+    <w:basedOn w:val="Normal"/>
+    <w:link w:val="TextocomentarioCar"/>
+    <w:uiPriority w:val="99"/>
+    <w:semiHidden/>
+    <w:unhideWhenUsed/>
+    <w:rsid w:val="006469D0"/>
+    <w:pPr>
+      <w:spacing w:line="240" w:lineRule="auto"/>
+    </w:pPr>
+    <w:rPr>
+      <w:sz w:val="20"/>
+      <w:szCs w:val="20"/>
+    </w:rPr>
+  </w:style>
+  <w:style w:type="character" w:customStyle="1" w:styleId="TextocomentarioCar">
+    <w:name w:val="Texto comentario Car"/>
+    <w:basedOn w:val="Fuentedeprrafopredeter"/>
+    <w:link w:val="Textocomentario"/>
+    <w:uiPriority w:val="99"/>
+    <w:semiHidden/>
+    <w:rsid w:val="006469D0"/>
+    <w:rPr>
+      <w:sz w:val="20"/>
+      <w:szCs w:val="20"/>
+    </w:rPr>
+  </w:style>
+  <w:style w:type="paragraph" w:styleId="Asuntodelcomentario">
+    <w:name w:val="annotation subject"/>
+    <w:basedOn w:val="Textocomentario"/>
+    <w:next w:val="Textocomentario"/>
+    <w:link w:val="AsuntodelcomentarioCar"/>
+    <w:uiPriority w:val="99"/>
+    <w:semiHidden/>
+    <w:unhideWhenUsed/>
+    <w:rsid w:val="006469D0"/>
+    <w:rPr>
+      <w:b/>
+      <w:bCs/>
+    </w:rPr>
+  </w:style>
+  <w:style w:type="character" w:customStyle="1" w:styleId="AsuntodelcomentarioCar">
+    <w:name w:val="Asunto del comentario Car"/>
+    <w:basedOn w:val="TextocomentarioCar"/>
+    <w:link w:val="Asuntodelcomentario"/>
+    <w:uiPriority w:val="99"/>
+    <w:semiHidden/>
+    <w:rsid w:val="006469D0"/>
+    <w:rPr>
+      <w:b/>
+      <w:bCs/>
+      <w:sz w:val="20"/>
+      <w:szCs w:val="20"/>
+    </w:rPr>
+  </w:style>
 </w:styles>
 </file>
 

</xml_diff>

<commit_message>
Point 5 of the engineering method
</commit_message>
<xml_diff>
--- a/docs/Engineering method.docx
+++ b/docs/Engineering method.docx
@@ -2766,7 +2766,7 @@
           <w:szCs w:val="24"/>
           <w:lang w:val="en-US" w:eastAsia="es-CO"/>
         </w:rPr>
-        <w:t>Alternative 3: This alternative is not good for the program, since it inhibits us from necessary functionalities, to say that it becomes a bit complex when it comes to interpreting how things are done. The way of filtering is not adequate, since, it simply orders ascending and descending, that in quantitative variables, but in qualitative it orders lexicographically no more</w:t>
+        <w:t xml:space="preserve">Alternative 3: This alternative is not good for the program, since it inhibits us from necessary functionalities, to say that it becomes a bit complex when it comes to interpreting how things are done. The way of filtering is not adequate, </w:t>
       </w:r>
       <w:r>
         <w:rPr>
@@ -2777,6 +2777,28 @@
           <w:szCs w:val="24"/>
           <w:lang w:val="en-US" w:eastAsia="es-CO"/>
         </w:rPr>
+        <w:t>since</w:t>
+      </w:r>
+      <w:r>
+        <w:rPr>
+          <w:rFonts w:ascii="Times New Roman" w:eastAsia="Times New Roman" w:hAnsi="Times New Roman" w:cs="Times New Roman"/>
+          <w:color w:val="000000" w:themeColor="text1"/>
+          <w:kern w:val="36"/>
+          <w:sz w:val="24"/>
+          <w:szCs w:val="24"/>
+          <w:lang w:val="en-US" w:eastAsia="es-CO"/>
+        </w:rPr>
+        <w:t xml:space="preserve"> it simply orders ascending and descending, that in quantitative variables, but in qualitative it orders lexicographically no more</w:t>
+      </w:r>
+      <w:r>
+        <w:rPr>
+          <w:rFonts w:ascii="Times New Roman" w:eastAsia="Times New Roman" w:hAnsi="Times New Roman" w:cs="Times New Roman"/>
+          <w:color w:val="000000" w:themeColor="text1"/>
+          <w:kern w:val="36"/>
+          <w:sz w:val="24"/>
+          <w:szCs w:val="24"/>
+          <w:lang w:val="en-US" w:eastAsia="es-CO"/>
+        </w:rPr>
         <w:t>.</w:t>
       </w:r>
     </w:p>
@@ -2844,6 +2866,37 @@
           <w:lang w:val="en-US" w:eastAsia="es-CO"/>
         </w:rPr>
       </w:pPr>
+      <w:r>
+        <w:rPr>
+          <w:rFonts w:ascii="Times New Roman" w:eastAsia="Times New Roman" w:hAnsi="Times New Roman" w:cs="Times New Roman"/>
+          <w:color w:val="000000" w:themeColor="text1"/>
+          <w:kern w:val="36"/>
+          <w:sz w:val="24"/>
+          <w:szCs w:val="24"/>
+          <w:lang w:val="en-US" w:eastAsia="es-CO"/>
+        </w:rPr>
+        <w:t xml:space="preserve">The alternatives that we are going to discard will be 1 and 3. </w:t>
+      </w:r>
+      <w:r>
+        <w:rPr>
+          <w:rStyle w:val="tlid-translation"/>
+          <w:rFonts w:ascii="Times New Roman" w:hAnsi="Times New Roman" w:cs="Times New Roman"/>
+          <w:sz w:val="24"/>
+          <w:szCs w:val="24"/>
+          <w:lang w:val="en"/>
+        </w:rPr>
+        <w:t>This is because they are not optimal and have many defects, so implementing them would be a waste of time</w:t>
+      </w:r>
+      <w:r>
+        <w:rPr>
+          <w:rStyle w:val="tlid-translation"/>
+          <w:rFonts w:ascii="Times New Roman" w:hAnsi="Times New Roman" w:cs="Times New Roman"/>
+          <w:sz w:val="24"/>
+          <w:szCs w:val="24"/>
+          <w:lang w:val="en"/>
+        </w:rPr>
+        <w:t>.</w:t>
+      </w:r>
     </w:p>
     <w:p>
       <w:pPr>
@@ -2914,82 +2967,1116 @@
           <w:szCs w:val="24"/>
           <w:lang w:val="en-US" w:eastAsia="es-CO"/>
         </w:rPr>
-        <w:br/>
-      </w:r>
-      <w:r>
-        <w:rPr>
-          <w:rFonts w:ascii="Times New Roman" w:eastAsia="Times New Roman" w:hAnsi="Times New Roman" w:cs="Times New Roman"/>
-          <w:sz w:val="24"/>
-          <w:szCs w:val="24"/>
-          <w:lang w:val="en-US" w:eastAsia="es-CO"/>
-        </w:rPr>
-        <w:br/>
-      </w:r>
-      <w:r>
-        <w:rPr>
-          <w:rFonts w:ascii="Times New Roman" w:eastAsia="Times New Roman" w:hAnsi="Times New Roman" w:cs="Times New Roman"/>
-          <w:sz w:val="24"/>
-          <w:szCs w:val="24"/>
-          <w:lang w:val="en-US" w:eastAsia="es-CO"/>
-        </w:rPr>
-        <w:br/>
-      </w:r>
-    </w:p>
-    <w:p>
-      <w:pPr>
-        <w:spacing w:before="400" w:after="120" w:line="480" w:lineRule="auto"/>
-        <w:outlineLvl w:val="0"/>
-        <w:rPr>
-          <w:rFonts w:ascii="Arial" w:eastAsia="Times New Roman" w:hAnsi="Arial" w:cs="Arial"/>
-          <w:color w:val="000000"/>
-          <w:kern w:val="36"/>
-          <w:sz w:val="40"/>
-          <w:szCs w:val="40"/>
-          <w:lang w:val="en-US" w:eastAsia="es-CO"/>
-        </w:rPr>
-      </w:pPr>
-    </w:p>
-    <w:p>
-      <w:pPr>
-        <w:spacing w:before="400" w:after="120" w:line="480" w:lineRule="auto"/>
-        <w:outlineLvl w:val="0"/>
-        <w:rPr>
-          <w:rFonts w:ascii="Arial" w:eastAsia="Times New Roman" w:hAnsi="Arial" w:cs="Arial"/>
-          <w:color w:val="000000"/>
-          <w:kern w:val="36"/>
-          <w:sz w:val="40"/>
-          <w:szCs w:val="40"/>
-          <w:lang w:val="en-US" w:eastAsia="es-CO"/>
-        </w:rPr>
-      </w:pPr>
-    </w:p>
-    <w:p>
-      <w:pPr>
-        <w:spacing w:before="400" w:after="120" w:line="480" w:lineRule="auto"/>
-        <w:outlineLvl w:val="0"/>
-        <w:rPr>
-          <w:rFonts w:ascii="Arial" w:eastAsia="Times New Roman" w:hAnsi="Arial" w:cs="Arial"/>
-          <w:color w:val="000000"/>
-          <w:kern w:val="36"/>
-          <w:sz w:val="40"/>
-          <w:szCs w:val="40"/>
-          <w:lang w:val="en-US" w:eastAsia="es-CO"/>
-        </w:rPr>
-      </w:pPr>
-    </w:p>
-    <w:p>
-      <w:pPr>
-        <w:spacing w:before="400" w:after="120" w:line="480" w:lineRule="auto"/>
-        <w:outlineLvl w:val="0"/>
-        <w:rPr>
-          <w:rFonts w:ascii="Arial" w:eastAsia="Times New Roman" w:hAnsi="Arial" w:cs="Arial"/>
-          <w:color w:val="000000"/>
-          <w:kern w:val="36"/>
-          <w:sz w:val="40"/>
-          <w:szCs w:val="40"/>
-          <w:lang w:val="en-US" w:eastAsia="es-CO"/>
-        </w:rPr>
-      </w:pPr>
+        <w:t>Now, we are going to qualify each alternative by some criteria to choose the best.</w:t>
+      </w:r>
+      <w:r>
+        <w:rPr>
+          <w:rFonts w:ascii="Times New Roman" w:eastAsia="Times New Roman" w:hAnsi="Times New Roman" w:cs="Times New Roman"/>
+          <w:sz w:val="24"/>
+          <w:szCs w:val="24"/>
+          <w:lang w:val="en-US" w:eastAsia="es-CO"/>
+        </w:rPr>
+        <w:t xml:space="preserve"> </w:t>
+      </w:r>
+      <w:r>
+        <w:rPr>
+          <w:rStyle w:val="tlid-translation"/>
+          <w:rFonts w:ascii="Times New Roman" w:hAnsi="Times New Roman" w:cs="Times New Roman"/>
+          <w:sz w:val="24"/>
+          <w:szCs w:val="24"/>
+          <w:lang w:val="en"/>
+        </w:rPr>
+        <w:t>The criteria have been chosen thinking about the user's experience with the program and how automated it can be</w:t>
+      </w:r>
+      <w:r>
+        <w:rPr>
+          <w:rFonts w:ascii="Times New Roman" w:eastAsia="Times New Roman" w:hAnsi="Times New Roman" w:cs="Times New Roman"/>
+          <w:sz w:val="24"/>
+          <w:szCs w:val="24"/>
+          <w:lang w:val="en-US" w:eastAsia="es-CO"/>
+        </w:rPr>
+        <w:t>.</w:t>
+      </w:r>
+    </w:p>
+    <w:p>
+      <w:pPr>
+        <w:pStyle w:val="Prrafodelista"/>
+        <w:numPr>
+          <w:ilvl w:val="0"/>
+          <w:numId w:val="3"/>
+        </w:numPr>
+        <w:spacing w:after="240" w:line="480" w:lineRule="auto"/>
+        <w:rPr>
+          <w:rFonts w:ascii="Times New Roman" w:eastAsia="Times New Roman" w:hAnsi="Times New Roman" w:cs="Times New Roman"/>
+          <w:sz w:val="24"/>
+          <w:szCs w:val="24"/>
+          <w:lang w:val="en-US" w:eastAsia="es-CO"/>
+        </w:rPr>
+      </w:pPr>
+      <w:r>
+        <w:rPr>
+          <w:rFonts w:ascii="Times New Roman" w:eastAsia="Times New Roman" w:hAnsi="Times New Roman" w:cs="Times New Roman"/>
+          <w:sz w:val="24"/>
+          <w:szCs w:val="24"/>
+          <w:lang w:val="en-US" w:eastAsia="es-CO"/>
+        </w:rPr>
+        <w:lastRenderedPageBreak/>
+        <w:t>Criterion #1: Completeness of the program</w:t>
+      </w:r>
+      <w:r>
+        <w:rPr>
+          <w:rFonts w:ascii="Times New Roman" w:eastAsia="Times New Roman" w:hAnsi="Times New Roman" w:cs="Times New Roman"/>
+          <w:sz w:val="24"/>
+          <w:szCs w:val="24"/>
+          <w:lang w:val="en-US" w:eastAsia="es-CO"/>
+        </w:rPr>
+        <w:t>.</w:t>
+      </w:r>
+    </w:p>
+    <w:p>
+      <w:pPr>
+        <w:pStyle w:val="Prrafodelista"/>
+        <w:numPr>
+          <w:ilvl w:val="0"/>
+          <w:numId w:val="4"/>
+        </w:numPr>
+        <w:spacing w:after="240" w:line="480" w:lineRule="auto"/>
+        <w:rPr>
+          <w:rFonts w:ascii="Times New Roman" w:eastAsia="Times New Roman" w:hAnsi="Times New Roman" w:cs="Times New Roman"/>
+          <w:sz w:val="24"/>
+          <w:szCs w:val="24"/>
+          <w:lang w:val="en-US" w:eastAsia="es-CO"/>
+        </w:rPr>
+      </w:pPr>
+      <w:r>
+        <w:rPr>
+          <w:rFonts w:ascii="Times New Roman" w:eastAsia="Times New Roman" w:hAnsi="Times New Roman" w:cs="Times New Roman"/>
+          <w:sz w:val="24"/>
+          <w:szCs w:val="24"/>
+          <w:lang w:val="en-US" w:eastAsia="es-CO"/>
+        </w:rPr>
+        <w:t>Less than 50% of the requirements</w:t>
+      </w:r>
+      <w:r>
+        <w:rPr>
+          <w:rFonts w:ascii="Times New Roman" w:eastAsia="Times New Roman" w:hAnsi="Times New Roman" w:cs="Times New Roman"/>
+          <w:sz w:val="24"/>
+          <w:szCs w:val="24"/>
+          <w:lang w:val="en-US" w:eastAsia="es-CO"/>
+        </w:rPr>
+        <w:t>.</w:t>
+      </w:r>
+    </w:p>
+    <w:p>
+      <w:pPr>
+        <w:pStyle w:val="Prrafodelista"/>
+        <w:numPr>
+          <w:ilvl w:val="0"/>
+          <w:numId w:val="4"/>
+        </w:numPr>
+        <w:spacing w:after="240" w:line="480" w:lineRule="auto"/>
+        <w:rPr>
+          <w:rStyle w:val="tlid-translation"/>
+          <w:rFonts w:ascii="Times New Roman" w:eastAsia="Times New Roman" w:hAnsi="Times New Roman" w:cs="Times New Roman"/>
+          <w:sz w:val="24"/>
+          <w:szCs w:val="24"/>
+          <w:lang w:val="en-US" w:eastAsia="es-CO"/>
+        </w:rPr>
+      </w:pPr>
+      <w:r>
+        <w:rPr>
+          <w:rStyle w:val="tlid-translation"/>
+          <w:rFonts w:ascii="Times New Roman" w:hAnsi="Times New Roman" w:cs="Times New Roman"/>
+          <w:sz w:val="24"/>
+          <w:szCs w:val="24"/>
+          <w:lang w:val="en"/>
+        </w:rPr>
+        <w:t>Between 50% and 70% of the requirements</w:t>
+      </w:r>
+      <w:r>
+        <w:rPr>
+          <w:rStyle w:val="tlid-translation"/>
+          <w:rFonts w:ascii="Times New Roman" w:hAnsi="Times New Roman" w:cs="Times New Roman"/>
+          <w:sz w:val="24"/>
+          <w:szCs w:val="24"/>
+          <w:lang w:val="en"/>
+        </w:rPr>
+        <w:t>.</w:t>
+      </w:r>
+    </w:p>
+    <w:p>
+      <w:pPr>
+        <w:pStyle w:val="Prrafodelista"/>
+        <w:numPr>
+          <w:ilvl w:val="0"/>
+          <w:numId w:val="4"/>
+        </w:numPr>
+        <w:spacing w:after="240" w:line="480" w:lineRule="auto"/>
+        <w:rPr>
+          <w:rStyle w:val="tlid-translation"/>
+          <w:rFonts w:ascii="Times New Roman" w:eastAsia="Times New Roman" w:hAnsi="Times New Roman" w:cs="Times New Roman"/>
+          <w:sz w:val="24"/>
+          <w:szCs w:val="24"/>
+          <w:lang w:val="en-US" w:eastAsia="es-CO"/>
+        </w:rPr>
+      </w:pPr>
+      <w:r>
+        <w:rPr>
+          <w:rStyle w:val="tlid-translation"/>
+          <w:rFonts w:ascii="Times New Roman" w:hAnsi="Times New Roman" w:cs="Times New Roman"/>
+          <w:sz w:val="24"/>
+          <w:szCs w:val="24"/>
+          <w:lang w:val="en"/>
+        </w:rPr>
+        <w:t>More than 70% of the requirements.</w:t>
+      </w:r>
+    </w:p>
+    <w:p>
+      <w:pPr>
+        <w:pStyle w:val="Prrafodelista"/>
+        <w:numPr>
+          <w:ilvl w:val="0"/>
+          <w:numId w:val="3"/>
+        </w:numPr>
+        <w:spacing w:after="240" w:line="480" w:lineRule="auto"/>
+        <w:rPr>
+          <w:rFonts w:ascii="Times New Roman" w:eastAsia="Times New Roman" w:hAnsi="Times New Roman" w:cs="Times New Roman"/>
+          <w:sz w:val="24"/>
+          <w:szCs w:val="24"/>
+          <w:lang w:val="en-US" w:eastAsia="es-CO"/>
+        </w:rPr>
+      </w:pPr>
+      <w:r>
+        <w:rPr>
+          <w:rFonts w:ascii="Times New Roman" w:eastAsia="Times New Roman" w:hAnsi="Times New Roman" w:cs="Times New Roman"/>
+          <w:sz w:val="24"/>
+          <w:szCs w:val="24"/>
+          <w:lang w:val="en-US" w:eastAsia="es-CO"/>
+        </w:rPr>
+        <w:t>Criterion #2: Complexity for the user.</w:t>
+      </w:r>
+    </w:p>
+    <w:p>
+      <w:pPr>
+        <w:pStyle w:val="Prrafodelista"/>
+        <w:numPr>
+          <w:ilvl w:val="0"/>
+          <w:numId w:val="5"/>
+        </w:numPr>
+        <w:spacing w:after="240" w:line="480" w:lineRule="auto"/>
+        <w:rPr>
+          <w:rFonts w:ascii="Times New Roman" w:eastAsia="Times New Roman" w:hAnsi="Times New Roman" w:cs="Times New Roman"/>
+          <w:sz w:val="24"/>
+          <w:szCs w:val="24"/>
+          <w:lang w:val="en-US" w:eastAsia="es-CO"/>
+        </w:rPr>
+      </w:pPr>
+      <w:r>
+        <w:rPr>
+          <w:rStyle w:val="tlid-translation"/>
+          <w:rFonts w:ascii="Times New Roman" w:hAnsi="Times New Roman" w:cs="Times New Roman"/>
+          <w:sz w:val="24"/>
+          <w:szCs w:val="24"/>
+          <w:lang w:val="en"/>
+        </w:rPr>
+        <w:t xml:space="preserve">Very complex, the user can be confused by the </w:t>
+      </w:r>
+      <w:r>
+        <w:rPr>
+          <w:rStyle w:val="tlid-translation"/>
+          <w:rFonts w:ascii="Times New Roman" w:hAnsi="Times New Roman" w:cs="Times New Roman"/>
+          <w:sz w:val="24"/>
+          <w:szCs w:val="24"/>
+          <w:lang w:val="en"/>
+        </w:rPr>
+        <w:t>number</w:t>
+      </w:r>
+      <w:r>
+        <w:rPr>
+          <w:rStyle w:val="tlid-translation"/>
+          <w:rFonts w:ascii="Times New Roman" w:hAnsi="Times New Roman" w:cs="Times New Roman"/>
+          <w:sz w:val="24"/>
+          <w:szCs w:val="24"/>
+          <w:lang w:val="en"/>
+        </w:rPr>
+        <w:t xml:space="preserve"> of elements in the interface</w:t>
+      </w:r>
+      <w:r>
+        <w:rPr>
+          <w:rFonts w:ascii="Times New Roman" w:eastAsia="Times New Roman" w:hAnsi="Times New Roman" w:cs="Times New Roman"/>
+          <w:sz w:val="24"/>
+          <w:szCs w:val="24"/>
+          <w:lang w:val="en-US" w:eastAsia="es-CO"/>
+        </w:rPr>
+        <w:t>.</w:t>
+      </w:r>
+    </w:p>
+    <w:p>
+      <w:pPr>
+        <w:pStyle w:val="Prrafodelista"/>
+        <w:numPr>
+          <w:ilvl w:val="0"/>
+          <w:numId w:val="5"/>
+        </w:numPr>
+        <w:spacing w:after="240" w:line="480" w:lineRule="auto"/>
+        <w:rPr>
+          <w:rStyle w:val="tlid-translation"/>
+          <w:rFonts w:ascii="Times New Roman" w:eastAsia="Times New Roman" w:hAnsi="Times New Roman" w:cs="Times New Roman"/>
+          <w:sz w:val="24"/>
+          <w:szCs w:val="24"/>
+          <w:lang w:val="en-US" w:eastAsia="es-CO"/>
+        </w:rPr>
+      </w:pPr>
+      <w:r>
+        <w:rPr>
+          <w:rStyle w:val="tlid-translation"/>
+          <w:rFonts w:ascii="Times New Roman" w:hAnsi="Times New Roman" w:cs="Times New Roman"/>
+          <w:sz w:val="24"/>
+          <w:szCs w:val="24"/>
+          <w:lang w:val="en"/>
+        </w:rPr>
+        <w:t xml:space="preserve">Complex, the interface is </w:t>
+      </w:r>
+      <w:r>
+        <w:rPr>
+          <w:rStyle w:val="tlid-translation"/>
+          <w:rFonts w:ascii="Times New Roman" w:hAnsi="Times New Roman" w:cs="Times New Roman"/>
+          <w:sz w:val="24"/>
+          <w:szCs w:val="24"/>
+          <w:lang w:val="en"/>
+        </w:rPr>
+        <w:t>intuitive,</w:t>
+      </w:r>
+      <w:r>
+        <w:rPr>
+          <w:rStyle w:val="tlid-translation"/>
+          <w:rFonts w:ascii="Times New Roman" w:hAnsi="Times New Roman" w:cs="Times New Roman"/>
+          <w:sz w:val="24"/>
+          <w:szCs w:val="24"/>
+          <w:lang w:val="en"/>
+        </w:rPr>
+        <w:t xml:space="preserve"> but the user may not know how to handle the program </w:t>
+      </w:r>
+      <w:r>
+        <w:rPr>
+          <w:rStyle w:val="tlid-translation"/>
+          <w:rFonts w:ascii="Times New Roman" w:hAnsi="Times New Roman" w:cs="Times New Roman"/>
+          <w:sz w:val="24"/>
+          <w:szCs w:val="24"/>
+          <w:lang w:val="en"/>
+        </w:rPr>
+        <w:t xml:space="preserve">at </w:t>
+      </w:r>
+      <w:r>
+        <w:rPr>
+          <w:rStyle w:val="tlid-translation"/>
+          <w:rFonts w:ascii="Times New Roman" w:hAnsi="Times New Roman" w:cs="Times New Roman"/>
+          <w:sz w:val="24"/>
+          <w:szCs w:val="24"/>
+          <w:lang w:val="en"/>
+        </w:rPr>
+        <w:t>the first time.</w:t>
+      </w:r>
+    </w:p>
+    <w:p>
+      <w:pPr>
+        <w:pStyle w:val="Prrafodelista"/>
+        <w:numPr>
+          <w:ilvl w:val="0"/>
+          <w:numId w:val="5"/>
+        </w:numPr>
+        <w:spacing w:after="240" w:line="480" w:lineRule="auto"/>
+        <w:rPr>
+          <w:rFonts w:ascii="Times New Roman" w:eastAsia="Times New Roman" w:hAnsi="Times New Roman" w:cs="Times New Roman"/>
+          <w:sz w:val="24"/>
+          <w:szCs w:val="24"/>
+          <w:lang w:val="en-US" w:eastAsia="es-CO"/>
+        </w:rPr>
+      </w:pPr>
+      <w:r>
+        <w:rPr>
+          <w:rStyle w:val="tlid-translation"/>
+          <w:rFonts w:ascii="Times New Roman" w:hAnsi="Times New Roman" w:cs="Times New Roman"/>
+          <w:sz w:val="24"/>
+          <w:szCs w:val="24"/>
+          <w:lang w:val="en"/>
+        </w:rPr>
+        <w:t>Nothing complex, any user could use it</w:t>
+      </w:r>
+      <w:r>
+        <w:rPr>
+          <w:rFonts w:ascii="Times New Roman" w:eastAsia="Times New Roman" w:hAnsi="Times New Roman" w:cs="Times New Roman"/>
+          <w:sz w:val="24"/>
+          <w:szCs w:val="24"/>
+          <w:lang w:val="en-US" w:eastAsia="es-CO"/>
+        </w:rPr>
+        <w:t>.</w:t>
+      </w:r>
+    </w:p>
+    <w:p>
+      <w:pPr>
+        <w:pStyle w:val="Prrafodelista"/>
+        <w:numPr>
+          <w:ilvl w:val="0"/>
+          <w:numId w:val="3"/>
+        </w:numPr>
+        <w:spacing w:after="240" w:line="480" w:lineRule="auto"/>
+        <w:rPr>
+          <w:rFonts w:ascii="Times New Roman" w:eastAsia="Times New Roman" w:hAnsi="Times New Roman" w:cs="Times New Roman"/>
+          <w:sz w:val="24"/>
+          <w:szCs w:val="24"/>
+          <w:lang w:val="en-US" w:eastAsia="es-CO"/>
+        </w:rPr>
+      </w:pPr>
+      <w:r>
+        <w:rPr>
+          <w:rFonts w:ascii="Times New Roman" w:eastAsia="Times New Roman" w:hAnsi="Times New Roman" w:cs="Times New Roman"/>
+          <w:sz w:val="24"/>
+          <w:szCs w:val="24"/>
+          <w:lang w:val="en-US" w:eastAsia="es-CO"/>
+        </w:rPr>
+        <w:t xml:space="preserve">Criterion #3: </w:t>
+      </w:r>
+      <w:r>
+        <w:rPr>
+          <w:rStyle w:val="tlid-translation"/>
+          <w:rFonts w:ascii="Times New Roman" w:hAnsi="Times New Roman" w:cs="Times New Roman"/>
+          <w:sz w:val="24"/>
+          <w:szCs w:val="24"/>
+          <w:lang w:val="en"/>
+        </w:rPr>
+        <w:t>Capacity of the program to update itself with the database</w:t>
+      </w:r>
+      <w:r>
+        <w:rPr>
+          <w:rFonts w:ascii="Times New Roman" w:eastAsia="Times New Roman" w:hAnsi="Times New Roman" w:cs="Times New Roman"/>
+          <w:sz w:val="24"/>
+          <w:szCs w:val="24"/>
+          <w:lang w:val="en-US" w:eastAsia="es-CO"/>
+        </w:rPr>
+        <w:t>.</w:t>
+      </w:r>
+    </w:p>
+    <w:p>
+      <w:pPr>
+        <w:pStyle w:val="Prrafodelista"/>
+        <w:numPr>
+          <w:ilvl w:val="0"/>
+          <w:numId w:val="6"/>
+        </w:numPr>
+        <w:spacing w:after="240" w:line="480" w:lineRule="auto"/>
+        <w:rPr>
+          <w:rFonts w:ascii="Times New Roman" w:eastAsia="Times New Roman" w:hAnsi="Times New Roman" w:cs="Times New Roman"/>
+          <w:sz w:val="24"/>
+          <w:szCs w:val="24"/>
+          <w:lang w:val="en-US" w:eastAsia="es-CO"/>
+        </w:rPr>
+      </w:pPr>
+      <w:r>
+        <w:rPr>
+          <w:rStyle w:val="tlid-translation"/>
+          <w:rFonts w:ascii="Times New Roman" w:hAnsi="Times New Roman" w:cs="Times New Roman"/>
+          <w:sz w:val="24"/>
+          <w:szCs w:val="24"/>
+          <w:lang w:val="en"/>
+        </w:rPr>
+        <w:t>Static, the database cannot be updated</w:t>
+      </w:r>
+      <w:r>
+        <w:rPr>
+          <w:rFonts w:ascii="Times New Roman" w:eastAsia="Times New Roman" w:hAnsi="Times New Roman" w:cs="Times New Roman"/>
+          <w:sz w:val="24"/>
+          <w:szCs w:val="24"/>
+          <w:lang w:val="en-US" w:eastAsia="es-CO"/>
+        </w:rPr>
+        <w:t>.</w:t>
+      </w:r>
+    </w:p>
+    <w:p>
+      <w:pPr>
+        <w:pStyle w:val="Prrafodelista"/>
+        <w:numPr>
+          <w:ilvl w:val="0"/>
+          <w:numId w:val="6"/>
+        </w:numPr>
+        <w:spacing w:after="240" w:line="480" w:lineRule="auto"/>
+        <w:rPr>
+          <w:rFonts w:ascii="Times New Roman" w:eastAsia="Times New Roman" w:hAnsi="Times New Roman" w:cs="Times New Roman"/>
+          <w:sz w:val="24"/>
+          <w:szCs w:val="24"/>
+          <w:lang w:val="en-US" w:eastAsia="es-CO"/>
+        </w:rPr>
+      </w:pPr>
+      <w:r>
+        <w:rPr>
+          <w:rStyle w:val="tlid-translation"/>
+          <w:rFonts w:ascii="Times New Roman" w:hAnsi="Times New Roman" w:cs="Times New Roman"/>
+          <w:sz w:val="24"/>
+          <w:szCs w:val="24"/>
+          <w:lang w:val="en"/>
+        </w:rPr>
+        <w:t>The database can be updated but the program will not have a good ability to update</w:t>
+      </w:r>
+      <w:r>
+        <w:rPr>
+          <w:rFonts w:ascii="Times New Roman" w:eastAsia="Times New Roman" w:hAnsi="Times New Roman" w:cs="Times New Roman"/>
+          <w:sz w:val="24"/>
+          <w:szCs w:val="24"/>
+          <w:lang w:val="en-US" w:eastAsia="es-CO"/>
+        </w:rPr>
+        <w:t>.</w:t>
+      </w:r>
+    </w:p>
+    <w:p>
+      <w:pPr>
+        <w:pStyle w:val="Prrafodelista"/>
+        <w:numPr>
+          <w:ilvl w:val="0"/>
+          <w:numId w:val="6"/>
+        </w:numPr>
+        <w:spacing w:after="240" w:line="480" w:lineRule="auto"/>
+        <w:rPr>
+          <w:rFonts w:ascii="Times New Roman" w:eastAsia="Times New Roman" w:hAnsi="Times New Roman" w:cs="Times New Roman"/>
+          <w:sz w:val="24"/>
+          <w:szCs w:val="24"/>
+          <w:lang w:val="en-US" w:eastAsia="es-CO"/>
+        </w:rPr>
+      </w:pPr>
+      <w:r>
+        <w:rPr>
+          <w:rStyle w:val="tlid-translation"/>
+          <w:rFonts w:ascii="Times New Roman" w:hAnsi="Times New Roman" w:cs="Times New Roman"/>
+          <w:sz w:val="24"/>
+          <w:szCs w:val="24"/>
+          <w:lang w:val="en"/>
+        </w:rPr>
+        <w:t xml:space="preserve">The database can be </w:t>
+      </w:r>
+      <w:r>
+        <w:rPr>
+          <w:rStyle w:val="tlid-translation"/>
+          <w:rFonts w:ascii="Times New Roman" w:hAnsi="Times New Roman" w:cs="Times New Roman"/>
+          <w:sz w:val="24"/>
+          <w:szCs w:val="24"/>
+          <w:lang w:val="en"/>
+        </w:rPr>
+        <w:t>updated,</w:t>
+      </w:r>
+      <w:r>
+        <w:rPr>
+          <w:rStyle w:val="tlid-translation"/>
+          <w:rFonts w:ascii="Times New Roman" w:hAnsi="Times New Roman" w:cs="Times New Roman"/>
+          <w:sz w:val="24"/>
+          <w:szCs w:val="24"/>
+          <w:lang w:val="en"/>
+        </w:rPr>
+        <w:t xml:space="preserve"> and the program will have the ability to train with the new data</w:t>
+      </w:r>
+    </w:p>
+    <w:tbl>
+      <w:tblPr>
+        <w:tblStyle w:val="Tablaconcuadrcula"/>
+        <w:tblW w:w="0" w:type="auto"/>
+        <w:tblInd w:w="1080" w:type="dxa"/>
+        <w:tblLook w:val="04A0" w:firstRow="1" w:lastRow="0" w:firstColumn="1" w:lastColumn="0" w:noHBand="0" w:noVBand="1"/>
+      </w:tblPr>
+      <w:tblGrid>
+        <w:gridCol w:w="1622"/>
+        <w:gridCol w:w="1558"/>
+        <w:gridCol w:w="1559"/>
+        <w:gridCol w:w="1559"/>
+        <w:gridCol w:w="1450"/>
+      </w:tblGrid>
+      <w:tr>
+        <w:tc>
+          <w:tcPr>
+            <w:tcW w:w="1622" w:type="dxa"/>
+          </w:tcPr>
+          <w:p>
+            <w:pPr>
+              <w:spacing w:after="240" w:line="480" w:lineRule="auto"/>
+              <w:rPr>
+                <w:rFonts w:ascii="Times New Roman" w:eastAsia="Times New Roman" w:hAnsi="Times New Roman" w:cs="Times New Roman"/>
+                <w:sz w:val="24"/>
+                <w:szCs w:val="24"/>
+                <w:lang w:val="en-US" w:eastAsia="es-CO"/>
+              </w:rPr>
+            </w:pPr>
+            <w:r>
+              <w:rPr>
+                <w:rFonts w:ascii="Times New Roman" w:eastAsia="Times New Roman" w:hAnsi="Times New Roman" w:cs="Times New Roman"/>
+                <w:sz w:val="24"/>
+                <w:szCs w:val="24"/>
+                <w:lang w:val="en-US" w:eastAsia="es-CO"/>
+              </w:rPr>
+              <w:t>Alternative</w:t>
+            </w:r>
+          </w:p>
+        </w:tc>
+        <w:tc>
+          <w:tcPr>
+            <w:tcW w:w="1558" w:type="dxa"/>
+          </w:tcPr>
+          <w:p>
+            <w:pPr>
+              <w:spacing w:after="240" w:line="480" w:lineRule="auto"/>
+              <w:rPr>
+                <w:rFonts w:ascii="Times New Roman" w:eastAsia="Times New Roman" w:hAnsi="Times New Roman" w:cs="Times New Roman"/>
+                <w:sz w:val="24"/>
+                <w:szCs w:val="24"/>
+                <w:lang w:val="en-US" w:eastAsia="es-CO"/>
+              </w:rPr>
+            </w:pPr>
+            <w:r>
+              <w:rPr>
+                <w:rFonts w:ascii="Times New Roman" w:eastAsia="Times New Roman" w:hAnsi="Times New Roman" w:cs="Times New Roman"/>
+                <w:sz w:val="24"/>
+                <w:szCs w:val="24"/>
+                <w:lang w:val="en-US" w:eastAsia="es-CO"/>
+              </w:rPr>
+              <w:t>Criterion #1</w:t>
+            </w:r>
+          </w:p>
+        </w:tc>
+        <w:tc>
+          <w:tcPr>
+            <w:tcW w:w="1559" w:type="dxa"/>
+          </w:tcPr>
+          <w:p>
+            <w:pPr>
+              <w:spacing w:after="240" w:line="480" w:lineRule="auto"/>
+              <w:rPr>
+                <w:rFonts w:ascii="Times New Roman" w:eastAsia="Times New Roman" w:hAnsi="Times New Roman" w:cs="Times New Roman"/>
+                <w:sz w:val="24"/>
+                <w:szCs w:val="24"/>
+                <w:lang w:val="en-US" w:eastAsia="es-CO"/>
+              </w:rPr>
+            </w:pPr>
+            <w:r>
+              <w:rPr>
+                <w:rFonts w:ascii="Times New Roman" w:eastAsia="Times New Roman" w:hAnsi="Times New Roman" w:cs="Times New Roman"/>
+                <w:sz w:val="24"/>
+                <w:szCs w:val="24"/>
+                <w:lang w:val="en-US" w:eastAsia="es-CO"/>
+              </w:rPr>
+              <w:t>Criterion #</w:t>
+            </w:r>
+            <w:r>
+              <w:rPr>
+                <w:rFonts w:ascii="Times New Roman" w:eastAsia="Times New Roman" w:hAnsi="Times New Roman" w:cs="Times New Roman"/>
+                <w:sz w:val="24"/>
+                <w:szCs w:val="24"/>
+                <w:lang w:val="en-US" w:eastAsia="es-CO"/>
+              </w:rPr>
+              <w:t>2</w:t>
+            </w:r>
+          </w:p>
+        </w:tc>
+        <w:tc>
+          <w:tcPr>
+            <w:tcW w:w="1559" w:type="dxa"/>
+          </w:tcPr>
+          <w:p>
+            <w:pPr>
+              <w:spacing w:after="240" w:line="480" w:lineRule="auto"/>
+              <w:rPr>
+                <w:rFonts w:ascii="Times New Roman" w:eastAsia="Times New Roman" w:hAnsi="Times New Roman" w:cs="Times New Roman"/>
+                <w:sz w:val="24"/>
+                <w:szCs w:val="24"/>
+                <w:lang w:val="en-US" w:eastAsia="es-CO"/>
+              </w:rPr>
+            </w:pPr>
+            <w:r>
+              <w:rPr>
+                <w:rFonts w:ascii="Times New Roman" w:eastAsia="Times New Roman" w:hAnsi="Times New Roman" w:cs="Times New Roman"/>
+                <w:sz w:val="24"/>
+                <w:szCs w:val="24"/>
+                <w:lang w:val="en-US" w:eastAsia="es-CO"/>
+              </w:rPr>
+              <w:t>Criterion #</w:t>
+            </w:r>
+            <w:r>
+              <w:rPr>
+                <w:rFonts w:ascii="Times New Roman" w:eastAsia="Times New Roman" w:hAnsi="Times New Roman" w:cs="Times New Roman"/>
+                <w:sz w:val="24"/>
+                <w:szCs w:val="24"/>
+                <w:lang w:val="en-US" w:eastAsia="es-CO"/>
+              </w:rPr>
+              <w:t>3</w:t>
+            </w:r>
+          </w:p>
+        </w:tc>
+        <w:tc>
+          <w:tcPr>
+            <w:tcW w:w="1450" w:type="dxa"/>
+          </w:tcPr>
+          <w:p>
+            <w:pPr>
+              <w:spacing w:after="240" w:line="480" w:lineRule="auto"/>
+              <w:rPr>
+                <w:rFonts w:ascii="Times New Roman" w:eastAsia="Times New Roman" w:hAnsi="Times New Roman" w:cs="Times New Roman"/>
+                <w:sz w:val="24"/>
+                <w:szCs w:val="24"/>
+                <w:lang w:val="en-US" w:eastAsia="es-CO"/>
+              </w:rPr>
+            </w:pPr>
+            <w:r>
+              <w:rPr>
+                <w:rFonts w:ascii="Times New Roman" w:eastAsia="Times New Roman" w:hAnsi="Times New Roman" w:cs="Times New Roman"/>
+                <w:sz w:val="24"/>
+                <w:szCs w:val="24"/>
+                <w:lang w:val="en-US" w:eastAsia="es-CO"/>
+              </w:rPr>
+              <w:t>Total</w:t>
+            </w:r>
+          </w:p>
+        </w:tc>
+      </w:tr>
+      <w:tr>
+        <w:tc>
+          <w:tcPr>
+            <w:tcW w:w="1622" w:type="dxa"/>
+          </w:tcPr>
+          <w:p>
+            <w:pPr>
+              <w:spacing w:after="240" w:line="480" w:lineRule="auto"/>
+              <w:rPr>
+                <w:rFonts w:ascii="Times New Roman" w:eastAsia="Times New Roman" w:hAnsi="Times New Roman" w:cs="Times New Roman"/>
+                <w:sz w:val="24"/>
+                <w:szCs w:val="24"/>
+                <w:lang w:val="en-US" w:eastAsia="es-CO"/>
+              </w:rPr>
+            </w:pPr>
+            <w:r>
+              <w:rPr>
+                <w:rFonts w:ascii="Times New Roman" w:eastAsia="Times New Roman" w:hAnsi="Times New Roman" w:cs="Times New Roman"/>
+                <w:sz w:val="24"/>
+                <w:szCs w:val="24"/>
+                <w:lang w:val="en-US" w:eastAsia="es-CO"/>
+              </w:rPr>
+              <w:t>2</w:t>
+            </w:r>
+          </w:p>
+        </w:tc>
+        <w:tc>
+          <w:tcPr>
+            <w:tcW w:w="1558" w:type="dxa"/>
+          </w:tcPr>
+          <w:p>
+            <w:pPr>
+              <w:spacing w:after="240" w:line="480" w:lineRule="auto"/>
+              <w:rPr>
+                <w:rFonts w:ascii="Times New Roman" w:eastAsia="Times New Roman" w:hAnsi="Times New Roman" w:cs="Times New Roman"/>
+                <w:sz w:val="24"/>
+                <w:szCs w:val="24"/>
+                <w:lang w:val="en-US" w:eastAsia="es-CO"/>
+              </w:rPr>
+            </w:pPr>
+            <w:r>
+              <w:rPr>
+                <w:rFonts w:ascii="Times New Roman" w:eastAsia="Times New Roman" w:hAnsi="Times New Roman" w:cs="Times New Roman"/>
+                <w:sz w:val="24"/>
+                <w:szCs w:val="24"/>
+                <w:lang w:val="en-US" w:eastAsia="es-CO"/>
+              </w:rPr>
+              <w:t>3</w:t>
+            </w:r>
+          </w:p>
+        </w:tc>
+        <w:tc>
+          <w:tcPr>
+            <w:tcW w:w="1559" w:type="dxa"/>
+          </w:tcPr>
+          <w:p>
+            <w:pPr>
+              <w:spacing w:after="240" w:line="480" w:lineRule="auto"/>
+              <w:rPr>
+                <w:rFonts w:ascii="Times New Roman" w:eastAsia="Times New Roman" w:hAnsi="Times New Roman" w:cs="Times New Roman"/>
+                <w:sz w:val="24"/>
+                <w:szCs w:val="24"/>
+                <w:lang w:val="en-US" w:eastAsia="es-CO"/>
+              </w:rPr>
+            </w:pPr>
+            <w:r>
+              <w:rPr>
+                <w:rFonts w:ascii="Times New Roman" w:eastAsia="Times New Roman" w:hAnsi="Times New Roman" w:cs="Times New Roman"/>
+                <w:sz w:val="24"/>
+                <w:szCs w:val="24"/>
+                <w:lang w:val="en-US" w:eastAsia="es-CO"/>
+              </w:rPr>
+              <w:t>3</w:t>
+            </w:r>
+          </w:p>
+        </w:tc>
+        <w:tc>
+          <w:tcPr>
+            <w:tcW w:w="1559" w:type="dxa"/>
+          </w:tcPr>
+          <w:p>
+            <w:pPr>
+              <w:spacing w:after="240" w:line="480" w:lineRule="auto"/>
+              <w:rPr>
+                <w:rFonts w:ascii="Times New Roman" w:eastAsia="Times New Roman" w:hAnsi="Times New Roman" w:cs="Times New Roman"/>
+                <w:sz w:val="24"/>
+                <w:szCs w:val="24"/>
+                <w:lang w:val="en-US" w:eastAsia="es-CO"/>
+              </w:rPr>
+            </w:pPr>
+            <w:r>
+              <w:rPr>
+                <w:rFonts w:ascii="Times New Roman" w:eastAsia="Times New Roman" w:hAnsi="Times New Roman" w:cs="Times New Roman"/>
+                <w:sz w:val="24"/>
+                <w:szCs w:val="24"/>
+                <w:lang w:val="en-US" w:eastAsia="es-CO"/>
+              </w:rPr>
+              <w:t>3</w:t>
+            </w:r>
+          </w:p>
+        </w:tc>
+        <w:tc>
+          <w:tcPr>
+            <w:tcW w:w="1450" w:type="dxa"/>
+          </w:tcPr>
+          <w:p>
+            <w:pPr>
+              <w:spacing w:after="240" w:line="480" w:lineRule="auto"/>
+              <w:rPr>
+                <w:rFonts w:ascii="Times New Roman" w:eastAsia="Times New Roman" w:hAnsi="Times New Roman" w:cs="Times New Roman"/>
+                <w:sz w:val="24"/>
+                <w:szCs w:val="24"/>
+                <w:lang w:val="en-US" w:eastAsia="es-CO"/>
+              </w:rPr>
+            </w:pPr>
+            <w:r>
+              <w:rPr>
+                <w:rFonts w:ascii="Times New Roman" w:eastAsia="Times New Roman" w:hAnsi="Times New Roman" w:cs="Times New Roman"/>
+                <w:sz w:val="24"/>
+                <w:szCs w:val="24"/>
+                <w:lang w:val="en-US" w:eastAsia="es-CO"/>
+              </w:rPr>
+              <w:t>9</w:t>
+            </w:r>
+          </w:p>
+        </w:tc>
+      </w:tr>
+      <w:tr>
+        <w:tc>
+          <w:tcPr>
+            <w:tcW w:w="1622" w:type="dxa"/>
+          </w:tcPr>
+          <w:p>
+            <w:pPr>
+              <w:spacing w:after="240" w:line="480" w:lineRule="auto"/>
+              <w:rPr>
+                <w:rFonts w:ascii="Times New Roman" w:eastAsia="Times New Roman" w:hAnsi="Times New Roman" w:cs="Times New Roman"/>
+                <w:sz w:val="24"/>
+                <w:szCs w:val="24"/>
+                <w:lang w:val="en-US" w:eastAsia="es-CO"/>
+              </w:rPr>
+            </w:pPr>
+            <w:r>
+              <w:rPr>
+                <w:rFonts w:ascii="Times New Roman" w:eastAsia="Times New Roman" w:hAnsi="Times New Roman" w:cs="Times New Roman"/>
+                <w:sz w:val="24"/>
+                <w:szCs w:val="24"/>
+                <w:lang w:val="en-US" w:eastAsia="es-CO"/>
+              </w:rPr>
+              <w:t>4</w:t>
+            </w:r>
+          </w:p>
+        </w:tc>
+        <w:tc>
+          <w:tcPr>
+            <w:tcW w:w="1558" w:type="dxa"/>
+          </w:tcPr>
+          <w:p>
+            <w:pPr>
+              <w:spacing w:after="240" w:line="480" w:lineRule="auto"/>
+              <w:rPr>
+                <w:rFonts w:ascii="Times New Roman" w:eastAsia="Times New Roman" w:hAnsi="Times New Roman" w:cs="Times New Roman"/>
+                <w:sz w:val="24"/>
+                <w:szCs w:val="24"/>
+                <w:lang w:val="en-US" w:eastAsia="es-CO"/>
+              </w:rPr>
+            </w:pPr>
+            <w:r>
+              <w:rPr>
+                <w:rFonts w:ascii="Times New Roman" w:eastAsia="Times New Roman" w:hAnsi="Times New Roman" w:cs="Times New Roman"/>
+                <w:sz w:val="24"/>
+                <w:szCs w:val="24"/>
+                <w:lang w:val="en-US" w:eastAsia="es-CO"/>
+              </w:rPr>
+              <w:t>3</w:t>
+            </w:r>
+          </w:p>
+        </w:tc>
+        <w:tc>
+          <w:tcPr>
+            <w:tcW w:w="1559" w:type="dxa"/>
+          </w:tcPr>
+          <w:p>
+            <w:pPr>
+              <w:spacing w:after="240" w:line="480" w:lineRule="auto"/>
+              <w:rPr>
+                <w:rFonts w:ascii="Times New Roman" w:eastAsia="Times New Roman" w:hAnsi="Times New Roman" w:cs="Times New Roman"/>
+                <w:sz w:val="24"/>
+                <w:szCs w:val="24"/>
+                <w:lang w:val="en-US" w:eastAsia="es-CO"/>
+              </w:rPr>
+            </w:pPr>
+            <w:r>
+              <w:rPr>
+                <w:rFonts w:ascii="Times New Roman" w:eastAsia="Times New Roman" w:hAnsi="Times New Roman" w:cs="Times New Roman"/>
+                <w:sz w:val="24"/>
+                <w:szCs w:val="24"/>
+                <w:lang w:val="en-US" w:eastAsia="es-CO"/>
+              </w:rPr>
+              <w:t>3</w:t>
+            </w:r>
+          </w:p>
+        </w:tc>
+        <w:tc>
+          <w:tcPr>
+            <w:tcW w:w="1559" w:type="dxa"/>
+          </w:tcPr>
+          <w:p>
+            <w:pPr>
+              <w:spacing w:after="240" w:line="480" w:lineRule="auto"/>
+              <w:rPr>
+                <w:rFonts w:ascii="Times New Roman" w:eastAsia="Times New Roman" w:hAnsi="Times New Roman" w:cs="Times New Roman"/>
+                <w:sz w:val="24"/>
+                <w:szCs w:val="24"/>
+                <w:lang w:val="en-US" w:eastAsia="es-CO"/>
+              </w:rPr>
+            </w:pPr>
+            <w:r>
+              <w:rPr>
+                <w:rFonts w:ascii="Times New Roman" w:eastAsia="Times New Roman" w:hAnsi="Times New Roman" w:cs="Times New Roman"/>
+                <w:sz w:val="24"/>
+                <w:szCs w:val="24"/>
+                <w:lang w:val="en-US" w:eastAsia="es-CO"/>
+              </w:rPr>
+              <w:t>2</w:t>
+            </w:r>
+          </w:p>
+        </w:tc>
+        <w:tc>
+          <w:tcPr>
+            <w:tcW w:w="1450" w:type="dxa"/>
+          </w:tcPr>
+          <w:p>
+            <w:pPr>
+              <w:spacing w:after="240" w:line="480" w:lineRule="auto"/>
+              <w:rPr>
+                <w:rFonts w:ascii="Times New Roman" w:eastAsia="Times New Roman" w:hAnsi="Times New Roman" w:cs="Times New Roman"/>
+                <w:sz w:val="24"/>
+                <w:szCs w:val="24"/>
+                <w:lang w:val="en-US" w:eastAsia="es-CO"/>
+              </w:rPr>
+            </w:pPr>
+            <w:r>
+              <w:rPr>
+                <w:rFonts w:ascii="Times New Roman" w:eastAsia="Times New Roman" w:hAnsi="Times New Roman" w:cs="Times New Roman"/>
+                <w:sz w:val="24"/>
+                <w:szCs w:val="24"/>
+                <w:lang w:val="en-US" w:eastAsia="es-CO"/>
+              </w:rPr>
+              <w:t>8</w:t>
+            </w:r>
+          </w:p>
+        </w:tc>
+      </w:tr>
+      <w:tr>
+        <w:tc>
+          <w:tcPr>
+            <w:tcW w:w="1622" w:type="dxa"/>
+          </w:tcPr>
+          <w:p>
+            <w:pPr>
+              <w:spacing w:after="240" w:line="480" w:lineRule="auto"/>
+              <w:rPr>
+                <w:rFonts w:ascii="Times New Roman" w:eastAsia="Times New Roman" w:hAnsi="Times New Roman" w:cs="Times New Roman"/>
+                <w:sz w:val="24"/>
+                <w:szCs w:val="24"/>
+                <w:lang w:val="en-US" w:eastAsia="es-CO"/>
+              </w:rPr>
+            </w:pPr>
+            <w:r>
+              <w:rPr>
+                <w:rFonts w:ascii="Times New Roman" w:eastAsia="Times New Roman" w:hAnsi="Times New Roman" w:cs="Times New Roman"/>
+                <w:sz w:val="24"/>
+                <w:szCs w:val="24"/>
+                <w:lang w:val="en-US" w:eastAsia="es-CO"/>
+              </w:rPr>
+              <w:t>5</w:t>
+            </w:r>
+          </w:p>
+        </w:tc>
+        <w:tc>
+          <w:tcPr>
+            <w:tcW w:w="1558" w:type="dxa"/>
+          </w:tcPr>
+          <w:p>
+            <w:pPr>
+              <w:spacing w:after="240" w:line="480" w:lineRule="auto"/>
+              <w:rPr>
+                <w:rFonts w:ascii="Times New Roman" w:eastAsia="Times New Roman" w:hAnsi="Times New Roman" w:cs="Times New Roman"/>
+                <w:sz w:val="24"/>
+                <w:szCs w:val="24"/>
+                <w:lang w:val="en-US" w:eastAsia="es-CO"/>
+              </w:rPr>
+            </w:pPr>
+            <w:r>
+              <w:rPr>
+                <w:rFonts w:ascii="Times New Roman" w:eastAsia="Times New Roman" w:hAnsi="Times New Roman" w:cs="Times New Roman"/>
+                <w:sz w:val="24"/>
+                <w:szCs w:val="24"/>
+                <w:lang w:val="en-US" w:eastAsia="es-CO"/>
+              </w:rPr>
+              <w:t>3</w:t>
+            </w:r>
+          </w:p>
+        </w:tc>
+        <w:tc>
+          <w:tcPr>
+            <w:tcW w:w="1559" w:type="dxa"/>
+          </w:tcPr>
+          <w:p>
+            <w:pPr>
+              <w:spacing w:after="240" w:line="480" w:lineRule="auto"/>
+              <w:rPr>
+                <w:rFonts w:ascii="Times New Roman" w:eastAsia="Times New Roman" w:hAnsi="Times New Roman" w:cs="Times New Roman"/>
+                <w:sz w:val="24"/>
+                <w:szCs w:val="24"/>
+                <w:lang w:val="en-US" w:eastAsia="es-CO"/>
+              </w:rPr>
+            </w:pPr>
+            <w:r>
+              <w:rPr>
+                <w:rFonts w:ascii="Times New Roman" w:eastAsia="Times New Roman" w:hAnsi="Times New Roman" w:cs="Times New Roman"/>
+                <w:sz w:val="24"/>
+                <w:szCs w:val="24"/>
+                <w:lang w:val="en-US" w:eastAsia="es-CO"/>
+              </w:rPr>
+              <w:t>2</w:t>
+            </w:r>
+          </w:p>
+        </w:tc>
+        <w:tc>
+          <w:tcPr>
+            <w:tcW w:w="1559" w:type="dxa"/>
+          </w:tcPr>
+          <w:p>
+            <w:pPr>
+              <w:spacing w:after="240" w:line="480" w:lineRule="auto"/>
+              <w:rPr>
+                <w:rFonts w:ascii="Times New Roman" w:eastAsia="Times New Roman" w:hAnsi="Times New Roman" w:cs="Times New Roman"/>
+                <w:sz w:val="24"/>
+                <w:szCs w:val="24"/>
+                <w:lang w:val="en-US" w:eastAsia="es-CO"/>
+              </w:rPr>
+            </w:pPr>
+            <w:r>
+              <w:rPr>
+                <w:rFonts w:ascii="Times New Roman" w:eastAsia="Times New Roman" w:hAnsi="Times New Roman" w:cs="Times New Roman"/>
+                <w:sz w:val="24"/>
+                <w:szCs w:val="24"/>
+                <w:lang w:val="en-US" w:eastAsia="es-CO"/>
+              </w:rPr>
+              <w:t>2</w:t>
+            </w:r>
+          </w:p>
+        </w:tc>
+        <w:tc>
+          <w:tcPr>
+            <w:tcW w:w="1450" w:type="dxa"/>
+          </w:tcPr>
+          <w:p>
+            <w:pPr>
+              <w:spacing w:after="240" w:line="480" w:lineRule="auto"/>
+              <w:rPr>
+                <w:rFonts w:ascii="Times New Roman" w:eastAsia="Times New Roman" w:hAnsi="Times New Roman" w:cs="Times New Roman"/>
+                <w:sz w:val="24"/>
+                <w:szCs w:val="24"/>
+                <w:lang w:val="en-US" w:eastAsia="es-CO"/>
+              </w:rPr>
+            </w:pPr>
+            <w:r>
+              <w:rPr>
+                <w:rFonts w:ascii="Times New Roman" w:eastAsia="Times New Roman" w:hAnsi="Times New Roman" w:cs="Times New Roman"/>
+                <w:sz w:val="24"/>
+                <w:szCs w:val="24"/>
+                <w:lang w:val="en-US" w:eastAsia="es-CO"/>
+              </w:rPr>
+              <w:t>7</w:t>
+            </w:r>
+          </w:p>
+        </w:tc>
+      </w:tr>
+    </w:tbl>
+    <w:p>
+      <w:pPr>
+        <w:spacing w:after="240" w:line="480" w:lineRule="auto"/>
+        <w:ind w:left="1080"/>
+        <w:rPr>
+          <w:rFonts w:ascii="Times New Roman" w:hAnsi="Times New Roman" w:cs="Times New Roman"/>
+          <w:sz w:val="24"/>
+          <w:szCs w:val="24"/>
+          <w:lang w:val="en"/>
+        </w:rPr>
+      </w:pPr>
+      <w:r>
+        <w:rPr>
+          <w:rStyle w:val="tlid-translation"/>
+          <w:rFonts w:ascii="Times New Roman" w:hAnsi="Times New Roman" w:cs="Times New Roman"/>
+          <w:sz w:val="24"/>
+          <w:szCs w:val="24"/>
+          <w:lang w:val="en"/>
+        </w:rPr>
+        <w:lastRenderedPageBreak/>
+        <w:t xml:space="preserve">In conclusion, we will choose alternative </w:t>
+      </w:r>
+      <w:r>
+        <w:rPr>
+          <w:rStyle w:val="tlid-translation"/>
+          <w:rFonts w:ascii="Times New Roman" w:hAnsi="Times New Roman" w:cs="Times New Roman"/>
+          <w:sz w:val="24"/>
+          <w:szCs w:val="24"/>
+          <w:lang w:val="en"/>
+        </w:rPr>
+        <w:t>#</w:t>
+      </w:r>
+      <w:r>
+        <w:rPr>
+          <w:rStyle w:val="tlid-translation"/>
+          <w:rFonts w:ascii="Times New Roman" w:hAnsi="Times New Roman" w:cs="Times New Roman"/>
+          <w:sz w:val="24"/>
+          <w:szCs w:val="24"/>
+          <w:lang w:val="en"/>
+        </w:rPr>
+        <w:t>2 since it has had the best score in the evaluation</w:t>
+      </w:r>
+      <w:r>
+        <w:rPr>
+          <w:rStyle w:val="tlid-translation"/>
+          <w:rFonts w:ascii="Times New Roman" w:hAnsi="Times New Roman" w:cs="Times New Roman"/>
+          <w:sz w:val="24"/>
+          <w:szCs w:val="24"/>
+          <w:lang w:val="en"/>
+        </w:rPr>
+        <w:t>.</w:t>
+      </w:r>
+      <w:r>
+        <w:rPr>
+          <w:rFonts w:ascii="Times New Roman" w:hAnsi="Times New Roman" w:cs="Times New Roman"/>
+          <w:b/>
+          <w:bCs/>
+          <w:sz w:val="24"/>
+          <w:szCs w:val="24"/>
+          <w:lang w:val="en"/>
+        </w:rPr>
+        <w:t xml:space="preserve"> </w:t>
+      </w:r>
     </w:p>
     <w:p>
       <w:pPr>
@@ -3424,7 +4511,6 @@
                 <w:color w:val="000000"/>
                 <w:lang w:eastAsia="es-CO"/>
               </w:rPr>
-              <w:lastRenderedPageBreak/>
               <w:t>in</w:t>
             </w:r>
           </w:p>
@@ -3640,6 +4726,7 @@
                 <w:color w:val="000000"/>
                 <w:lang w:eastAsia="es-CO"/>
               </w:rPr>
+              <w:lastRenderedPageBreak/>
               <w:t>name</w:t>
             </w:r>
           </w:p>
@@ -4180,7 +5267,6 @@
                 <w:color w:val="000000"/>
                 <w:lang w:eastAsia="es-CO"/>
               </w:rPr>
-              <w:lastRenderedPageBreak/>
               <w:t>summary</w:t>
             </w:r>
           </w:p>
@@ -5053,7 +6139,6 @@
                 <w:color w:val="000000"/>
                 <w:lang w:val="en-US" w:eastAsia="es-CO"/>
               </w:rPr>
-              <w:lastRenderedPageBreak/>
               <w:t>For this particular case the program will classify the clients of the bank which are represented by each of the records from the data table that contains the loaded information. The clas</w:t>
             </w:r>
             <w:r>
@@ -5109,7 +6194,6 @@
                 <w:color w:val="000000"/>
                 <w:lang w:eastAsia="es-CO"/>
               </w:rPr>
-              <w:lastRenderedPageBreak/>
               <w:t>in</w:t>
             </w:r>
           </w:p>
@@ -6390,6 +7474,7 @@
                 <w:color w:val="000000"/>
                 <w:lang w:eastAsia="es-CO"/>
               </w:rPr>
+              <w:lastRenderedPageBreak/>
               <w:t>name</w:t>
             </w:r>
           </w:p>
@@ -7236,7 +8321,6 @@
           <w:bdr w:val="none" w:sz="0" w:space="0" w:color="auto" w:frame="1"/>
           <w:lang w:eastAsia="es-CO"/>
         </w:rPr>
-        <w:lastRenderedPageBreak/>
         <w:drawing>
           <wp:inline distT="0" distB="0" distL="0" distR="0" wp14:anchorId="01DC1E1E" wp14:editId="26C898AC">
             <wp:extent cx="5612130" cy="2989580"/>
@@ -7651,6 +8735,205 @@
     </w:lvl>
   </w:abstractNum>
   <w:abstractNum w:abstractNumId="1" w15:restartNumberingAfterBreak="0">
+    <w:nsid w:val="0C055532"/>
+    <w:multiLevelType w:val="hybridMultilevel"/>
+    <w:tmpl w:val="7B88A61C"/>
+    <w:lvl w:ilvl="0" w:tplc="240A0001">
+      <w:start w:val="1"/>
+      <w:numFmt w:val="bullet"/>
+      <w:lvlText w:val=""/>
+      <w:lvlJc w:val="left"/>
+      <w:pPr>
+        <w:ind w:left="720" w:hanging="360"/>
+      </w:pPr>
+      <w:rPr>
+        <w:rFonts w:ascii="Symbol" w:hAnsi="Symbol" w:hint="default"/>
+      </w:rPr>
+    </w:lvl>
+    <w:lvl w:ilvl="1" w:tplc="240A0003" w:tentative="1">
+      <w:start w:val="1"/>
+      <w:numFmt w:val="bullet"/>
+      <w:lvlText w:val="o"/>
+      <w:lvlJc w:val="left"/>
+      <w:pPr>
+        <w:ind w:left="1440" w:hanging="360"/>
+      </w:pPr>
+      <w:rPr>
+        <w:rFonts w:ascii="Courier New" w:hAnsi="Courier New" w:cs="Courier New" w:hint="default"/>
+      </w:rPr>
+    </w:lvl>
+    <w:lvl w:ilvl="2" w:tplc="240A0005" w:tentative="1">
+      <w:start w:val="1"/>
+      <w:numFmt w:val="bullet"/>
+      <w:lvlText w:val=""/>
+      <w:lvlJc w:val="left"/>
+      <w:pPr>
+        <w:ind w:left="2160" w:hanging="360"/>
+      </w:pPr>
+      <w:rPr>
+        <w:rFonts w:ascii="Wingdings" w:hAnsi="Wingdings" w:hint="default"/>
+      </w:rPr>
+    </w:lvl>
+    <w:lvl w:ilvl="3" w:tplc="240A0001" w:tentative="1">
+      <w:start w:val="1"/>
+      <w:numFmt w:val="bullet"/>
+      <w:lvlText w:val=""/>
+      <w:lvlJc w:val="left"/>
+      <w:pPr>
+        <w:ind w:left="2880" w:hanging="360"/>
+      </w:pPr>
+      <w:rPr>
+        <w:rFonts w:ascii="Symbol" w:hAnsi="Symbol" w:hint="default"/>
+      </w:rPr>
+    </w:lvl>
+    <w:lvl w:ilvl="4" w:tplc="240A0003" w:tentative="1">
+      <w:start w:val="1"/>
+      <w:numFmt w:val="bullet"/>
+      <w:lvlText w:val="o"/>
+      <w:lvlJc w:val="left"/>
+      <w:pPr>
+        <w:ind w:left="3600" w:hanging="360"/>
+      </w:pPr>
+      <w:rPr>
+        <w:rFonts w:ascii="Courier New" w:hAnsi="Courier New" w:cs="Courier New" w:hint="default"/>
+      </w:rPr>
+    </w:lvl>
+    <w:lvl w:ilvl="5" w:tplc="240A0005" w:tentative="1">
+      <w:start w:val="1"/>
+      <w:numFmt w:val="bullet"/>
+      <w:lvlText w:val=""/>
+      <w:lvlJc w:val="left"/>
+      <w:pPr>
+        <w:ind w:left="4320" w:hanging="360"/>
+      </w:pPr>
+      <w:rPr>
+        <w:rFonts w:ascii="Wingdings" w:hAnsi="Wingdings" w:hint="default"/>
+      </w:rPr>
+    </w:lvl>
+    <w:lvl w:ilvl="6" w:tplc="240A0001" w:tentative="1">
+      <w:start w:val="1"/>
+      <w:numFmt w:val="bullet"/>
+      <w:lvlText w:val=""/>
+      <w:lvlJc w:val="left"/>
+      <w:pPr>
+        <w:ind w:left="5040" w:hanging="360"/>
+      </w:pPr>
+      <w:rPr>
+        <w:rFonts w:ascii="Symbol" w:hAnsi="Symbol" w:hint="default"/>
+      </w:rPr>
+    </w:lvl>
+    <w:lvl w:ilvl="7" w:tplc="240A0003" w:tentative="1">
+      <w:start w:val="1"/>
+      <w:numFmt w:val="bullet"/>
+      <w:lvlText w:val="o"/>
+      <w:lvlJc w:val="left"/>
+      <w:pPr>
+        <w:ind w:left="5760" w:hanging="360"/>
+      </w:pPr>
+      <w:rPr>
+        <w:rFonts w:ascii="Courier New" w:hAnsi="Courier New" w:cs="Courier New" w:hint="default"/>
+      </w:rPr>
+    </w:lvl>
+    <w:lvl w:ilvl="8" w:tplc="240A0005" w:tentative="1">
+      <w:start w:val="1"/>
+      <w:numFmt w:val="bullet"/>
+      <w:lvlText w:val=""/>
+      <w:lvlJc w:val="left"/>
+      <w:pPr>
+        <w:ind w:left="6480" w:hanging="360"/>
+      </w:pPr>
+      <w:rPr>
+        <w:rFonts w:ascii="Wingdings" w:hAnsi="Wingdings" w:hint="default"/>
+      </w:rPr>
+    </w:lvl>
+  </w:abstractNum>
+  <w:abstractNum w:abstractNumId="2" w15:restartNumberingAfterBreak="0">
+    <w:nsid w:val="2488418D"/>
+    <w:multiLevelType w:val="hybridMultilevel"/>
+    <w:tmpl w:val="1A88238E"/>
+    <w:lvl w:ilvl="0" w:tplc="240A000F">
+      <w:start w:val="1"/>
+      <w:numFmt w:val="decimal"/>
+      <w:lvlText w:val="%1."/>
+      <w:lvlJc w:val="left"/>
+      <w:pPr>
+        <w:ind w:left="1440" w:hanging="360"/>
+      </w:pPr>
+    </w:lvl>
+    <w:lvl w:ilvl="1" w:tplc="240A0019" w:tentative="1">
+      <w:start w:val="1"/>
+      <w:numFmt w:val="lowerLetter"/>
+      <w:lvlText w:val="%2."/>
+      <w:lvlJc w:val="left"/>
+      <w:pPr>
+        <w:ind w:left="2160" w:hanging="360"/>
+      </w:pPr>
+    </w:lvl>
+    <w:lvl w:ilvl="2" w:tplc="240A001B" w:tentative="1">
+      <w:start w:val="1"/>
+      <w:numFmt w:val="lowerRoman"/>
+      <w:lvlText w:val="%3."/>
+      <w:lvlJc w:val="right"/>
+      <w:pPr>
+        <w:ind w:left="2880" w:hanging="180"/>
+      </w:pPr>
+    </w:lvl>
+    <w:lvl w:ilvl="3" w:tplc="240A000F" w:tentative="1">
+      <w:start w:val="1"/>
+      <w:numFmt w:val="decimal"/>
+      <w:lvlText w:val="%4."/>
+      <w:lvlJc w:val="left"/>
+      <w:pPr>
+        <w:ind w:left="3600" w:hanging="360"/>
+      </w:pPr>
+    </w:lvl>
+    <w:lvl w:ilvl="4" w:tplc="240A0019" w:tentative="1">
+      <w:start w:val="1"/>
+      <w:numFmt w:val="lowerLetter"/>
+      <w:lvlText w:val="%5."/>
+      <w:lvlJc w:val="left"/>
+      <w:pPr>
+        <w:ind w:left="4320" w:hanging="360"/>
+      </w:pPr>
+    </w:lvl>
+    <w:lvl w:ilvl="5" w:tplc="240A001B" w:tentative="1">
+      <w:start w:val="1"/>
+      <w:numFmt w:val="lowerRoman"/>
+      <w:lvlText w:val="%6."/>
+      <w:lvlJc w:val="right"/>
+      <w:pPr>
+        <w:ind w:left="5040" w:hanging="180"/>
+      </w:pPr>
+    </w:lvl>
+    <w:lvl w:ilvl="6" w:tplc="240A000F" w:tentative="1">
+      <w:start w:val="1"/>
+      <w:numFmt w:val="decimal"/>
+      <w:lvlText w:val="%7."/>
+      <w:lvlJc w:val="left"/>
+      <w:pPr>
+        <w:ind w:left="5760" w:hanging="360"/>
+      </w:pPr>
+    </w:lvl>
+    <w:lvl w:ilvl="7" w:tplc="240A0019" w:tentative="1">
+      <w:start w:val="1"/>
+      <w:numFmt w:val="lowerLetter"/>
+      <w:lvlText w:val="%8."/>
+      <w:lvlJc w:val="left"/>
+      <w:pPr>
+        <w:ind w:left="6480" w:hanging="360"/>
+      </w:pPr>
+    </w:lvl>
+    <w:lvl w:ilvl="8" w:tplc="240A001B" w:tentative="1">
+      <w:start w:val="1"/>
+      <w:numFmt w:val="lowerRoman"/>
+      <w:lvlText w:val="%9."/>
+      <w:lvlJc w:val="right"/>
+      <w:pPr>
+        <w:ind w:left="7200" w:hanging="180"/>
+      </w:pPr>
+    </w:lvl>
+  </w:abstractNum>
+  <w:abstractNum w:abstractNumId="3" w15:restartNumberingAfterBreak="0">
     <w:nsid w:val="50BC127B"/>
     <w:multiLevelType w:val="multilevel"/>
     <w:tmpl w:val="43BAAEA6"/>
@@ -7799,11 +9082,195 @@
       </w:rPr>
     </w:lvl>
   </w:abstractNum>
+  <w:abstractNum w:abstractNumId="4" w15:restartNumberingAfterBreak="0">
+    <w:nsid w:val="730F55BF"/>
+    <w:multiLevelType w:val="hybridMultilevel"/>
+    <w:tmpl w:val="AC7459C0"/>
+    <w:lvl w:ilvl="0" w:tplc="240A000F">
+      <w:start w:val="1"/>
+      <w:numFmt w:val="decimal"/>
+      <w:lvlText w:val="%1."/>
+      <w:lvlJc w:val="left"/>
+      <w:pPr>
+        <w:ind w:left="1440" w:hanging="360"/>
+      </w:pPr>
+    </w:lvl>
+    <w:lvl w:ilvl="1" w:tplc="240A0019" w:tentative="1">
+      <w:start w:val="1"/>
+      <w:numFmt w:val="lowerLetter"/>
+      <w:lvlText w:val="%2."/>
+      <w:lvlJc w:val="left"/>
+      <w:pPr>
+        <w:ind w:left="2160" w:hanging="360"/>
+      </w:pPr>
+    </w:lvl>
+    <w:lvl w:ilvl="2" w:tplc="240A001B" w:tentative="1">
+      <w:start w:val="1"/>
+      <w:numFmt w:val="lowerRoman"/>
+      <w:lvlText w:val="%3."/>
+      <w:lvlJc w:val="right"/>
+      <w:pPr>
+        <w:ind w:left="2880" w:hanging="180"/>
+      </w:pPr>
+    </w:lvl>
+    <w:lvl w:ilvl="3" w:tplc="240A000F" w:tentative="1">
+      <w:start w:val="1"/>
+      <w:numFmt w:val="decimal"/>
+      <w:lvlText w:val="%4."/>
+      <w:lvlJc w:val="left"/>
+      <w:pPr>
+        <w:ind w:left="3600" w:hanging="360"/>
+      </w:pPr>
+    </w:lvl>
+    <w:lvl w:ilvl="4" w:tplc="240A0019" w:tentative="1">
+      <w:start w:val="1"/>
+      <w:numFmt w:val="lowerLetter"/>
+      <w:lvlText w:val="%5."/>
+      <w:lvlJc w:val="left"/>
+      <w:pPr>
+        <w:ind w:left="4320" w:hanging="360"/>
+      </w:pPr>
+    </w:lvl>
+    <w:lvl w:ilvl="5" w:tplc="240A001B" w:tentative="1">
+      <w:start w:val="1"/>
+      <w:numFmt w:val="lowerRoman"/>
+      <w:lvlText w:val="%6."/>
+      <w:lvlJc w:val="right"/>
+      <w:pPr>
+        <w:ind w:left="5040" w:hanging="180"/>
+      </w:pPr>
+    </w:lvl>
+    <w:lvl w:ilvl="6" w:tplc="240A000F" w:tentative="1">
+      <w:start w:val="1"/>
+      <w:numFmt w:val="decimal"/>
+      <w:lvlText w:val="%7."/>
+      <w:lvlJc w:val="left"/>
+      <w:pPr>
+        <w:ind w:left="5760" w:hanging="360"/>
+      </w:pPr>
+    </w:lvl>
+    <w:lvl w:ilvl="7" w:tplc="240A0019" w:tentative="1">
+      <w:start w:val="1"/>
+      <w:numFmt w:val="lowerLetter"/>
+      <w:lvlText w:val="%8."/>
+      <w:lvlJc w:val="left"/>
+      <w:pPr>
+        <w:ind w:left="6480" w:hanging="360"/>
+      </w:pPr>
+    </w:lvl>
+    <w:lvl w:ilvl="8" w:tplc="240A001B" w:tentative="1">
+      <w:start w:val="1"/>
+      <w:numFmt w:val="lowerRoman"/>
+      <w:lvlText w:val="%9."/>
+      <w:lvlJc w:val="right"/>
+      <w:pPr>
+        <w:ind w:left="7200" w:hanging="180"/>
+      </w:pPr>
+    </w:lvl>
+  </w:abstractNum>
+  <w:abstractNum w:abstractNumId="5" w15:restartNumberingAfterBreak="0">
+    <w:nsid w:val="74AD6980"/>
+    <w:multiLevelType w:val="hybridMultilevel"/>
+    <w:tmpl w:val="2C6C7514"/>
+    <w:lvl w:ilvl="0" w:tplc="240A000F">
+      <w:start w:val="1"/>
+      <w:numFmt w:val="decimal"/>
+      <w:lvlText w:val="%1."/>
+      <w:lvlJc w:val="left"/>
+      <w:pPr>
+        <w:ind w:left="1440" w:hanging="360"/>
+      </w:pPr>
+    </w:lvl>
+    <w:lvl w:ilvl="1" w:tplc="240A0019" w:tentative="1">
+      <w:start w:val="1"/>
+      <w:numFmt w:val="lowerLetter"/>
+      <w:lvlText w:val="%2."/>
+      <w:lvlJc w:val="left"/>
+      <w:pPr>
+        <w:ind w:left="2160" w:hanging="360"/>
+      </w:pPr>
+    </w:lvl>
+    <w:lvl w:ilvl="2" w:tplc="240A001B" w:tentative="1">
+      <w:start w:val="1"/>
+      <w:numFmt w:val="lowerRoman"/>
+      <w:lvlText w:val="%3."/>
+      <w:lvlJc w:val="right"/>
+      <w:pPr>
+        <w:ind w:left="2880" w:hanging="180"/>
+      </w:pPr>
+    </w:lvl>
+    <w:lvl w:ilvl="3" w:tplc="240A000F" w:tentative="1">
+      <w:start w:val="1"/>
+      <w:numFmt w:val="decimal"/>
+      <w:lvlText w:val="%4."/>
+      <w:lvlJc w:val="left"/>
+      <w:pPr>
+        <w:ind w:left="3600" w:hanging="360"/>
+      </w:pPr>
+    </w:lvl>
+    <w:lvl w:ilvl="4" w:tplc="240A0019" w:tentative="1">
+      <w:start w:val="1"/>
+      <w:numFmt w:val="lowerLetter"/>
+      <w:lvlText w:val="%5."/>
+      <w:lvlJc w:val="left"/>
+      <w:pPr>
+        <w:ind w:left="4320" w:hanging="360"/>
+      </w:pPr>
+    </w:lvl>
+    <w:lvl w:ilvl="5" w:tplc="240A001B" w:tentative="1">
+      <w:start w:val="1"/>
+      <w:numFmt w:val="lowerRoman"/>
+      <w:lvlText w:val="%6."/>
+      <w:lvlJc w:val="right"/>
+      <w:pPr>
+        <w:ind w:left="5040" w:hanging="180"/>
+      </w:pPr>
+    </w:lvl>
+    <w:lvl w:ilvl="6" w:tplc="240A000F" w:tentative="1">
+      <w:start w:val="1"/>
+      <w:numFmt w:val="decimal"/>
+      <w:lvlText w:val="%7."/>
+      <w:lvlJc w:val="left"/>
+      <w:pPr>
+        <w:ind w:left="5760" w:hanging="360"/>
+      </w:pPr>
+    </w:lvl>
+    <w:lvl w:ilvl="7" w:tplc="240A0019" w:tentative="1">
+      <w:start w:val="1"/>
+      <w:numFmt w:val="lowerLetter"/>
+      <w:lvlText w:val="%8."/>
+      <w:lvlJc w:val="left"/>
+      <w:pPr>
+        <w:ind w:left="6480" w:hanging="360"/>
+      </w:pPr>
+    </w:lvl>
+    <w:lvl w:ilvl="8" w:tplc="240A001B" w:tentative="1">
+      <w:start w:val="1"/>
+      <w:numFmt w:val="lowerRoman"/>
+      <w:lvlText w:val="%9."/>
+      <w:lvlJc w:val="right"/>
+      <w:pPr>
+        <w:ind w:left="7200" w:hanging="180"/>
+      </w:pPr>
+    </w:lvl>
+  </w:abstractNum>
   <w:num w:numId="1">
     <w:abstractNumId w:val="0"/>
   </w:num>
   <w:num w:numId="2">
+    <w:abstractNumId w:val="3"/>
+  </w:num>
+  <w:num w:numId="3">
     <w:abstractNumId w:val="1"/>
+  </w:num>
+  <w:num w:numId="4">
+    <w:abstractNumId w:val="2"/>
+  </w:num>
+  <w:num w:numId="5">
+    <w:abstractNumId w:val="4"/>
+  </w:num>
+  <w:num w:numId="6">
+    <w:abstractNumId w:val="5"/>
   </w:num>
 </w:numbering>
 </file>
@@ -8406,6 +9873,41 @@
       <w:szCs w:val="20"/>
     </w:rPr>
   </w:style>
+  <w:style w:type="character" w:customStyle="1" w:styleId="tlid-translation">
+    <w:name w:val="tlid-translation"/>
+    <w:basedOn w:val="Fuentedeprrafopredeter"/>
+    <w:rsid w:val="00AF623A"/>
+  </w:style>
+  <w:style w:type="paragraph" w:styleId="Prrafodelista">
+    <w:name w:val="List Paragraph"/>
+    <w:basedOn w:val="Normal"/>
+    <w:uiPriority w:val="34"/>
+    <w:qFormat/>
+    <w:rsid w:val="00AF623A"/>
+    <w:pPr>
+      <w:ind w:left="720"/>
+      <w:contextualSpacing/>
+    </w:pPr>
+  </w:style>
+  <w:style w:type="table" w:styleId="Tablaconcuadrcula">
+    <w:name w:val="Table Grid"/>
+    <w:basedOn w:val="Tablanormal"/>
+    <w:uiPriority w:val="39"/>
+    <w:rsid w:val="00D10B75"/>
+    <w:pPr>
+      <w:spacing w:after="0" w:line="240" w:lineRule="auto"/>
+    </w:pPr>
+    <w:tblPr>
+      <w:tblBorders>
+        <w:top w:val="single" w:sz="4" w:space="0" w:color="auto"/>
+        <w:left w:val="single" w:sz="4" w:space="0" w:color="auto"/>
+        <w:bottom w:val="single" w:sz="4" w:space="0" w:color="auto"/>
+        <w:right w:val="single" w:sz="4" w:space="0" w:color="auto"/>
+        <w:insideH w:val="single" w:sz="4" w:space="0" w:color="auto"/>
+        <w:insideV w:val="single" w:sz="4" w:space="0" w:color="auto"/>
+      </w:tblBorders>
+    </w:tblPr>
+  </w:style>
 </w:styles>
 </file>
 

</xml_diff>

<commit_message>
Reflective synthesis in engineering method
</commit_message>
<xml_diff>
--- a/docs/Engineering method.docx
+++ b/docs/Engineering method.docx
@@ -3770,6 +3770,8 @@
         <w:ind w:left="1080"/>
         <w:rPr>
           <w:rFonts w:ascii="Times New Roman" w:hAnsi="Times New Roman" w:cs="Times New Roman"/>
+          <w:b/>
+          <w:bCs/>
           <w:color w:val="000000" w:themeColor="text1"/>
           <w:sz w:val="24"/>
           <w:szCs w:val="24"/>
@@ -3802,6 +3804,123 @@
     </w:p>
     <w:p>
       <w:pPr>
+        <w:spacing w:after="240" w:line="480" w:lineRule="auto"/>
+        <w:rPr>
+          <w:rFonts w:ascii="Times New Roman" w:hAnsi="Times New Roman" w:cs="Times New Roman"/>
+          <w:color w:val="000000" w:themeColor="text1"/>
+          <w:sz w:val="24"/>
+          <w:szCs w:val="24"/>
+          <w:lang w:val="en"/>
+        </w:rPr>
+      </w:pPr>
+      <w:r>
+        <w:rPr>
+          <w:rFonts w:ascii="Times New Roman" w:hAnsi="Times New Roman" w:cs="Times New Roman"/>
+          <w:b/>
+          <w:bCs/>
+          <w:color w:val="000000" w:themeColor="text1"/>
+          <w:sz w:val="24"/>
+          <w:szCs w:val="24"/>
+          <w:lang w:val="en"/>
+        </w:rPr>
+        <w:t xml:space="preserve">Reflective synthesis: </w:t>
+      </w:r>
+      <w:r>
+        <w:rPr>
+          <w:rStyle w:val="jlqj4b"/>
+          <w:rFonts w:ascii="Times New Roman" w:hAnsi="Times New Roman" w:cs="Times New Roman"/>
+          <w:sz w:val="24"/>
+          <w:szCs w:val="24"/>
+          <w:lang w:val="en"/>
+        </w:rPr>
+        <w:t xml:space="preserve">This report shows the analysis, </w:t>
+      </w:r>
+      <w:r>
+        <w:rPr>
+          <w:rStyle w:val="jlqj4b"/>
+          <w:rFonts w:ascii="Times New Roman" w:hAnsi="Times New Roman" w:cs="Times New Roman"/>
+          <w:sz w:val="24"/>
+          <w:szCs w:val="24"/>
+          <w:lang w:val="en"/>
+        </w:rPr>
+        <w:t>research,</w:t>
+      </w:r>
+      <w:r>
+        <w:rPr>
+          <w:rStyle w:val="jlqj4b"/>
+          <w:rFonts w:ascii="Times New Roman" w:hAnsi="Times New Roman" w:cs="Times New Roman"/>
+          <w:sz w:val="24"/>
+          <w:szCs w:val="24"/>
+          <w:lang w:val="en"/>
+        </w:rPr>
+        <w:t xml:space="preserve"> and planning work behind a final project on decision trees and analysis of experiments.</w:t>
+      </w:r>
+      <w:r>
+        <w:rPr>
+          <w:rStyle w:val="viiyi"/>
+          <w:rFonts w:ascii="Times New Roman" w:hAnsi="Times New Roman" w:cs="Times New Roman"/>
+          <w:sz w:val="24"/>
+          <w:szCs w:val="24"/>
+          <w:lang w:val="en"/>
+        </w:rPr>
+        <w:t xml:space="preserve"> </w:t>
+      </w:r>
+      <w:r>
+        <w:rPr>
+          <w:rStyle w:val="jlqj4b"/>
+          <w:rFonts w:ascii="Times New Roman" w:hAnsi="Times New Roman" w:cs="Times New Roman"/>
+          <w:sz w:val="24"/>
+          <w:szCs w:val="24"/>
+          <w:lang w:val="en"/>
+        </w:rPr>
+        <w:t xml:space="preserve">This helps us a lot to get used to </w:t>
+      </w:r>
+      <w:r>
+        <w:rPr>
+          <w:rStyle w:val="jlqj4b"/>
+          <w:rFonts w:ascii="Times New Roman" w:hAnsi="Times New Roman" w:cs="Times New Roman"/>
+          <w:sz w:val="24"/>
+          <w:szCs w:val="24"/>
+          <w:lang w:val="en"/>
+        </w:rPr>
+        <w:lastRenderedPageBreak/>
+        <w:t>the jobs we will have in the future and to build knowledge.</w:t>
+      </w:r>
+      <w:r>
+        <w:rPr>
+          <w:rStyle w:val="viiyi"/>
+          <w:rFonts w:ascii="Times New Roman" w:hAnsi="Times New Roman" w:cs="Times New Roman"/>
+          <w:sz w:val="24"/>
+          <w:szCs w:val="24"/>
+          <w:lang w:val="en"/>
+        </w:rPr>
+        <w:t xml:space="preserve"> </w:t>
+      </w:r>
+      <w:r>
+        <w:rPr>
+          <w:rStyle w:val="jlqj4b"/>
+          <w:rFonts w:ascii="Times New Roman" w:hAnsi="Times New Roman" w:cs="Times New Roman"/>
+          <w:sz w:val="24"/>
+          <w:szCs w:val="24"/>
+          <w:lang w:val="en"/>
+        </w:rPr>
+        <w:t>In addition, this work was done in a group, which brings us a little closer to what the work environment will be like.</w:t>
+      </w:r>
+      <w:r>
+        <w:rPr>
+          <w:rFonts w:ascii="Times New Roman" w:hAnsi="Times New Roman" w:cs="Times New Roman"/>
+          <w:b/>
+          <w:bCs/>
+          <w:color w:val="000000" w:themeColor="text1"/>
+          <w:sz w:val="24"/>
+          <w:szCs w:val="24"/>
+          <w:lang w:val="en"/>
+        </w:rPr>
+        <w:t xml:space="preserve"> </w:t>
+      </w:r>
+    </w:p>
+    <w:p>
+      <w:pPr>
         <w:spacing w:before="400" w:after="120" w:line="480" w:lineRule="auto"/>
         <w:outlineLvl w:val="0"/>
         <w:rPr>
@@ -3857,10 +3976,8 @@
           <w:u w:val="single"/>
           <w:lang w:val="en-US" w:eastAsia="es-CO"/>
         </w:rPr>
-        <w:lastRenderedPageBreak/>
         <w:t xml:space="preserve">Specification of the problem (in terms of input / output) or functional and </w:t>
       </w:r>
-      <w:proofErr w:type="spellStart"/>
       <w:proofErr w:type="gramStart"/>
       <w:r>
         <w:rPr>
@@ -3871,7 +3988,6 @@
         </w:rPr>
         <w:t>non functional</w:t>
       </w:r>
-      <w:proofErr w:type="spellEnd"/>
       <w:proofErr w:type="gramEnd"/>
       <w:r>
         <w:rPr>
@@ -4560,6 +4676,7 @@
                 <w:color w:val="000000" w:themeColor="text1"/>
                 <w:lang w:eastAsia="es-CO"/>
               </w:rPr>
+              <w:lastRenderedPageBreak/>
               <w:t>name</w:t>
             </w:r>
             <w:proofErr w:type="spellEnd"/>
@@ -4829,7 +4946,6 @@
                 <w:color w:val="000000" w:themeColor="text1"/>
                 <w:lang w:eastAsia="es-CO"/>
               </w:rPr>
-              <w:lastRenderedPageBreak/>
               <w:t>in</w:t>
             </w:r>
           </w:p>
@@ -5601,6 +5717,7 @@
                 <w:color w:val="000000" w:themeColor="text1"/>
                 <w:lang w:eastAsia="es-CO"/>
               </w:rPr>
+              <w:lastRenderedPageBreak/>
               <w:t>name</w:t>
             </w:r>
             <w:proofErr w:type="spellEnd"/>
@@ -5762,7 +5879,6 @@
                 <w:color w:val="000000" w:themeColor="text1"/>
                 <w:lang w:val="en-US" w:eastAsia="es-CO"/>
               </w:rPr>
-              <w:lastRenderedPageBreak/>
               <w:t>The program must display a bar chart for AGE, JOB and MARITAL.</w:t>
             </w:r>
             <w:r>
@@ -5811,7 +5927,6 @@
                 <w:color w:val="000000" w:themeColor="text1"/>
                 <w:lang w:eastAsia="es-CO"/>
               </w:rPr>
-              <w:lastRenderedPageBreak/>
               <w:t>in</w:t>
             </w:r>
           </w:p>
@@ -6534,6 +6649,7 @@
                 <w:color w:val="000000" w:themeColor="text1"/>
                 <w:lang w:eastAsia="es-CO"/>
               </w:rPr>
+              <w:lastRenderedPageBreak/>
               <w:t>name</w:t>
             </w:r>
             <w:proofErr w:type="spellEnd"/>
@@ -7690,6 +7806,7 @@
                 <w:color w:val="000000" w:themeColor="text1"/>
                 <w:lang w:eastAsia="es-CO"/>
               </w:rPr>
+              <w:lastRenderedPageBreak/>
               <w:t>summary</w:t>
             </w:r>
             <w:proofErr w:type="spellEnd"/>
@@ -8309,6 +8426,7 @@
           <w:szCs w:val="24"/>
           <w:lang w:eastAsia="es-CO"/>
         </w:rPr>
+        <w:lastRenderedPageBreak/>
         <w:drawing>
           <wp:inline distT="0" distB="0" distL="0" distR="0" wp14:anchorId="593A28A6" wp14:editId="578A8021">
             <wp:extent cx="5612130" cy="2921635"/>
@@ -8384,7 +8502,6 @@
           <w:szCs w:val="24"/>
           <w:lang w:eastAsia="es-CO"/>
         </w:rPr>
-        <w:lastRenderedPageBreak/>
         <w:t>Object</w:t>
       </w:r>
       <w:proofErr w:type="spellEnd"/>
@@ -10061,6 +10178,16 @@
       </w:tblBorders>
     </w:tblPr>
   </w:style>
+  <w:style w:type="character" w:customStyle="1" w:styleId="viiyi">
+    <w:name w:val="viiyi"/>
+    <w:basedOn w:val="Fuentedeprrafopredeter"/>
+    <w:rsid w:val="00E22E78"/>
+  </w:style>
+  <w:style w:type="character" w:customStyle="1" w:styleId="jlqj4b">
+    <w:name w:val="jlqj4b"/>
+    <w:basedOn w:val="Fuentedeprrafopredeter"/>
+    <w:rsid w:val="00E22E78"/>
+  </w:style>
 </w:styles>
 </file>
 

</xml_diff>

<commit_message>
Corrections in the functional requirements
</commit_message>
<xml_diff>
--- a/docs/Engineering method.docx
+++ b/docs/Engineering method.docx
@@ -147,8 +147,20 @@
           <w:szCs w:val="40"/>
           <w:lang w:eastAsia="es-CO"/>
         </w:rPr>
-        <w:t>Juan D. Hernandez</w:t>
-      </w:r>
+        <w:t xml:space="preserve">Juan D. </w:t>
+      </w:r>
+      <w:proofErr w:type="spellStart"/>
+      <w:r>
+        <w:rPr>
+          <w:rFonts w:ascii="Times New Roman" w:eastAsia="Times New Roman" w:hAnsi="Times New Roman" w:cs="Times New Roman"/>
+          <w:color w:val="000000" w:themeColor="text1"/>
+          <w:sz w:val="40"/>
+          <w:szCs w:val="40"/>
+          <w:lang w:eastAsia="es-CO"/>
+        </w:rPr>
+        <w:t>Hernandez</w:t>
+      </w:r>
+      <w:proofErr w:type="spellEnd"/>
     </w:p>
     <w:p>
       <w:pPr>
@@ -999,29 +1011,7 @@
           <w:lang w:val="en-US" w:eastAsia="es-CO"/>
         </w:rPr>
         <w:lastRenderedPageBreak/>
-        <w:t xml:space="preserve">must develop a high accuracy prediction model, this is critical. Since we need to classify variables and infer their classes based on parameters, we find a decision tree </w:t>
-      </w:r>
-      <w:proofErr w:type="gramStart"/>
-      <w:r>
-        <w:rPr>
-          <w:rFonts w:ascii="Times New Roman" w:eastAsia="Times New Roman" w:hAnsi="Times New Roman" w:cs="Times New Roman"/>
-          <w:color w:val="000000" w:themeColor="text1"/>
-          <w:sz w:val="24"/>
-          <w:szCs w:val="24"/>
-          <w:lang w:val="en-US" w:eastAsia="es-CO"/>
-        </w:rPr>
-        <w:t>really suitable</w:t>
-      </w:r>
-      <w:proofErr w:type="gramEnd"/>
-      <w:r>
-        <w:rPr>
-          <w:rFonts w:ascii="Times New Roman" w:eastAsia="Times New Roman" w:hAnsi="Times New Roman" w:cs="Times New Roman"/>
-          <w:color w:val="000000" w:themeColor="text1"/>
-          <w:sz w:val="24"/>
-          <w:szCs w:val="24"/>
-          <w:lang w:val="en-US" w:eastAsia="es-CO"/>
-        </w:rPr>
-        <w:t xml:space="preserve"> to develop an optimal solution for this problem due its strengths. Decision trees are able to perform classifications without requiring a lot of computation due its recursive nature, that is an advantage due the large amount of records that we will handle, also they are able to generate clear and understandable classification rules, which is pretty important since this solution is implemented and maintained by humans.</w:t>
+        <w:t>must develop a high accuracy prediction model, this is critical. Since we need to classify variables and infer their classes based on parameters, we find a decision tree really suitable to develop an optimal solution for this problem due its strengths. Decision trees are able to perform classifications without requiring a lot of computation due its recursive nature, that is an advantage due the large amount of records that we will handle, also they are able to generate clear and understandable classification rules, which is pretty important since this solution is implemented and maintained by humans.</w:t>
       </w:r>
     </w:p>
     <w:p>
@@ -2026,29 +2016,7 @@
           <w:szCs w:val="24"/>
           <w:lang w:val="en-US" w:eastAsia="es-CO"/>
         </w:rPr>
-        <w:t xml:space="preserve">Accord .NET is a .NET machine learning framework combined with audio and image processing libraries completely written in C#. This is a </w:t>
-      </w:r>
-      <w:proofErr w:type="gramStart"/>
-      <w:r>
-        <w:rPr>
-          <w:rFonts w:ascii="Times New Roman" w:eastAsia="Times New Roman" w:hAnsi="Times New Roman" w:cs="Times New Roman"/>
-          <w:color w:val="000000" w:themeColor="text1"/>
-          <w:sz w:val="24"/>
-          <w:szCs w:val="24"/>
-          <w:lang w:val="en-US" w:eastAsia="es-CO"/>
-        </w:rPr>
-        <w:t>pretty professional</w:t>
-      </w:r>
-      <w:proofErr w:type="gramEnd"/>
-      <w:r>
-        <w:rPr>
-          <w:rFonts w:ascii="Times New Roman" w:eastAsia="Times New Roman" w:hAnsi="Times New Roman" w:cs="Times New Roman"/>
-          <w:color w:val="000000" w:themeColor="text1"/>
-          <w:sz w:val="24"/>
-          <w:szCs w:val="24"/>
-          <w:lang w:val="en-US" w:eastAsia="es-CO"/>
-        </w:rPr>
-        <w:t xml:space="preserve"> piece of software that has been used in a wide number of projects, it certainly gave us an insight of what we should do to implement ours.</w:t>
+        <w:t>Accord .NET is a .NET machine learning framework combined with audio and image processing libraries completely written in C#. This is a pretty professional piece of software that has been used in a wide number of projects, it certainly gave us an insight of what we should do to implement ours.</w:t>
       </w:r>
     </w:p>
     <w:p>
@@ -2382,29 +2350,7 @@
           <w:szCs w:val="24"/>
           <w:lang w:val="en-US" w:eastAsia="es-CO"/>
         </w:rPr>
-        <w:t xml:space="preserve">Alternative 5: In this approach, we will start with a simple interface where the person already loads the Dataset on the program. First the program allows the user to organize the information by a specific condition like: Age, birth, etc. </w:t>
-      </w:r>
-      <w:proofErr w:type="gramStart"/>
-      <w:r>
-        <w:rPr>
-          <w:rFonts w:ascii="Times New Roman" w:eastAsia="Times New Roman" w:hAnsi="Times New Roman" w:cs="Times New Roman"/>
-          <w:color w:val="000000" w:themeColor="text1"/>
-          <w:sz w:val="24"/>
-          <w:szCs w:val="24"/>
-          <w:lang w:val="en-US" w:eastAsia="es-CO"/>
-        </w:rPr>
-        <w:t>and also</w:t>
-      </w:r>
-      <w:proofErr w:type="gramEnd"/>
-      <w:r>
-        <w:rPr>
-          <w:rFonts w:ascii="Times New Roman" w:eastAsia="Times New Roman" w:hAnsi="Times New Roman" w:cs="Times New Roman"/>
-          <w:color w:val="000000" w:themeColor="text1"/>
-          <w:sz w:val="24"/>
-          <w:szCs w:val="24"/>
-          <w:lang w:val="en-US" w:eastAsia="es-CO"/>
-        </w:rPr>
-        <w:t xml:space="preserve"> allows to filter again if need it´s needed. The special of this alternative is in the summary, when you have all the information loads in the program you can select a special graphic to show like a: Circular, bar, waves, etc. and allows to select the information that the user needs graphically, and if needed allows to select the data separate or together. The program finish with a simple conclusion about all the generated graphics.</w:t>
+        <w:t>Alternative 5: In this approach, we will start with a simple interface where the person already loads the Dataset on the program. First the program allows the user to organize the information by a specific condition like: Age, birth, etc. and also allows to filter again if need it´s needed. The special of this alternative is in the summary, when you have all the information loads in the program you can select a special graphic to show like a: Circular, bar, waves, etc. and allows to select the information that the user needs graphically, and if needed allows to select the data separate or together. The program finish with a simple conclusion about all the generated graphics.</w:t>
       </w:r>
     </w:p>
     <w:bookmarkEnd w:id="0"/>
@@ -3833,27 +3779,7 @@
           <w:szCs w:val="24"/>
           <w:lang w:val="en"/>
         </w:rPr>
-        <w:t xml:space="preserve">This report shows the analysis, </w:t>
-      </w:r>
-      <w:r>
-        <w:rPr>
-          <w:rStyle w:val="jlqj4b"/>
-          <w:rFonts w:ascii="Times New Roman" w:hAnsi="Times New Roman" w:cs="Times New Roman"/>
-          <w:sz w:val="24"/>
-          <w:szCs w:val="24"/>
-          <w:lang w:val="en"/>
-        </w:rPr>
-        <w:t>research,</w:t>
-      </w:r>
-      <w:r>
-        <w:rPr>
-          <w:rStyle w:val="jlqj4b"/>
-          <w:rFonts w:ascii="Times New Roman" w:hAnsi="Times New Roman" w:cs="Times New Roman"/>
-          <w:sz w:val="24"/>
-          <w:szCs w:val="24"/>
-          <w:lang w:val="en"/>
-        </w:rPr>
-        <w:t xml:space="preserve"> and planning work behind a final project on decision trees and analysis of experiments.</w:t>
+        <w:t>This report shows the analysis, research, and planning work behind a final project on decision trees and analysis of experiments.</w:t>
       </w:r>
       <w:r>
         <w:rPr>
@@ -3976,27 +3902,7 @@
           <w:u w:val="single"/>
           <w:lang w:val="en-US" w:eastAsia="es-CO"/>
         </w:rPr>
-        <w:t xml:space="preserve">Specification of the problem (in terms of input / output) or functional and </w:t>
-      </w:r>
-      <w:proofErr w:type="gramStart"/>
-      <w:r>
-        <w:rPr>
-          <w:rFonts w:ascii="Times New Roman" w:eastAsia="Times New Roman" w:hAnsi="Times New Roman" w:cs="Times New Roman"/>
-          <w:color w:val="000000" w:themeColor="text1"/>
-          <w:u w:val="single"/>
-          <w:lang w:val="en-US" w:eastAsia="es-CO"/>
-        </w:rPr>
-        <w:t>non functional</w:t>
-      </w:r>
-      <w:proofErr w:type="gramEnd"/>
-      <w:r>
-        <w:rPr>
-          <w:rFonts w:ascii="Times New Roman" w:eastAsia="Times New Roman" w:hAnsi="Times New Roman" w:cs="Times New Roman"/>
-          <w:color w:val="000000" w:themeColor="text1"/>
-          <w:u w:val="single"/>
-          <w:lang w:val="en-US" w:eastAsia="es-CO"/>
-        </w:rPr>
-        <w:t xml:space="preserve"> </w:t>
+        <w:t xml:space="preserve">Specification of the problem (in terms of input / output) or functional and non functional </w:t>
       </w:r>
       <w:proofErr w:type="spellStart"/>
       <w:r>
@@ -4337,6 +4243,14 @@
                 <w:color w:val="000000" w:themeColor="text1"/>
                 <w:lang w:val="en-US" w:eastAsia="es-CO"/>
               </w:rPr>
+              <w:t>The csv file has the clients information, which was collected through phone calls.</w:t>
+            </w:r>
+            <w:r>
+              <w:rPr>
+                <w:rFonts w:ascii="Times New Roman" w:eastAsia="Times New Roman" w:hAnsi="Times New Roman" w:cs="Times New Roman"/>
+                <w:color w:val="000000" w:themeColor="text1"/>
+                <w:lang w:val="en-US" w:eastAsia="es-CO"/>
+              </w:rPr>
               <w:t xml:space="preserve"> It is located in</w:t>
             </w:r>
             <w:r>
@@ -4830,7 +4744,23 @@
                 <w:color w:val="000000" w:themeColor="text1"/>
                 <w:lang w:val="en-US" w:eastAsia="es-CO"/>
               </w:rPr>
-              <w:t xml:space="preserve">the loaded data </w:t>
+              <w:t>the loaded data</w:t>
+            </w:r>
+            <w:r>
+              <w:rPr>
+                <w:rFonts w:ascii="Times New Roman" w:eastAsia="Times New Roman" w:hAnsi="Times New Roman" w:cs="Times New Roman"/>
+                <w:color w:val="000000" w:themeColor="text1"/>
+                <w:lang w:val="en-US" w:eastAsia="es-CO"/>
+              </w:rPr>
+              <w:t xml:space="preserve"> with the information of each client</w:t>
+            </w:r>
+            <w:r>
+              <w:rPr>
+                <w:rFonts w:ascii="Times New Roman" w:eastAsia="Times New Roman" w:hAnsi="Times New Roman" w:cs="Times New Roman"/>
+                <w:color w:val="000000" w:themeColor="text1"/>
+                <w:lang w:val="en-US" w:eastAsia="es-CO"/>
+              </w:rPr>
+              <w:t xml:space="preserve"> </w:t>
             </w:r>
             <w:r>
               <w:rPr>
@@ -4888,25 +4818,7 @@
                 <w:color w:val="000000" w:themeColor="text1"/>
                 <w:lang w:val="en-US" w:eastAsia="es-CO"/>
               </w:rPr>
-              <w:t xml:space="preserve"> The label of the columns </w:t>
-            </w:r>
-            <w:proofErr w:type="gramStart"/>
-            <w:r>
-              <w:rPr>
-                <w:rFonts w:ascii="Times New Roman" w:eastAsia="Times New Roman" w:hAnsi="Times New Roman" w:cs="Times New Roman"/>
-                <w:color w:val="000000" w:themeColor="text1"/>
-                <w:lang w:val="en-US" w:eastAsia="es-CO"/>
-              </w:rPr>
-              <w:t>represent</w:t>
-            </w:r>
-            <w:proofErr w:type="gramEnd"/>
-            <w:r>
-              <w:rPr>
-                <w:rFonts w:ascii="Times New Roman" w:eastAsia="Times New Roman" w:hAnsi="Times New Roman" w:cs="Times New Roman"/>
-                <w:color w:val="000000" w:themeColor="text1"/>
-                <w:lang w:val="en-US" w:eastAsia="es-CO"/>
-              </w:rPr>
-              <w:t xml:space="preserve"> the attributes and each row represents a record of the table.</w:t>
+              <w:t xml:space="preserve"> The label of the columns represent the attributes and each row represents a record of the table.</w:t>
             </w:r>
           </w:p>
         </w:tc>
@@ -5238,25 +5150,7 @@
                 <w:color w:val="000000" w:themeColor="text1"/>
                 <w:lang w:eastAsia="es-CO"/>
               </w:rPr>
-              <w:t>R</w:t>
-            </w:r>
-            <w:proofErr w:type="gramStart"/>
-            <w:r>
-              <w:rPr>
-                <w:rFonts w:ascii="Times New Roman" w:eastAsia="Times New Roman" w:hAnsi="Times New Roman" w:cs="Times New Roman"/>
-                <w:color w:val="000000" w:themeColor="text1"/>
-                <w:lang w:eastAsia="es-CO"/>
-              </w:rPr>
-              <w:t>3.Filter</w:t>
-            </w:r>
-            <w:proofErr w:type="gramEnd"/>
-            <w:r>
-              <w:rPr>
-                <w:rFonts w:ascii="Times New Roman" w:eastAsia="Times New Roman" w:hAnsi="Times New Roman" w:cs="Times New Roman"/>
-                <w:color w:val="000000" w:themeColor="text1"/>
-                <w:lang w:eastAsia="es-CO"/>
-              </w:rPr>
-              <w:t xml:space="preserve"> data</w:t>
+              <w:t>R3.Filter data</w:t>
             </w:r>
           </w:p>
         </w:tc>
@@ -5378,23 +5272,13 @@
               </w:rPr>
               <w:t>”</w:t>
             </w:r>
-            <w:proofErr w:type="gramStart"/>
-            <w:r>
-              <w:rPr>
-                <w:rFonts w:ascii="Times New Roman" w:eastAsia="Times New Roman" w:hAnsi="Times New Roman" w:cs="Times New Roman"/>
-                <w:color w:val="000000" w:themeColor="text1"/>
-                <w:lang w:val="en-US" w:eastAsia="es-CO"/>
-              </w:rPr>
-              <w:t>,”JOB</w:t>
-            </w:r>
-            <w:proofErr w:type="gramEnd"/>
-            <w:r>
-              <w:rPr>
-                <w:rFonts w:ascii="Times New Roman" w:eastAsia="Times New Roman" w:hAnsi="Times New Roman" w:cs="Times New Roman"/>
-                <w:color w:val="000000" w:themeColor="text1"/>
-                <w:lang w:val="en-US" w:eastAsia="es-CO"/>
-              </w:rPr>
-              <w:t>”,”MARITAL”,”EDUCATION”, “DEBT”, “BALANCE”, “HOUSING”, “LOAN”, “DEPOSIT”.</w:t>
+            <w:r>
+              <w:rPr>
+                <w:rFonts w:ascii="Times New Roman" w:eastAsia="Times New Roman" w:hAnsi="Times New Roman" w:cs="Times New Roman"/>
+                <w:color w:val="000000" w:themeColor="text1"/>
+                <w:lang w:val="en-US" w:eastAsia="es-CO"/>
+              </w:rPr>
+              <w:t>,”JOB”,”MARITAL”,”EDUCATION”, “DEBT”, “BALANCE”, “HOUSING”, “LOAN”, “DEPOSIT”.</w:t>
             </w:r>
             <w:r>
               <w:rPr>
@@ -5717,7 +5601,6 @@
                 <w:color w:val="000000" w:themeColor="text1"/>
                 <w:lang w:eastAsia="es-CO"/>
               </w:rPr>
-              <w:lastRenderedPageBreak/>
               <w:t>name</w:t>
             </w:r>
             <w:proofErr w:type="spellEnd"/>
@@ -5757,25 +5640,7 @@
                 <w:color w:val="000000" w:themeColor="text1"/>
                 <w:lang w:eastAsia="es-CO"/>
               </w:rPr>
-              <w:t>R</w:t>
-            </w:r>
-            <w:proofErr w:type="gramStart"/>
-            <w:r>
-              <w:rPr>
-                <w:rFonts w:ascii="Times New Roman" w:eastAsia="Times New Roman" w:hAnsi="Times New Roman" w:cs="Times New Roman"/>
-                <w:color w:val="000000" w:themeColor="text1"/>
-                <w:lang w:eastAsia="es-CO"/>
-              </w:rPr>
-              <w:t>4.Show</w:t>
-            </w:r>
-            <w:proofErr w:type="gramEnd"/>
-            <w:r>
-              <w:rPr>
-                <w:rFonts w:ascii="Times New Roman" w:eastAsia="Times New Roman" w:hAnsi="Times New Roman" w:cs="Times New Roman"/>
-                <w:color w:val="000000" w:themeColor="text1"/>
-                <w:lang w:eastAsia="es-CO"/>
-              </w:rPr>
-              <w:t xml:space="preserve"> charts</w:t>
+              <w:t>R4.Show charts</w:t>
             </w:r>
           </w:p>
         </w:tc>
@@ -6179,7 +6044,6 @@
               </w:rPr>
               <w:t>R</w:t>
             </w:r>
-            <w:proofErr w:type="gramStart"/>
             <w:r>
               <w:rPr>
                 <w:rFonts w:ascii="Times New Roman" w:eastAsia="Times New Roman" w:hAnsi="Times New Roman" w:cs="Times New Roman"/>
@@ -6194,16 +6058,7 @@
                 <w:color w:val="000000" w:themeColor="text1"/>
                 <w:lang w:eastAsia="es-CO"/>
               </w:rPr>
-              <w:t>.Classify</w:t>
-            </w:r>
-            <w:proofErr w:type="gramEnd"/>
-            <w:r>
-              <w:rPr>
-                <w:rFonts w:ascii="Times New Roman" w:eastAsia="Times New Roman" w:hAnsi="Times New Roman" w:cs="Times New Roman"/>
-                <w:color w:val="000000" w:themeColor="text1"/>
-                <w:lang w:eastAsia="es-CO"/>
-              </w:rPr>
-              <w:t xml:space="preserve"> variable</w:t>
+              <w:t>.Classify variable</w:t>
             </w:r>
           </w:p>
         </w:tc>
@@ -6303,25 +6158,7 @@
                 <w:color w:val="000000" w:themeColor="text1"/>
                 <w:lang w:val="en-US" w:eastAsia="es-CO"/>
               </w:rPr>
-              <w:t xml:space="preserve">For this </w:t>
-            </w:r>
-            <w:proofErr w:type="gramStart"/>
-            <w:r>
-              <w:rPr>
-                <w:rFonts w:ascii="Times New Roman" w:eastAsia="Times New Roman" w:hAnsi="Times New Roman" w:cs="Times New Roman"/>
-                <w:color w:val="000000" w:themeColor="text1"/>
-                <w:lang w:val="en-US" w:eastAsia="es-CO"/>
-              </w:rPr>
-              <w:t>particular case</w:t>
-            </w:r>
-            <w:proofErr w:type="gramEnd"/>
-            <w:r>
-              <w:rPr>
-                <w:rFonts w:ascii="Times New Roman" w:eastAsia="Times New Roman" w:hAnsi="Times New Roman" w:cs="Times New Roman"/>
-                <w:color w:val="000000" w:themeColor="text1"/>
-                <w:lang w:val="en-US" w:eastAsia="es-CO"/>
-              </w:rPr>
-              <w:t xml:space="preserve"> the program will classify the clients of the bank which are represented by each of the records from the data table that contains the loaded information. The clas</w:t>
+              <w:t>For this particular case the program will classify the clients of the bank which are represented by each of the records from the data table that contains the loaded information. The clas</w:t>
             </w:r>
             <w:r>
               <w:rPr>
@@ -6496,6 +6333,497 @@
                 <w:lang w:val="en-US" w:eastAsia="es-CO"/>
               </w:rPr>
               <w:t>the class of the variable</w:t>
+            </w:r>
+          </w:p>
+        </w:tc>
+      </w:tr>
+    </w:tbl>
+    <w:p>
+      <w:pPr>
+        <w:spacing w:after="240" w:line="480" w:lineRule="auto"/>
+        <w:rPr>
+          <w:rFonts w:ascii="Times New Roman" w:eastAsia="Times New Roman" w:hAnsi="Times New Roman" w:cs="Times New Roman"/>
+          <w:color w:val="000000" w:themeColor="text1"/>
+          <w:sz w:val="24"/>
+          <w:szCs w:val="24"/>
+          <w:lang w:val="en-US" w:eastAsia="es-CO"/>
+        </w:rPr>
+      </w:pPr>
+    </w:p>
+    <w:p>
+      <w:pPr>
+        <w:spacing w:after="240" w:line="480" w:lineRule="auto"/>
+        <w:rPr>
+          <w:rFonts w:ascii="Times New Roman" w:eastAsia="Times New Roman" w:hAnsi="Times New Roman" w:cs="Times New Roman"/>
+          <w:color w:val="000000" w:themeColor="text1"/>
+          <w:sz w:val="24"/>
+          <w:szCs w:val="24"/>
+          <w:lang w:val="en-US" w:eastAsia="es-CO"/>
+        </w:rPr>
+      </w:pPr>
+    </w:p>
+    <w:p>
+      <w:pPr>
+        <w:spacing w:after="240" w:line="480" w:lineRule="auto"/>
+        <w:rPr>
+          <w:rFonts w:ascii="Times New Roman" w:eastAsia="Times New Roman" w:hAnsi="Times New Roman" w:cs="Times New Roman"/>
+          <w:color w:val="000000" w:themeColor="text1"/>
+          <w:sz w:val="24"/>
+          <w:szCs w:val="24"/>
+          <w:lang w:val="en-US" w:eastAsia="es-CO"/>
+        </w:rPr>
+      </w:pPr>
+    </w:p>
+    <w:tbl>
+      <w:tblPr>
+        <w:tblW w:w="0" w:type="auto"/>
+        <w:tblCellMar>
+          <w:top w:w="15" w:type="dxa"/>
+          <w:left w:w="15" w:type="dxa"/>
+          <w:bottom w:w="15" w:type="dxa"/>
+          <w:right w:w="15" w:type="dxa"/>
+        </w:tblCellMar>
+        <w:tblLook w:val="04A0" w:firstRow="1" w:lastRow="0" w:firstColumn="1" w:lastColumn="0" w:noHBand="0" w:noVBand="1"/>
+      </w:tblPr>
+      <w:tblGrid>
+        <w:gridCol w:w="1019"/>
+        <w:gridCol w:w="7799"/>
+      </w:tblGrid>
+      <w:tr>
+        <w:tc>
+          <w:tcPr>
+            <w:tcW w:w="0" w:type="auto"/>
+            <w:tcBorders>
+              <w:top w:val="single" w:sz="8" w:space="0" w:color="000000"/>
+              <w:left w:val="single" w:sz="8" w:space="0" w:color="000000"/>
+              <w:bottom w:val="single" w:sz="8" w:space="0" w:color="000000"/>
+              <w:right w:val="single" w:sz="8" w:space="0" w:color="000000"/>
+            </w:tcBorders>
+            <w:tcMar>
+              <w:top w:w="100" w:type="dxa"/>
+              <w:left w:w="100" w:type="dxa"/>
+              <w:bottom w:w="100" w:type="dxa"/>
+              <w:right w:w="100" w:type="dxa"/>
+            </w:tcMar>
+            <w:hideMark/>
+          </w:tcPr>
+          <w:p>
+            <w:pPr>
+              <w:spacing w:after="0" w:line="480" w:lineRule="auto"/>
+              <w:rPr>
+                <w:rFonts w:ascii="Times New Roman" w:eastAsia="Times New Roman" w:hAnsi="Times New Roman" w:cs="Times New Roman"/>
+                <w:color w:val="000000" w:themeColor="text1"/>
+                <w:sz w:val="24"/>
+                <w:szCs w:val="24"/>
+                <w:lang w:eastAsia="es-CO"/>
+              </w:rPr>
+            </w:pPr>
+            <w:proofErr w:type="spellStart"/>
+            <w:r>
+              <w:rPr>
+                <w:rFonts w:ascii="Times New Roman" w:eastAsia="Times New Roman" w:hAnsi="Times New Roman" w:cs="Times New Roman"/>
+                <w:color w:val="000000" w:themeColor="text1"/>
+                <w:lang w:eastAsia="es-CO"/>
+              </w:rPr>
+              <w:lastRenderedPageBreak/>
+              <w:t>name</w:t>
+            </w:r>
+            <w:proofErr w:type="spellEnd"/>
+          </w:p>
+        </w:tc>
+        <w:tc>
+          <w:tcPr>
+            <w:tcW w:w="0" w:type="auto"/>
+            <w:tcBorders>
+              <w:top w:val="single" w:sz="8" w:space="0" w:color="000000"/>
+              <w:left w:val="single" w:sz="8" w:space="0" w:color="000000"/>
+              <w:bottom w:val="single" w:sz="8" w:space="0" w:color="000000"/>
+              <w:right w:val="single" w:sz="8" w:space="0" w:color="000000"/>
+            </w:tcBorders>
+            <w:tcMar>
+              <w:top w:w="100" w:type="dxa"/>
+              <w:left w:w="100" w:type="dxa"/>
+              <w:bottom w:w="100" w:type="dxa"/>
+              <w:right w:w="100" w:type="dxa"/>
+            </w:tcMar>
+            <w:hideMark/>
+          </w:tcPr>
+          <w:p>
+            <w:pPr>
+              <w:spacing w:after="0" w:line="480" w:lineRule="auto"/>
+              <w:rPr>
+                <w:rFonts w:ascii="Times New Roman" w:eastAsia="Times New Roman" w:hAnsi="Times New Roman" w:cs="Times New Roman"/>
+                <w:color w:val="000000" w:themeColor="text1"/>
+                <w:sz w:val="24"/>
+                <w:szCs w:val="24"/>
+                <w:lang w:eastAsia="es-CO"/>
+              </w:rPr>
+            </w:pPr>
+            <w:r>
+              <w:rPr>
+                <w:rFonts w:ascii="Times New Roman" w:eastAsia="Times New Roman" w:hAnsi="Times New Roman" w:cs="Times New Roman"/>
+                <w:color w:val="000000" w:themeColor="text1"/>
+                <w:lang w:eastAsia="es-CO"/>
+              </w:rPr>
+              <w:t>R</w:t>
+            </w:r>
+            <w:r>
+              <w:rPr>
+                <w:rFonts w:ascii="Times New Roman" w:eastAsia="Times New Roman" w:hAnsi="Times New Roman" w:cs="Times New Roman"/>
+                <w:color w:val="000000" w:themeColor="text1"/>
+                <w:lang w:eastAsia="es-CO"/>
+              </w:rPr>
+              <w:t>6</w:t>
+            </w:r>
+            <w:r>
+              <w:rPr>
+                <w:rFonts w:ascii="Times New Roman" w:eastAsia="Times New Roman" w:hAnsi="Times New Roman" w:cs="Times New Roman"/>
+                <w:color w:val="000000" w:themeColor="text1"/>
+                <w:lang w:eastAsia="es-CO"/>
+              </w:rPr>
+              <w:t>.</w:t>
+            </w:r>
+            <w:r>
+              <w:rPr>
+                <w:rFonts w:ascii="Times New Roman" w:eastAsia="Times New Roman" w:hAnsi="Times New Roman" w:cs="Times New Roman"/>
+                <w:color w:val="000000" w:themeColor="text1"/>
+                <w:lang w:eastAsia="es-CO"/>
+              </w:rPr>
+              <w:t xml:space="preserve"> Train </w:t>
+            </w:r>
+            <w:proofErr w:type="spellStart"/>
+            <w:r>
+              <w:rPr>
+                <w:rFonts w:ascii="Times New Roman" w:eastAsia="Times New Roman" w:hAnsi="Times New Roman" w:cs="Times New Roman"/>
+                <w:color w:val="000000" w:themeColor="text1"/>
+                <w:lang w:eastAsia="es-CO"/>
+              </w:rPr>
+              <w:t>the</w:t>
+            </w:r>
+            <w:proofErr w:type="spellEnd"/>
+            <w:r>
+              <w:rPr>
+                <w:rFonts w:ascii="Times New Roman" w:eastAsia="Times New Roman" w:hAnsi="Times New Roman" w:cs="Times New Roman"/>
+                <w:color w:val="000000" w:themeColor="text1"/>
+                <w:lang w:eastAsia="es-CO"/>
+              </w:rPr>
+              <w:t xml:space="preserve"> </w:t>
+            </w:r>
+            <w:proofErr w:type="spellStart"/>
+            <w:r>
+              <w:rPr>
+                <w:rFonts w:ascii="Times New Roman" w:eastAsia="Times New Roman" w:hAnsi="Times New Roman" w:cs="Times New Roman"/>
+                <w:color w:val="000000" w:themeColor="text1"/>
+                <w:lang w:eastAsia="es-CO"/>
+              </w:rPr>
+              <w:t>tree</w:t>
+            </w:r>
+            <w:proofErr w:type="spellEnd"/>
+          </w:p>
+        </w:tc>
+      </w:tr>
+      <w:tr>
+        <w:tc>
+          <w:tcPr>
+            <w:tcW w:w="0" w:type="auto"/>
+            <w:tcBorders>
+              <w:top w:val="single" w:sz="8" w:space="0" w:color="000000"/>
+              <w:left w:val="single" w:sz="8" w:space="0" w:color="000000"/>
+              <w:bottom w:val="single" w:sz="8" w:space="0" w:color="000000"/>
+              <w:right w:val="single" w:sz="8" w:space="0" w:color="000000"/>
+            </w:tcBorders>
+            <w:tcMar>
+              <w:top w:w="100" w:type="dxa"/>
+              <w:left w:w="100" w:type="dxa"/>
+              <w:bottom w:w="100" w:type="dxa"/>
+              <w:right w:w="100" w:type="dxa"/>
+            </w:tcMar>
+            <w:hideMark/>
+          </w:tcPr>
+          <w:p>
+            <w:pPr>
+              <w:spacing w:after="0" w:line="480" w:lineRule="auto"/>
+              <w:rPr>
+                <w:rFonts w:ascii="Times New Roman" w:eastAsia="Times New Roman" w:hAnsi="Times New Roman" w:cs="Times New Roman"/>
+                <w:color w:val="000000" w:themeColor="text1"/>
+                <w:sz w:val="24"/>
+                <w:szCs w:val="24"/>
+                <w:lang w:eastAsia="es-CO"/>
+              </w:rPr>
+            </w:pPr>
+            <w:proofErr w:type="spellStart"/>
+            <w:r>
+              <w:rPr>
+                <w:rFonts w:ascii="Times New Roman" w:eastAsia="Times New Roman" w:hAnsi="Times New Roman" w:cs="Times New Roman"/>
+                <w:color w:val="000000" w:themeColor="text1"/>
+                <w:lang w:eastAsia="es-CO"/>
+              </w:rPr>
+              <w:t>summary</w:t>
+            </w:r>
+            <w:proofErr w:type="spellEnd"/>
+          </w:p>
+        </w:tc>
+        <w:tc>
+          <w:tcPr>
+            <w:tcW w:w="0" w:type="auto"/>
+            <w:tcBorders>
+              <w:top w:val="single" w:sz="8" w:space="0" w:color="000000"/>
+              <w:left w:val="single" w:sz="8" w:space="0" w:color="000000"/>
+              <w:bottom w:val="single" w:sz="8" w:space="0" w:color="000000"/>
+              <w:right w:val="single" w:sz="8" w:space="0" w:color="000000"/>
+            </w:tcBorders>
+            <w:tcMar>
+              <w:top w:w="100" w:type="dxa"/>
+              <w:left w:w="100" w:type="dxa"/>
+              <w:bottom w:w="100" w:type="dxa"/>
+              <w:right w:w="100" w:type="dxa"/>
+            </w:tcMar>
+            <w:hideMark/>
+          </w:tcPr>
+          <w:p>
+            <w:pPr>
+              <w:spacing w:after="0" w:line="480" w:lineRule="auto"/>
+              <w:rPr>
+                <w:rFonts w:ascii="Times New Roman" w:eastAsia="Times New Roman" w:hAnsi="Times New Roman" w:cs="Times New Roman"/>
+                <w:color w:val="000000" w:themeColor="text1"/>
+                <w:sz w:val="24"/>
+                <w:szCs w:val="24"/>
+                <w:lang w:val="en-US" w:eastAsia="es-CO"/>
+              </w:rPr>
+            </w:pPr>
+            <w:r>
+              <w:rPr>
+                <w:rFonts w:ascii="Times New Roman" w:eastAsia="Times New Roman" w:hAnsi="Times New Roman" w:cs="Times New Roman"/>
+                <w:color w:val="000000" w:themeColor="text1"/>
+                <w:lang w:val="en-US" w:eastAsia="es-CO"/>
+              </w:rPr>
+              <w:t>The program must be able</w:t>
+            </w:r>
+            <w:r>
+              <w:rPr>
+                <w:rFonts w:ascii="Times New Roman" w:eastAsia="Times New Roman" w:hAnsi="Times New Roman" w:cs="Times New Roman"/>
+                <w:color w:val="000000" w:themeColor="text1"/>
+                <w:lang w:val="en-US" w:eastAsia="es-CO"/>
+              </w:rPr>
+              <w:t xml:space="preserve"> to train a decision tree based on a training set (The database with the clients information).</w:t>
+            </w:r>
+            <w:r>
+              <w:rPr>
+                <w:rFonts w:ascii="Times New Roman" w:eastAsia="Times New Roman" w:hAnsi="Times New Roman" w:cs="Times New Roman"/>
+                <w:color w:val="000000" w:themeColor="text1"/>
+                <w:lang w:val="en-US" w:eastAsia="es-CO"/>
+              </w:rPr>
+              <w:t xml:space="preserve"> </w:t>
+            </w:r>
+            <w:r>
+              <w:rPr>
+                <w:rFonts w:ascii="Times New Roman" w:eastAsia="Times New Roman" w:hAnsi="Times New Roman" w:cs="Times New Roman"/>
+                <w:color w:val="000000" w:themeColor="text1"/>
+                <w:lang w:val="en-US" w:eastAsia="es-CO"/>
+              </w:rPr>
+              <w:t xml:space="preserve"> </w:t>
+            </w:r>
+          </w:p>
+          <w:p>
+            <w:pPr>
+              <w:spacing w:after="0" w:line="480" w:lineRule="auto"/>
+              <w:rPr>
+                <w:rFonts w:ascii="Times New Roman" w:eastAsia="Times New Roman" w:hAnsi="Times New Roman" w:cs="Times New Roman"/>
+                <w:color w:val="000000" w:themeColor="text1"/>
+                <w:sz w:val="24"/>
+                <w:szCs w:val="24"/>
+                <w:lang w:val="en-US" w:eastAsia="es-CO"/>
+              </w:rPr>
+            </w:pPr>
+          </w:p>
+        </w:tc>
+      </w:tr>
+      <w:tr>
+        <w:tc>
+          <w:tcPr>
+            <w:tcW w:w="0" w:type="auto"/>
+            <w:tcBorders>
+              <w:top w:val="single" w:sz="8" w:space="0" w:color="000000"/>
+              <w:left w:val="single" w:sz="8" w:space="0" w:color="000000"/>
+              <w:bottom w:val="single" w:sz="8" w:space="0" w:color="000000"/>
+              <w:right w:val="single" w:sz="8" w:space="0" w:color="000000"/>
+            </w:tcBorders>
+            <w:tcMar>
+              <w:top w:w="100" w:type="dxa"/>
+              <w:left w:w="100" w:type="dxa"/>
+              <w:bottom w:w="100" w:type="dxa"/>
+              <w:right w:w="100" w:type="dxa"/>
+            </w:tcMar>
+            <w:hideMark/>
+          </w:tcPr>
+          <w:p>
+            <w:pPr>
+              <w:spacing w:after="0" w:line="480" w:lineRule="auto"/>
+              <w:rPr>
+                <w:rFonts w:ascii="Times New Roman" w:eastAsia="Times New Roman" w:hAnsi="Times New Roman" w:cs="Times New Roman"/>
+                <w:color w:val="000000" w:themeColor="text1"/>
+                <w:sz w:val="24"/>
+                <w:szCs w:val="24"/>
+                <w:lang w:eastAsia="es-CO"/>
+              </w:rPr>
+            </w:pPr>
+            <w:r>
+              <w:rPr>
+                <w:rFonts w:ascii="Times New Roman" w:eastAsia="Times New Roman" w:hAnsi="Times New Roman" w:cs="Times New Roman"/>
+                <w:color w:val="000000" w:themeColor="text1"/>
+                <w:lang w:eastAsia="es-CO"/>
+              </w:rPr>
+              <w:t>in</w:t>
+            </w:r>
+          </w:p>
+        </w:tc>
+        <w:tc>
+          <w:tcPr>
+            <w:tcW w:w="0" w:type="auto"/>
+            <w:tcBorders>
+              <w:top w:val="single" w:sz="8" w:space="0" w:color="000000"/>
+              <w:left w:val="single" w:sz="8" w:space="0" w:color="000000"/>
+              <w:bottom w:val="single" w:sz="8" w:space="0" w:color="000000"/>
+              <w:right w:val="single" w:sz="8" w:space="0" w:color="000000"/>
+            </w:tcBorders>
+            <w:tcMar>
+              <w:top w:w="100" w:type="dxa"/>
+              <w:left w:w="100" w:type="dxa"/>
+              <w:bottom w:w="100" w:type="dxa"/>
+              <w:right w:w="100" w:type="dxa"/>
+            </w:tcMar>
+            <w:hideMark/>
+          </w:tcPr>
+          <w:p>
+            <w:pPr>
+              <w:spacing w:after="0" w:line="480" w:lineRule="auto"/>
+              <w:rPr>
+                <w:rFonts w:ascii="Times New Roman" w:eastAsia="Times New Roman" w:hAnsi="Times New Roman" w:cs="Times New Roman"/>
+                <w:color w:val="000000" w:themeColor="text1"/>
+                <w:sz w:val="24"/>
+                <w:szCs w:val="24"/>
+                <w:lang w:val="en-US" w:eastAsia="es-CO"/>
+              </w:rPr>
+            </w:pPr>
+            <w:r>
+              <w:rPr>
+                <w:rFonts w:ascii="Times New Roman" w:eastAsia="Times New Roman" w:hAnsi="Times New Roman" w:cs="Times New Roman"/>
+                <w:color w:val="000000" w:themeColor="text1"/>
+                <w:lang w:val="en-US" w:eastAsia="es-CO"/>
+              </w:rPr>
+              <w:t>A database with the information about the clients</w:t>
+            </w:r>
+            <w:r>
+              <w:rPr>
+                <w:rFonts w:ascii="Times New Roman" w:eastAsia="Times New Roman" w:hAnsi="Times New Roman" w:cs="Times New Roman"/>
+                <w:color w:val="000000" w:themeColor="text1"/>
+                <w:lang w:val="en-US" w:eastAsia="es-CO"/>
+              </w:rPr>
+              <w:t>.</w:t>
+            </w:r>
+          </w:p>
+        </w:tc>
+      </w:tr>
+      <w:tr>
+        <w:tc>
+          <w:tcPr>
+            <w:tcW w:w="0" w:type="auto"/>
+            <w:tcBorders>
+              <w:top w:val="single" w:sz="8" w:space="0" w:color="000000"/>
+              <w:left w:val="single" w:sz="8" w:space="0" w:color="000000"/>
+              <w:bottom w:val="single" w:sz="8" w:space="0" w:color="000000"/>
+              <w:right w:val="single" w:sz="8" w:space="0" w:color="000000"/>
+            </w:tcBorders>
+            <w:tcMar>
+              <w:top w:w="100" w:type="dxa"/>
+              <w:left w:w="100" w:type="dxa"/>
+              <w:bottom w:w="100" w:type="dxa"/>
+              <w:right w:w="100" w:type="dxa"/>
+            </w:tcMar>
+            <w:hideMark/>
+          </w:tcPr>
+          <w:p>
+            <w:pPr>
+              <w:spacing w:after="0" w:line="480" w:lineRule="auto"/>
+              <w:rPr>
+                <w:rFonts w:ascii="Times New Roman" w:eastAsia="Times New Roman" w:hAnsi="Times New Roman" w:cs="Times New Roman"/>
+                <w:color w:val="000000" w:themeColor="text1"/>
+                <w:sz w:val="24"/>
+                <w:szCs w:val="24"/>
+                <w:lang w:eastAsia="es-CO"/>
+              </w:rPr>
+            </w:pPr>
+            <w:proofErr w:type="spellStart"/>
+            <w:r>
+              <w:rPr>
+                <w:rFonts w:ascii="Times New Roman" w:eastAsia="Times New Roman" w:hAnsi="Times New Roman" w:cs="Times New Roman"/>
+                <w:color w:val="000000" w:themeColor="text1"/>
+                <w:lang w:eastAsia="es-CO"/>
+              </w:rPr>
+              <w:t>out</w:t>
+            </w:r>
+            <w:proofErr w:type="spellEnd"/>
+          </w:p>
+        </w:tc>
+        <w:tc>
+          <w:tcPr>
+            <w:tcW w:w="0" w:type="auto"/>
+            <w:tcBorders>
+              <w:top w:val="single" w:sz="8" w:space="0" w:color="000000"/>
+              <w:left w:val="single" w:sz="8" w:space="0" w:color="000000"/>
+              <w:bottom w:val="single" w:sz="8" w:space="0" w:color="000000"/>
+              <w:right w:val="single" w:sz="8" w:space="0" w:color="000000"/>
+            </w:tcBorders>
+            <w:tcMar>
+              <w:top w:w="100" w:type="dxa"/>
+              <w:left w:w="100" w:type="dxa"/>
+              <w:bottom w:w="100" w:type="dxa"/>
+              <w:right w:w="100" w:type="dxa"/>
+            </w:tcMar>
+            <w:hideMark/>
+          </w:tcPr>
+          <w:p>
+            <w:pPr>
+              <w:spacing w:after="0" w:line="480" w:lineRule="auto"/>
+              <w:rPr>
+                <w:rFonts w:ascii="Times New Roman" w:eastAsia="Times New Roman" w:hAnsi="Times New Roman" w:cs="Times New Roman"/>
+                <w:color w:val="000000" w:themeColor="text1"/>
+                <w:sz w:val="24"/>
+                <w:szCs w:val="24"/>
+                <w:lang w:val="en-US" w:eastAsia="es-CO"/>
+              </w:rPr>
+            </w:pPr>
+            <w:r>
+              <w:rPr>
+                <w:rFonts w:ascii="Times New Roman" w:eastAsia="Times New Roman" w:hAnsi="Times New Roman" w:cs="Times New Roman"/>
+                <w:color w:val="000000" w:themeColor="text1"/>
+                <w:sz w:val="24"/>
+                <w:szCs w:val="24"/>
+                <w:lang w:eastAsia="es-CO"/>
+              </w:rPr>
+              <w:t>&lt;</w:t>
+            </w:r>
+            <w:proofErr w:type="spellStart"/>
+            <w:r>
+              <w:rPr>
+                <w:rFonts w:ascii="Times New Roman" w:eastAsia="Times New Roman" w:hAnsi="Times New Roman" w:cs="Times New Roman"/>
+                <w:color w:val="000000" w:themeColor="text1"/>
+                <w:sz w:val="24"/>
+                <w:szCs w:val="24"/>
+                <w:lang w:eastAsia="es-CO"/>
+              </w:rPr>
+              <w:t>None</w:t>
+            </w:r>
+            <w:proofErr w:type="spellEnd"/>
+            <w:r>
+              <w:rPr>
+                <w:rFonts w:ascii="Times New Roman" w:eastAsia="Times New Roman" w:hAnsi="Times New Roman" w:cs="Times New Roman"/>
+                <w:color w:val="000000" w:themeColor="text1"/>
+                <w:sz w:val="24"/>
+                <w:szCs w:val="24"/>
+                <w:lang w:eastAsia="es-CO"/>
+              </w:rPr>
+              <w:t>&gt;</w:t>
             </w:r>
           </w:p>
         </w:tc>
@@ -6649,7 +6977,6 @@
                 <w:color w:val="000000" w:themeColor="text1"/>
                 <w:lang w:eastAsia="es-CO"/>
               </w:rPr>
-              <w:lastRenderedPageBreak/>
               <w:t>name</w:t>
             </w:r>
             <w:proofErr w:type="spellEnd"/>
@@ -6769,16 +7096,7 @@
                 <w:color w:val="000000" w:themeColor="text1"/>
                 <w:lang w:val="en-US" w:eastAsia="es-CO"/>
               </w:rPr>
-              <w:t xml:space="preserve">The program must only read the selected dataset </w:t>
-            </w:r>
-            <w:proofErr w:type="gramStart"/>
-            <w:r>
-              <w:rPr>
-                <w:rFonts w:ascii="Times New Roman" w:eastAsia="Times New Roman" w:hAnsi="Times New Roman" w:cs="Times New Roman"/>
-                <w:color w:val="000000" w:themeColor="text1"/>
-                <w:lang w:val="en-US" w:eastAsia="es-CO"/>
-              </w:rPr>
-              <w:t>in</w:t>
+              <w:t>The program must only read the selected dataset in</w:t>
             </w:r>
             <w:r>
               <w:rPr>
@@ -6794,16 +7112,7 @@
                 <w:color w:val="000000" w:themeColor="text1"/>
                 <w:lang w:val="en-US" w:eastAsia="es-CO"/>
               </w:rPr>
-              <w:t>order to</w:t>
-            </w:r>
-            <w:proofErr w:type="gramEnd"/>
-            <w:r>
-              <w:rPr>
-                <w:rFonts w:ascii="Times New Roman" w:eastAsia="Times New Roman" w:hAnsi="Times New Roman" w:cs="Times New Roman"/>
-                <w:color w:val="000000" w:themeColor="text1"/>
-                <w:lang w:val="en-US" w:eastAsia="es-CO"/>
-              </w:rPr>
-              <w:t xml:space="preserve"> run properly.</w:t>
+              <w:t>order to run properly.</w:t>
             </w:r>
           </w:p>
         </w:tc>
@@ -7806,7 +8115,6 @@
                 <w:color w:val="000000" w:themeColor="text1"/>
                 <w:lang w:eastAsia="es-CO"/>
               </w:rPr>
-              <w:lastRenderedPageBreak/>
               <w:t>summary</w:t>
             </w:r>
             <w:proofErr w:type="spellEnd"/>
@@ -8426,7 +8734,6 @@
           <w:szCs w:val="24"/>
           <w:lang w:eastAsia="es-CO"/>
         </w:rPr>
-        <w:lastRenderedPageBreak/>
         <w:drawing>
           <wp:inline distT="0" distB="0" distL="0" distR="0" wp14:anchorId="593A28A6" wp14:editId="578A8021">
             <wp:extent cx="5612130" cy="2921635"/>
@@ -8558,6 +8865,7 @@
           <w:bdr w:val="none" w:sz="0" w:space="0" w:color="auto" w:frame="1"/>
           <w:lang w:eastAsia="es-CO"/>
         </w:rPr>
+        <w:lastRenderedPageBreak/>
         <w:drawing>
           <wp:inline distT="0" distB="0" distL="0" distR="0" wp14:anchorId="01DC1E1E" wp14:editId="26C898AC">
             <wp:extent cx="5612130" cy="2989580"/>

</xml_diff>